<commit_message>
Finished answer to Q1
</commit_message>
<xml_diff>
--- a/HW4/hw4.docx
+++ b/HW4/hw4.docx
@@ -179,13 +179,15 @@
     </w:p>
     <w:p>
       <w:pPr>
-        <w:bidi/>
-        <w:rPr>
-          <w:rFonts w:eastAsiaTheme="minorEastAsia"/>
-          <w:rtl/>
+        <w:pStyle w:val="NoSpacing"/>
+        <w:rPr>
+          <w:rFonts w:eastAsiaTheme="minorEastAsia"/>
         </w:rPr>
       </w:pPr>
       <m:oMathPara>
+        <m:oMathParaPr>
+          <m:jc m:val="center"/>
+        </m:oMathParaPr>
         <m:oMath>
           <m:r>
             <w:rPr>
@@ -199,26 +201,102 @@
             </m:rPr>
             <w:rPr>
               <w:rFonts w:ascii="Cambria Math" w:hAnsi="Cambria Math"/>
-              <w:color w:val="FF0000"/>
+              <w:color w:val="7030A0"/>
             </w:rPr>
-            <m:t>M</m:t>
+            <m:t>N</m:t>
           </m:r>
+          <m:r>
+            <w:rPr>
+              <w:rFonts w:ascii="Cambria Math" w:hAnsi="Cambria Math"/>
+            </w:rPr>
+            <m:t xml:space="preserve"> </m:t>
+          </m:r>
+          <m:sSub>
+            <m:sSubPr>
+              <m:ctrlPr>
+                <w:rPr>
+                  <w:rFonts w:ascii="Cambria Math" w:hAnsi="Cambria Math"/>
+                  <w:b/>
+                  <w:bCs/>
+                  <w:i/>
+                  <w:color w:val="FF0000"/>
+                </w:rPr>
+              </m:ctrlPr>
+            </m:sSubPr>
+            <m:e>
+              <m:r>
+                <m:rPr>
+                  <m:sty m:val="bi"/>
+                </m:rPr>
+                <w:rPr>
+                  <w:rFonts w:ascii="Cambria Math" w:hAnsi="Cambria Math"/>
+                  <w:color w:val="FF0000"/>
+                </w:rPr>
+                <m:t>M</m:t>
+              </m:r>
+            </m:e>
+            <m:sub>
+              <m:r>
+                <m:rPr>
+                  <m:sty m:val="bi"/>
+                </m:rPr>
+                <w:rPr>
+                  <w:rFonts w:ascii="Cambria Math" w:hAnsi="Cambria Math"/>
+                  <w:color w:val="FF0000"/>
+                </w:rPr>
+                <m:t>1</m:t>
+              </m:r>
+            </m:sub>
+          </m:sSub>
           <m:r>
             <w:rPr>
               <w:rFonts w:ascii="Cambria Math" w:hAnsi="Cambria Math"/>
             </w:rPr>
             <m:t xml:space="preserve"> B do </m:t>
           </m:r>
-          <m:r>
-            <m:rPr>
-              <m:sty m:val="bi"/>
-            </m:rPr>
-            <w:rPr>
-              <w:rFonts w:ascii="Cambria Math" w:hAnsi="Cambria Math"/>
-              <w:color w:val="FF0000"/>
-            </w:rPr>
-            <m:t>M</m:t>
-          </m:r>
+          <m:sSub>
+            <m:sSubPr>
+              <m:ctrlPr>
+                <w:rPr>
+                  <w:rFonts w:ascii="Cambria Math" w:hAnsi="Cambria Math"/>
+                  <w:b/>
+                  <w:bCs/>
+                  <w:i/>
+                  <w:color w:val="FF0000"/>
+                </w:rPr>
+              </m:ctrlPr>
+            </m:sSubPr>
+            <m:e>
+              <m:r>
+                <m:rPr>
+                  <m:sty m:val="bi"/>
+                </m:rPr>
+                <w:rPr>
+                  <w:rFonts w:ascii="Cambria Math" w:hAnsi="Cambria Math"/>
+                  <w:color w:val="FF0000"/>
+                </w:rPr>
+                <m:t>M</m:t>
+              </m:r>
+              <m:ctrlPr>
+                <w:rPr>
+                  <w:rFonts w:ascii="Cambria Math" w:hAnsi="Cambria Math"/>
+                  <w:i/>
+                </w:rPr>
+              </m:ctrlPr>
+            </m:e>
+            <m:sub>
+              <m:r>
+                <m:rPr>
+                  <m:sty m:val="bi"/>
+                </m:rPr>
+                <w:rPr>
+                  <w:rFonts w:ascii="Cambria Math" w:hAnsi="Cambria Math"/>
+                  <w:color w:val="FF0000"/>
+                </w:rPr>
+                <m:t>2</m:t>
+              </m:r>
+            </m:sub>
+          </m:sSub>
           <m:r>
             <w:rPr>
               <w:rFonts w:ascii="Cambria Math" w:hAnsi="Cambria Math"/>
@@ -255,8 +333,88 @@
             <w:rPr>
               <w:rFonts w:ascii="Cambria Math" w:hAnsi="Cambria Math"/>
             </w:rPr>
-            <m:t xml:space="preserve"> od</m:t>
+            <m:t xml:space="preserve"> </m:t>
           </m:r>
+          <m:sSub>
+            <m:sSubPr>
+              <m:ctrlPr>
+                <w:rPr>
+                  <w:rFonts w:ascii="Cambria Math" w:hAnsi="Cambria Math"/>
+                  <w:b/>
+                  <w:bCs/>
+                  <w:i/>
+                  <w:color w:val="FF0000"/>
+                </w:rPr>
+              </m:ctrlPr>
+            </m:sSubPr>
+            <m:e>
+              <m:r>
+                <m:rPr>
+                  <m:sty m:val="bi"/>
+                </m:rPr>
+                <w:rPr>
+                  <w:rFonts w:ascii="Cambria Math" w:hAnsi="Cambria Math"/>
+                  <w:color w:val="FF0000"/>
+                </w:rPr>
+                <m:t>M</m:t>
+              </m:r>
+            </m:e>
+            <m:sub>
+              <m:r>
+                <m:rPr>
+                  <m:sty m:val="bi"/>
+                </m:rPr>
+                <w:rPr>
+                  <w:rFonts w:ascii="Cambria Math" w:hAnsi="Cambria Math"/>
+                  <w:color w:val="FF0000"/>
+                </w:rPr>
+                <m:t>3</m:t>
+              </m:r>
+            </m:sub>
+          </m:sSub>
+          <m:r>
+            <w:rPr>
+              <w:rFonts w:ascii="Cambria Math" w:hAnsi="Cambria Math"/>
+            </w:rPr>
+            <m:t xml:space="preserve"> od </m:t>
+          </m:r>
+          <m:sSub>
+            <m:sSubPr>
+              <m:ctrlPr>
+                <w:rPr>
+                  <w:rFonts w:ascii="Cambria Math" w:hAnsi="Cambria Math"/>
+                  <w:b/>
+                  <w:bCs/>
+                  <w:i/>
+                  <w:color w:val="FF0000"/>
+                </w:rPr>
+              </m:ctrlPr>
+            </m:sSubPr>
+            <m:e>
+              <m:r>
+                <m:rPr>
+                  <m:sty m:val="bi"/>
+                </m:rPr>
+                <w:rPr>
+                  <w:rFonts w:ascii="Cambria Math" w:hAnsi="Cambria Math"/>
+                  <w:color w:val="FF0000"/>
+                </w:rPr>
+                <m:t>M</m:t>
+              </m:r>
+            </m:e>
+            <m:sub>
+              <m:r>
+                <m:rPr>
+                  <m:sty m:val="bi"/>
+                </m:rPr>
+                <w:rPr>
+                  <w:rFonts w:ascii="Cambria Math" w:hAnsi="Cambria Math"/>
+                  <w:color w:val="FF0000"/>
+                </w:rPr>
+                <m:t>4</m:t>
+              </m:r>
+            </m:sub>
+          </m:sSub>
         </m:oMath>
       </m:oMathPara>
     </w:p>
@@ -268,6 +426,130 @@
           <w:rtl/>
         </w:rPr>
       </w:pPr>
+      <w:r>
+        <w:rPr>
+          <w:rFonts w:eastAsiaTheme="minorEastAsia"/>
+          <w:noProof/>
+          <w:rtl/>
+          <w:lang w:val="he-IL"/>
+        </w:rPr>
+        <mc:AlternateContent>
+          <mc:Choice Requires="wps">
+            <w:drawing>
+              <wp:anchor distT="0" distB="0" distL="114300" distR="114300" simplePos="0" relativeHeight="251677696" behindDoc="0" locked="0" layoutInCell="1" allowOverlap="1" wp14:anchorId="0AC9AB08" wp14:editId="75B31AF5">
+                <wp:simplePos x="0" y="0"/>
+                <wp:positionH relativeFrom="column">
+                  <wp:posOffset>1665975</wp:posOffset>
+                </wp:positionH>
+                <wp:positionV relativeFrom="paragraph">
+                  <wp:posOffset>182039</wp:posOffset>
+                </wp:positionV>
+                <wp:extent cx="701227" cy="308539"/>
+                <wp:effectExtent l="0" t="0" r="0" b="0"/>
+                <wp:wrapNone/>
+                <wp:docPr id="17" name="Text Box 17"/>
+                <wp:cNvGraphicFramePr/>
+                <a:graphic xmlns:a="http://schemas.openxmlformats.org/drawingml/2006/main">
+                  <a:graphicData uri="http://schemas.microsoft.com/office/word/2010/wordprocessingShape">
+                    <wps:wsp>
+                      <wps:cNvSpPr txBox="1"/>
+                      <wps:spPr>
+                        <a:xfrm>
+                          <a:off x="0" y="0"/>
+                          <a:ext cx="701227" cy="308539"/>
+                        </a:xfrm>
+                        <a:prstGeom prst="rect">
+                          <a:avLst/>
+                        </a:prstGeom>
+                        <a:noFill/>
+                        <a:ln>
+                          <a:noFill/>
+                        </a:ln>
+                      </wps:spPr>
+                      <wps:style>
+                        <a:lnRef idx="0">
+                          <a:scrgbClr r="0" g="0" b="0"/>
+                        </a:lnRef>
+                        <a:fillRef idx="0">
+                          <a:scrgbClr r="0" g="0" b="0"/>
+                        </a:fillRef>
+                        <a:effectRef idx="0">
+                          <a:scrgbClr r="0" g="0" b="0"/>
+                        </a:effectRef>
+                        <a:fontRef idx="minor">
+                          <a:schemeClr val="dk1"/>
+                        </a:fontRef>
+                      </wps:style>
+                      <wps:txbx>
+                        <w:txbxContent>
+                          <w:p>
+                            <w:pPr>
+                              <w:pStyle w:val="NoSpacing"/>
+                            </w:pPr>
+                            <w:proofErr w:type="spellStart"/>
+                            <w:r>
+                              <w:t>goto</w:t>
+                            </w:r>
+                            <w:proofErr w:type="spellEnd"/>
+                            <w:r>
+                              <w:t xml:space="preserve"> </w:t>
+                            </w:r>
+                            <w:proofErr w:type="spellStart"/>
+                            <w:r>
+                              <w:t>init</w:t>
+                            </w:r>
+                            <w:proofErr w:type="spellEnd"/>
+                          </w:p>
+                        </w:txbxContent>
+                      </wps:txbx>
+                      <wps:bodyPr rot="0" spcFirstLastPara="0" vertOverflow="overflow" horzOverflow="overflow" vert="horz" wrap="square" lIns="91440" tIns="45720" rIns="91440" bIns="45720" numCol="1" spcCol="0" rtlCol="0" fromWordArt="0" anchor="t" anchorCtr="0" forceAA="0" compatLnSpc="1">
+                        <a:prstTxWarp prst="textNoShape">
+                          <a:avLst/>
+                        </a:prstTxWarp>
+                        <a:noAutofit/>
+                      </wps:bodyPr>
+                    </wps:wsp>
+                  </a:graphicData>
+                </a:graphic>
+                <wp14:sizeRelH relativeFrom="margin">
+                  <wp14:pctWidth>0</wp14:pctWidth>
+                </wp14:sizeRelH>
+                <wp14:sizeRelV relativeFrom="margin">
+                  <wp14:pctHeight>0</wp14:pctHeight>
+                </wp14:sizeRelV>
+              </wp:anchor>
+            </w:drawing>
+          </mc:Choice>
+          <mc:Fallback>
+            <w:pict>
+              <v:shape w14:anchorId="0AC9AB08" id="Text Box 17" o:spid="_x0000_s1027" type="#_x0000_t202" style="position:absolute;left:0;text-align:left;margin-left:131.2pt;margin-top:14.35pt;width:55.2pt;height:24.3pt;z-index:251677696;visibility:visible;mso-wrap-style:square;mso-width-percent:0;mso-height-percent:0;mso-wrap-distance-left:9pt;mso-wrap-distance-top:0;mso-wrap-distance-right:9pt;mso-wrap-distance-bottom:0;mso-position-horizontal:absolute;mso-position-horizontal-relative:text;mso-position-vertical:absolute;mso-position-vertical-relative:text;mso-width-percent:0;mso-height-percent:0;mso-width-relative:margin;mso-height-relative:margin;v-text-anchor:top" o:gfxdata="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" filled="f" stroked="f">
+                <v:textbox>
+                  <w:txbxContent>
+                    <w:p>
+                      <w:pPr>
+                        <w:pStyle w:val="NoSpacing"/>
+                      </w:pPr>
+                      <w:proofErr w:type="spellStart"/>
+                      <w:r>
+                        <w:t>goto</w:t>
+                      </w:r>
+                      <w:proofErr w:type="spellEnd"/>
+                      <w:r>
+                        <w:t xml:space="preserve"> </w:t>
+                      </w:r>
+                      <w:proofErr w:type="spellStart"/>
+                      <w:r>
+                        <w:t>init</w:t>
+                      </w:r>
+                      <w:proofErr w:type="spellEnd"/>
+                    </w:p>
+                  </w:txbxContent>
+                </v:textbox>
+              </v:shape>
+            </w:pict>
+          </mc:Fallback>
+        </mc:AlternateContent>
+      </w:r>
       <w:r>
         <w:rPr>
           <w:rFonts w:eastAsiaTheme="minorEastAsia"/>
@@ -286,8 +568,8 @@
                 <wp:positionV relativeFrom="paragraph">
                   <wp:posOffset>109239</wp:posOffset>
                 </wp:positionV>
-                <wp:extent cx="2933934" cy="1851240"/>
-                <wp:effectExtent l="0" t="0" r="19050" b="15875"/>
+                <wp:extent cx="2933934" cy="4128825"/>
+                <wp:effectExtent l="0" t="0" r="19050" b="24130"/>
                 <wp:wrapNone/>
                 <wp:docPr id="12" name="Rectangle 12"/>
                 <wp:cNvGraphicFramePr/>
@@ -298,7 +580,7 @@
                       <wps:spPr>
                         <a:xfrm>
                           <a:off x="0" y="0"/>
-                          <a:ext cx="2933934" cy="1851240"/>
+                          <a:ext cx="2933934" cy="4128825"/>
                         </a:xfrm>
                         <a:prstGeom prst="rect">
                           <a:avLst/>
@@ -340,12 +622,15 @@
                 <wp14:sizeRelH relativeFrom="margin">
                   <wp14:pctWidth>0</wp14:pctWidth>
                 </wp14:sizeRelH>
+                <wp14:sizeRelV relativeFrom="margin">
+                  <wp14:pctHeight>0</wp14:pctHeight>
+                </wp14:sizeRelV>
               </wp:anchor>
             </w:drawing>
           </mc:Choice>
           <mc:Fallback>
             <w:pict>
-              <v:rect w14:anchorId="4532C385" id="Rectangle 12" o:spid="_x0000_s1026" style="position:absolute;margin-left:61.85pt;margin-top:8.6pt;width:231pt;height:145.75pt;z-index:251670528;visibility:visible;mso-wrap-style:square;mso-width-percent:0;mso-wrap-distance-left:9pt;mso-wrap-distance-top:0;mso-wrap-distance-right:9pt;mso-wrap-distance-bottom:0;mso-position-horizontal:absolute;mso-position-horizontal-relative:text;mso-position-vertical:absolute;mso-position-vertical-relative:text;mso-width-percent:0;mso-width-relative:margin;v-text-anchor:middle" o:gfxdata="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" filled="f" strokecolor="black [3200]">
+              <v:rect w14:anchorId="4E5F73B1" id="Rectangle 12" o:spid="_x0000_s1026" style="position:absolute;margin-left:61.85pt;margin-top:8.6pt;width:231pt;height:325.1pt;z-index:251670528;visibility:visible;mso-wrap-style:square;mso-width-percent:0;mso-height-percent:0;mso-wrap-distance-left:9pt;mso-wrap-distance-top:0;mso-wrap-distance-right:9pt;mso-wrap-distance-bottom:0;mso-position-horizontal:absolute;mso-position-horizontal-relative:text;mso-position-vertical:absolute;mso-position-vertical-relative:text;mso-width-percent:0;mso-height-percent:0;mso-width-relative:margin;mso-height-relative:margin;v-text-anchor:middle" o:gfxdata="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" filled="f" strokecolor="black [3200]">
                 <v:stroke joinstyle="round"/>
               </v:rect>
             </w:pict>
@@ -360,31 +645,6 @@
           <w:rFonts w:hint="cs"/>
         </w:rPr>
       </w:pPr>
-      <w:proofErr w:type="spellStart"/>
-      <w:r>
-        <w:rPr>
-          <w:rFonts w:hint="cs"/>
-          <w:u w:val="single"/>
-          <w:rtl/>
-        </w:rPr>
-        <w:t>סכימת</w:t>
-      </w:r>
-      <w:proofErr w:type="spellEnd"/>
-      <w:r>
-        <w:rPr>
-          <w:rFonts w:hint="cs"/>
-          <w:u w:val="single"/>
-          <w:rtl/>
-        </w:rPr>
-        <w:t xml:space="preserve"> התרגום</w:t>
-      </w:r>
-      <w:r>
-        <w:rPr>
-          <w:rFonts w:hint="cs"/>
-          <w:rtl/>
-        </w:rPr>
-        <w:t>:</w:t>
-      </w:r>
       <w:r>
         <w:rPr>
           <w:rFonts w:hint="cs"/>
@@ -393,18 +653,18 @@
         <mc:AlternateContent>
           <mc:Choice Requires="wps">
             <w:drawing>
-              <wp:anchor distT="0" distB="0" distL="114300" distR="114300" simplePos="0" relativeHeight="251669504" behindDoc="0" locked="0" layoutInCell="1" allowOverlap="1" wp14:anchorId="4FD9698F" wp14:editId="62B374F4">
+              <wp:anchor distT="0" distB="0" distL="114300" distR="114300" simplePos="0" relativeHeight="251674624" behindDoc="0" locked="0" layoutInCell="1" allowOverlap="1" wp14:anchorId="68D4D74E" wp14:editId="4854C77E">
                 <wp:simplePos x="0" y="0"/>
                 <wp:positionH relativeFrom="column">
-                  <wp:posOffset>2575030</wp:posOffset>
+                  <wp:posOffset>807938</wp:posOffset>
                 </wp:positionH>
                 <wp:positionV relativeFrom="paragraph">
-                  <wp:posOffset>72293</wp:posOffset>
+                  <wp:posOffset>145220</wp:posOffset>
                 </wp:positionV>
                 <wp:extent cx="620202" cy="285695"/>
                 <wp:effectExtent l="0" t="0" r="0" b="635"/>
                 <wp:wrapNone/>
-                <wp:docPr id="11" name="Text Box 11"/>
+                <wp:docPr id="15" name="Text Box 15"/>
                 <wp:cNvGraphicFramePr/>
                 <a:graphic xmlns:a="http://schemas.openxmlformats.org/drawingml/2006/main">
                   <a:graphicData uri="http://schemas.microsoft.com/office/word/2010/wordprocessingShape">
@@ -440,11 +700,9 @@
                       <wps:txbx>
                         <w:txbxContent>
                           <w:p>
-                            <w:proofErr w:type="spellStart"/>
                             <w:r>
-                              <w:t>falselist</w:t>
+                              <w:t>Check:</w:t>
                             </w:r>
-                            <w:proofErr w:type="spellEnd"/>
                           </w:p>
                         </w:txbxContent>
                       </wps:txbx>
@@ -468,15 +726,13 @@
           </mc:Choice>
           <mc:Fallback>
             <w:pict>
-              <v:shape w14:anchorId="4FD9698F" id="Text Box 11" o:spid="_x0000_s1027" type="#_x0000_t202" style="position:absolute;left:0;text-align:left;margin-left:202.75pt;margin-top:5.7pt;width:48.85pt;height:22.5pt;z-index:251669504;visibility:visible;mso-wrap-style:square;mso-width-percent:0;mso-height-percent:0;mso-wrap-distance-left:9pt;mso-wrap-distance-top:0;mso-wrap-distance-right:9pt;mso-wrap-distance-bottom:0;mso-position-horizontal:absolute;mso-position-horizontal-relative:text;mso-position-vertical:absolute;mso-position-vertical-relative:text;mso-width-percent:0;mso-height-percent:0;mso-width-relative:margin;mso-height-relative:margin;v-text-anchor:top" o:gfxdata="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" filled="f" stroked="f">
+              <v:shape w14:anchorId="68D4D74E" id="Text Box 15" o:spid="_x0000_s1028" type="#_x0000_t202" style="position:absolute;left:0;text-align:left;margin-left:63.6pt;margin-top:11.45pt;width:48.85pt;height:22.5pt;z-index:251674624;visibility:visible;mso-wrap-style:square;mso-width-percent:0;mso-height-percent:0;mso-wrap-distance-left:9pt;mso-wrap-distance-top:0;mso-wrap-distance-right:9pt;mso-wrap-distance-bottom:0;mso-position-horizontal:absolute;mso-position-horizontal-relative:text;mso-position-vertical:absolute;mso-position-vertical-relative:text;mso-width-percent:0;mso-height-percent:0;mso-width-relative:margin;mso-height-relative:margin;v-text-anchor:top" o:gfxdata="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" filled="f" stroked="f">
                 <v:textbox>
                   <w:txbxContent>
                     <w:p>
-                      <w:proofErr w:type="spellStart"/>
                       <w:r>
-                        <w:t>falselist</w:t>
+                        <w:t>Check:</w:t>
                       </w:r>
-                      <w:proofErr w:type="spellEnd"/>
                     </w:p>
                   </w:txbxContent>
                 </v:textbox>
@@ -484,6 +740,21 @@
             </w:pict>
           </mc:Fallback>
         </mc:AlternateContent>
+      </w:r>
+      <w:r>
+        <w:rPr>
+          <w:rFonts w:hint="cs"/>
+          <w:u w:val="single"/>
+          <w:rtl/>
+        </w:rPr>
+        <w:t>פריסת קוד</w:t>
+      </w:r>
+      <w:r>
+        <w:rPr>
+          <w:rFonts w:hint="cs"/>
+          <w:rtl/>
+        </w:rPr>
+        <w:t>:</w:t>
       </w:r>
       <w:r>
         <w:rPr>
@@ -551,7 +822,7 @@
           </mc:Choice>
           <mc:Fallback>
             <w:pict>
-              <v:shapetype w14:anchorId="074B7C6B" id="_x0000_t32" coordsize="21600,21600" o:spt="32" o:oned="t" path="m,l21600,21600e" filled="f">
+              <v:shapetype w14:anchorId="41CD708F" id="_x0000_t32" coordsize="21600,21600" o:spt="32" o:oned="t" path="m,l21600,21600e" filled="f">
                 <v:path arrowok="t" fillok="f" o:connecttype="none"/>
                 <o:lock v:ext="edit" shapetype="t"/>
               </v:shapetype>
@@ -619,7 +890,7 @@
           </mc:Choice>
           <mc:Fallback>
             <w:pict>
-              <v:line w14:anchorId="62A98629" id="Straight Connector 6" o:spid="_x0000_s1026" style="position:absolute;flip:y;z-index:251664384;visibility:visible;mso-wrap-style:square;mso-wrap-distance-left:9pt;mso-wrap-distance-top:0;mso-wrap-distance-right:9pt;mso-wrap-distance-bottom:0;mso-position-horizontal:absolute;mso-position-horizontal-relative:text;mso-position-vertical:absolute;mso-position-vertical-relative:text" from="105pt,30.65pt" to="105.6pt,93.25pt" o:gfxdata="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" strokecolor="black [3200]" strokeweight=".5pt">
+              <v:line w14:anchorId="0D8186A3" id="Straight Connector 6" o:spid="_x0000_s1026" style="position:absolute;flip:y;z-index:251664384;visibility:visible;mso-wrap-style:square;mso-wrap-distance-left:9pt;mso-wrap-distance-top:0;mso-wrap-distance-right:9pt;mso-wrap-distance-bottom:0;mso-position-horizontal:absolute;mso-position-horizontal-relative:text;mso-position-vertical:absolute;mso-position-vertical-relative:text" from="105pt,30.65pt" to="105.6pt,93.25pt" o:gfxdata="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" strokecolor="black [3200]" strokeweight=".5pt">
                 <v:stroke joinstyle="miter"/>
               </v:line>
             </w:pict>
@@ -709,7 +980,7 @@
           </mc:Choice>
           <mc:Fallback>
             <w:pict>
-              <v:shape w14:anchorId="05E71099" id="Text Box 8" o:spid="_x0000_s1028" type="#_x0000_t202" style="position:absolute;left:0;text-align:left;margin-left:61.4pt;margin-top:51.65pt;width:48.85pt;height:22.5pt;z-index:251666432;visibility:visible;mso-wrap-style:square;mso-width-percent:0;mso-height-percent:0;mso-wrap-distance-left:9pt;mso-wrap-distance-top:0;mso-wrap-distance-right:9pt;mso-wrap-distance-bottom:0;mso-position-horizontal:absolute;mso-position-horizontal-relative:text;mso-position-vertical:absolute;mso-position-vertical-relative:text;mso-width-percent:0;mso-height-percent:0;mso-width-relative:margin;mso-height-relative:margin;v-text-anchor:top" o:gfxdata="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" filled="f" stroked="f">
+              <v:shape w14:anchorId="05E71099" id="Text Box 8" o:spid="_x0000_s1029" type="#_x0000_t202" style="position:absolute;left:0;text-align:left;margin-left:61.4pt;margin-top:51.65pt;width:48.85pt;height:22.5pt;z-index:251666432;visibility:visible;mso-wrap-style:square;mso-width-percent:0;mso-height-percent:0;mso-wrap-distance-left:9pt;mso-wrap-distance-top:0;mso-wrap-distance-right:9pt;mso-wrap-distance-bottom:0;mso-position-horizontal:absolute;mso-position-horizontal-relative:text;mso-position-vertical:absolute;mso-position-vertical-relative:text;mso-width-percent:0;mso-height-percent:0;mso-width-relative:margin;mso-height-relative:margin;v-text-anchor:top" o:gfxdata="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" filled="f" stroked="f">
                 <v:textbox>
                   <w:txbxContent>
                     <w:p>
@@ -783,176 +1054,9 @@
           </mc:Choice>
           <mc:Fallback>
             <w:pict>
-              <v:line w14:anchorId="6F0463AD" id="Straight Connector 5" o:spid="_x0000_s1026" style="position:absolute;flip:x;z-index:251663360;visibility:visible;mso-wrap-style:square;mso-wrap-distance-left:9pt;mso-wrap-distance-top:0;mso-wrap-distance-right:9pt;mso-wrap-distance-bottom:0;mso-position-horizontal:absolute;mso-position-horizontal-relative:text;mso-position-vertical:absolute;mso-position-vertical-relative:text" from="105.2pt,93.3pt" to="120.85pt,93.3pt" o:gfxdata="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" strokecolor="black [3200]" strokeweight=".5pt">
+              <v:line w14:anchorId="0C17ED6C" id="Straight Connector 5" o:spid="_x0000_s1026" style="position:absolute;flip:x;z-index:251663360;visibility:visible;mso-wrap-style:square;mso-wrap-distance-left:9pt;mso-wrap-distance-top:0;mso-wrap-distance-right:9pt;mso-wrap-distance-bottom:0;mso-position-horizontal:absolute;mso-position-horizontal-relative:text;mso-position-vertical:absolute;mso-position-vertical-relative:text" from="105.2pt,93.3pt" to="120.85pt,93.3pt" o:gfxdata="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" strokecolor="black [3200]" strokeweight=".5pt">
                 <v:stroke joinstyle="miter"/>
               </v:line>
-            </w:pict>
-          </mc:Fallback>
-        </mc:AlternateContent>
-      </w:r>
-      <w:r>
-        <w:rPr>
-          <w:rFonts w:hint="cs"/>
-          <w:noProof/>
-        </w:rPr>
-        <mc:AlternateContent>
-          <mc:Choice Requires="wps">
-            <w:drawing>
-              <wp:anchor distT="0" distB="0" distL="114300" distR="114300" simplePos="0" relativeHeight="251662336" behindDoc="0" locked="0" layoutInCell="1" allowOverlap="1" wp14:anchorId="0BC71A69" wp14:editId="704CDE8C">
-                <wp:simplePos x="0" y="0"/>
-                <wp:positionH relativeFrom="column">
-                  <wp:posOffset>2154472</wp:posOffset>
-                </wp:positionH>
-                <wp:positionV relativeFrom="paragraph">
-                  <wp:posOffset>635801</wp:posOffset>
-                </wp:positionV>
-                <wp:extent cx="620202" cy="285695"/>
-                <wp:effectExtent l="0" t="0" r="0" b="635"/>
-                <wp:wrapNone/>
-                <wp:docPr id="4" name="Text Box 4"/>
-                <wp:cNvGraphicFramePr/>
-                <a:graphic xmlns:a="http://schemas.openxmlformats.org/drawingml/2006/main">
-                  <a:graphicData uri="http://schemas.microsoft.com/office/word/2010/wordprocessingShape">
-                    <wps:wsp>
-                      <wps:cNvSpPr txBox="1"/>
-                      <wps:spPr>
-                        <a:xfrm>
-                          <a:off x="0" y="0"/>
-                          <a:ext cx="620202" cy="285695"/>
-                        </a:xfrm>
-                        <a:prstGeom prst="rect">
-                          <a:avLst/>
-                        </a:prstGeom>
-                        <a:noFill/>
-                        <a:ln>
-                          <a:noFill/>
-                        </a:ln>
-                      </wps:spPr>
-                      <wps:style>
-                        <a:lnRef idx="0">
-                          <a:scrgbClr r="0" g="0" b="0"/>
-                        </a:lnRef>
-                        <a:fillRef idx="0">
-                          <a:scrgbClr r="0" g="0" b="0"/>
-                        </a:fillRef>
-                        <a:effectRef idx="0">
-                          <a:scrgbClr r="0" g="0" b="0"/>
-                        </a:effectRef>
-                        <a:fontRef idx="minor">
-                          <a:schemeClr val="dk1"/>
-                        </a:fontRef>
-                      </wps:style>
-                      <wps:txbx>
-                        <w:txbxContent>
-                          <w:p>
-                            <w:proofErr w:type="spellStart"/>
-                            <w:r>
-                              <w:t>truelist</w:t>
-                            </w:r>
-                            <w:proofErr w:type="spellEnd"/>
-                          </w:p>
-                        </w:txbxContent>
-                      </wps:txbx>
-                      <wps:bodyPr rot="0" spcFirstLastPara="0" vertOverflow="overflow" horzOverflow="overflow" vert="horz" wrap="square" lIns="91440" tIns="45720" rIns="91440" bIns="45720" numCol="1" spcCol="0" rtlCol="0" fromWordArt="0" anchor="t" anchorCtr="0" forceAA="0" compatLnSpc="1">
-                        <a:prstTxWarp prst="textNoShape">
-                          <a:avLst/>
-                        </a:prstTxWarp>
-                        <a:noAutofit/>
-                      </wps:bodyPr>
-                    </wps:wsp>
-                  </a:graphicData>
-                </a:graphic>
-                <wp14:sizeRelH relativeFrom="margin">
-                  <wp14:pctWidth>0</wp14:pctWidth>
-                </wp14:sizeRelH>
-                <wp14:sizeRelV relativeFrom="margin">
-                  <wp14:pctHeight>0</wp14:pctHeight>
-                </wp14:sizeRelV>
-              </wp:anchor>
-            </w:drawing>
-          </mc:Choice>
-          <mc:Fallback>
-            <w:pict>
-              <v:shape w14:anchorId="0BC71A69" id="Text Box 4" o:spid="_x0000_s1029" type="#_x0000_t202" style="position:absolute;left:0;text-align:left;margin-left:169.65pt;margin-top:50.05pt;width:48.85pt;height:22.5pt;z-index:251662336;visibility:visible;mso-wrap-style:square;mso-width-percent:0;mso-height-percent:0;mso-wrap-distance-left:9pt;mso-wrap-distance-top:0;mso-wrap-distance-right:9pt;mso-wrap-distance-bottom:0;mso-position-horizontal:absolute;mso-position-horizontal-relative:text;mso-position-vertical:absolute;mso-position-vertical-relative:text;mso-width-percent:0;mso-height-percent:0;mso-width-relative:margin;mso-height-relative:margin;v-text-anchor:top" o:gfxdata="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" filled="f" stroked="f">
-                <v:textbox>
-                  <w:txbxContent>
-                    <w:p>
-                      <w:proofErr w:type="spellStart"/>
-                      <w:r>
-                        <w:t>truelist</w:t>
-                      </w:r>
-                      <w:proofErr w:type="spellEnd"/>
-                    </w:p>
-                  </w:txbxContent>
-                </v:textbox>
-              </v:shape>
-            </w:pict>
-          </mc:Fallback>
-        </mc:AlternateContent>
-      </w:r>
-      <w:r>
-        <w:rPr>
-          <w:rFonts w:hint="cs"/>
-          <w:noProof/>
-        </w:rPr>
-        <mc:AlternateContent>
-          <mc:Choice Requires="wps">
-            <w:drawing>
-              <wp:anchor distT="0" distB="0" distL="114300" distR="114300" simplePos="0" relativeHeight="251661312" behindDoc="0" locked="0" layoutInCell="1" allowOverlap="1" wp14:anchorId="500287BC" wp14:editId="0C1E2046">
-                <wp:simplePos x="0" y="0"/>
-                <wp:positionH relativeFrom="column">
-                  <wp:posOffset>2051437</wp:posOffset>
-                </wp:positionH>
-                <wp:positionV relativeFrom="paragraph">
-                  <wp:posOffset>508828</wp:posOffset>
-                </wp:positionV>
-                <wp:extent cx="7951" cy="500932"/>
-                <wp:effectExtent l="76200" t="0" r="68580" b="52070"/>
-                <wp:wrapNone/>
-                <wp:docPr id="3" name="Straight Arrow Connector 3"/>
-                <wp:cNvGraphicFramePr/>
-                <a:graphic xmlns:a="http://schemas.openxmlformats.org/drawingml/2006/main">
-                  <a:graphicData uri="http://schemas.microsoft.com/office/word/2010/wordprocessingShape">
-                    <wps:wsp>
-                      <wps:cNvCnPr/>
-                      <wps:spPr>
-                        <a:xfrm flipH="1">
-                          <a:off x="0" y="0"/>
-                          <a:ext cx="7951" cy="500932"/>
-                        </a:xfrm>
-                        <a:prstGeom prst="straightConnector1">
-                          <a:avLst/>
-                        </a:prstGeom>
-                        <a:ln>
-                          <a:tailEnd type="triangle"/>
-                        </a:ln>
-                      </wps:spPr>
-                      <wps:style>
-                        <a:lnRef idx="1">
-                          <a:schemeClr val="dk1"/>
-                        </a:lnRef>
-                        <a:fillRef idx="0">
-                          <a:schemeClr val="dk1"/>
-                        </a:fillRef>
-                        <a:effectRef idx="0">
-                          <a:schemeClr val="dk1"/>
-                        </a:effectRef>
-                        <a:fontRef idx="minor">
-                          <a:schemeClr val="tx1"/>
-                        </a:fontRef>
-                      </wps:style>
-                      <wps:bodyPr/>
-                    </wps:wsp>
-                  </a:graphicData>
-                </a:graphic>
-              </wp:anchor>
-            </w:drawing>
-          </mc:Choice>
-          <mc:Fallback>
-            <w:pict>
-              <v:shape w14:anchorId="487DA88C" id="Straight Arrow Connector 3" o:spid="_x0000_s1026" type="#_x0000_t32" style="position:absolute;margin-left:161.55pt;margin-top:40.05pt;width:.65pt;height:39.45pt;flip:x;z-index:251661312;visibility:visible;mso-wrap-style:square;mso-wrap-distance-left:9pt;mso-wrap-distance-top:0;mso-wrap-distance-right:9pt;mso-wrap-distance-bottom:0;mso-position-horizontal:absolute;mso-position-horizontal-relative:text;mso-position-vertical:absolute;mso-position-vertical-relative:text" o:gfxdata="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" strokecolor="black [3200]" strokeweight=".5pt">
-                <v:stroke endarrow="block" joinstyle="miter"/>
-              </v:shape>
             </w:pict>
           </mc:Fallback>
         </mc:AlternateContent>
@@ -1226,6 +1330,284 @@
         <mc:AlternateContent>
           <mc:Choice Requires="wps">
             <w:drawing>
+              <wp:anchor distT="0" distB="0" distL="114300" distR="114300" simplePos="0" relativeHeight="251678720" behindDoc="0" locked="0" layoutInCell="1" allowOverlap="1">
+                <wp:simplePos x="0" y="0"/>
+                <wp:positionH relativeFrom="column">
+                  <wp:posOffset>2597345</wp:posOffset>
+                </wp:positionH>
+                <wp:positionV relativeFrom="paragraph">
+                  <wp:posOffset>125921</wp:posOffset>
+                </wp:positionV>
+                <wp:extent cx="45719" cy="1980265"/>
+                <wp:effectExtent l="38100" t="0" r="831215" b="96520"/>
+                <wp:wrapNone/>
+                <wp:docPr id="18" name="Connector: Elbow 18"/>
+                <wp:cNvGraphicFramePr/>
+                <a:graphic xmlns:a="http://schemas.openxmlformats.org/drawingml/2006/main">
+                  <a:graphicData uri="http://schemas.microsoft.com/office/word/2010/wordprocessingShape">
+                    <wps:wsp>
+                      <wps:cNvCnPr/>
+                      <wps:spPr>
+                        <a:xfrm>
+                          <a:off x="0" y="0"/>
+                          <a:ext cx="45719" cy="1980265"/>
+                        </a:xfrm>
+                        <a:prstGeom prst="bentConnector3">
+                          <a:avLst>
+                            <a:gd name="adj1" fmla="val 1874629"/>
+                          </a:avLst>
+                        </a:prstGeom>
+                        <a:ln>
+                          <a:tailEnd type="triangle"/>
+                        </a:ln>
+                      </wps:spPr>
+                      <wps:style>
+                        <a:lnRef idx="1">
+                          <a:schemeClr val="accent5"/>
+                        </a:lnRef>
+                        <a:fillRef idx="0">
+                          <a:schemeClr val="accent5"/>
+                        </a:fillRef>
+                        <a:effectRef idx="0">
+                          <a:schemeClr val="accent5"/>
+                        </a:effectRef>
+                        <a:fontRef idx="minor">
+                          <a:schemeClr val="tx1"/>
+                        </a:fontRef>
+                      </wps:style>
+                      <wps:bodyPr/>
+                    </wps:wsp>
+                  </a:graphicData>
+                </a:graphic>
+                <wp14:sizeRelH relativeFrom="margin">
+                  <wp14:pctWidth>0</wp14:pctWidth>
+                </wp14:sizeRelH>
+                <wp14:sizeRelV relativeFrom="margin">
+                  <wp14:pctHeight>0</wp14:pctHeight>
+                </wp14:sizeRelV>
+              </wp:anchor>
+            </w:drawing>
+          </mc:Choice>
+          <mc:Fallback>
+            <w:pict>
+              <v:shapetype w14:anchorId="05956350" id="_x0000_t34" coordsize="21600,21600" o:spt="34" o:oned="t" adj="10800" path="m,l@0,0@0,21600,21600,21600e" filled="f">
+                <v:stroke joinstyle="miter"/>
+                <v:formulas>
+                  <v:f eqn="val #0"/>
+                </v:formulas>
+                <v:path arrowok="t" fillok="f" o:connecttype="none"/>
+                <v:handles>
+                  <v:h position="#0,center"/>
+                </v:handles>
+                <o:lock v:ext="edit" shapetype="t"/>
+              </v:shapetype>
+              <v:shape id="Connector: Elbow 18" o:spid="_x0000_s1026" type="#_x0000_t34" style="position:absolute;margin-left:204.5pt;margin-top:9.9pt;width:3.6pt;height:155.95pt;z-index:251678720;visibility:visible;mso-wrap-style:square;mso-width-percent:0;mso-height-percent:0;mso-wrap-distance-left:9pt;mso-wrap-distance-top:0;mso-wrap-distance-right:9pt;mso-wrap-distance-bottom:0;mso-position-horizontal:absolute;mso-position-horizontal-relative:text;mso-position-vertical:absolute;mso-position-vertical-relative:text;mso-width-percent:0;mso-height-percent:0;mso-width-relative:margin;mso-height-relative:margin" o:gfxdata="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" adj="404920" strokecolor="#5b9bd5 [3208]" strokeweight=".5pt">
+                <v:stroke endarrow="block"/>
+              </v:shape>
+            </w:pict>
+          </mc:Fallback>
+        </mc:AlternateContent>
+      </w:r>
+      <w:r>
+        <w:rPr>
+          <w:rFonts w:hint="cs"/>
+          <w:noProof/>
+        </w:rPr>
+        <mc:AlternateContent>
+          <mc:Choice Requires="wps">
+            <w:drawing>
+              <wp:anchor distT="0" distB="0" distL="114300" distR="114300" simplePos="0" relativeHeight="251682816" behindDoc="0" locked="0" layoutInCell="1" allowOverlap="1" wp14:anchorId="171D7A40" wp14:editId="60E7A497">
+                <wp:simplePos x="0" y="0"/>
+                <wp:positionH relativeFrom="column">
+                  <wp:posOffset>2687215</wp:posOffset>
+                </wp:positionH>
+                <wp:positionV relativeFrom="paragraph">
+                  <wp:posOffset>121063</wp:posOffset>
+                </wp:positionV>
+                <wp:extent cx="619760" cy="285115"/>
+                <wp:effectExtent l="0" t="0" r="0" b="635"/>
+                <wp:wrapNone/>
+                <wp:docPr id="20" name="Text Box 20"/>
+                <wp:cNvGraphicFramePr/>
+                <a:graphic xmlns:a="http://schemas.openxmlformats.org/drawingml/2006/main">
+                  <a:graphicData uri="http://schemas.microsoft.com/office/word/2010/wordprocessingShape">
+                    <wps:wsp>
+                      <wps:cNvSpPr txBox="1"/>
+                      <wps:spPr>
+                        <a:xfrm>
+                          <a:off x="0" y="0"/>
+                          <a:ext cx="619760" cy="285115"/>
+                        </a:xfrm>
+                        <a:prstGeom prst="rect">
+                          <a:avLst/>
+                        </a:prstGeom>
+                        <a:noFill/>
+                        <a:ln>
+                          <a:noFill/>
+                        </a:ln>
+                      </wps:spPr>
+                      <wps:style>
+                        <a:lnRef idx="0">
+                          <a:scrgbClr r="0" g="0" b="0"/>
+                        </a:lnRef>
+                        <a:fillRef idx="0">
+                          <a:scrgbClr r="0" g="0" b="0"/>
+                        </a:fillRef>
+                        <a:effectRef idx="0">
+                          <a:scrgbClr r="0" g="0" b="0"/>
+                        </a:effectRef>
+                        <a:fontRef idx="minor">
+                          <a:schemeClr val="dk1"/>
+                        </a:fontRef>
+                      </wps:style>
+                      <wps:txbx>
+                        <w:txbxContent>
+                          <w:p>
+                            <w:pPr>
+                              <w:rPr>
+                                <w:color w:val="1F4E79" w:themeColor="accent5" w:themeShade="80"/>
+                              </w:rPr>
+                            </w:pPr>
+                            <w:proofErr w:type="spellStart"/>
+                            <w:r>
+                              <w:rPr>
+                                <w:color w:val="1F4E79" w:themeColor="accent5" w:themeShade="80"/>
+                              </w:rPr>
+                              <w:t>truelist</w:t>
+                            </w:r>
+                            <w:proofErr w:type="spellEnd"/>
+                          </w:p>
+                        </w:txbxContent>
+                      </wps:txbx>
+                      <wps:bodyPr rot="0" spcFirstLastPara="0" vertOverflow="overflow" horzOverflow="overflow" vert="horz" wrap="square" lIns="91440" tIns="45720" rIns="91440" bIns="45720" numCol="1" spcCol="0" rtlCol="0" fromWordArt="0" anchor="t" anchorCtr="0" forceAA="0" compatLnSpc="1">
+                        <a:prstTxWarp prst="textNoShape">
+                          <a:avLst/>
+                        </a:prstTxWarp>
+                        <a:noAutofit/>
+                      </wps:bodyPr>
+                    </wps:wsp>
+                  </a:graphicData>
+                </a:graphic>
+                <wp14:sizeRelH relativeFrom="margin">
+                  <wp14:pctWidth>0</wp14:pctWidth>
+                </wp14:sizeRelH>
+                <wp14:sizeRelV relativeFrom="margin">
+                  <wp14:pctHeight>0</wp14:pctHeight>
+                </wp14:sizeRelV>
+              </wp:anchor>
+            </w:drawing>
+          </mc:Choice>
+          <mc:Fallback>
+            <w:pict>
+              <v:shape w14:anchorId="171D7A40" id="Text Box 20" o:spid="_x0000_s1032" type="#_x0000_t202" style="position:absolute;left:0;text-align:left;margin-left:211.6pt;margin-top:9.55pt;width:48.8pt;height:22.45pt;z-index:251682816;visibility:visible;mso-wrap-style:square;mso-width-percent:0;mso-height-percent:0;mso-wrap-distance-left:9pt;mso-wrap-distance-top:0;mso-wrap-distance-right:9pt;mso-wrap-distance-bottom:0;mso-position-horizontal:absolute;mso-position-horizontal-relative:text;mso-position-vertical:absolute;mso-position-vertical-relative:text;mso-width-percent:0;mso-height-percent:0;mso-width-relative:margin;mso-height-relative:margin;v-text-anchor:top" o:gfxdata="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" filled="f" stroked="f">
+                <v:textbox>
+                  <w:txbxContent>
+                    <w:p>
+                      <w:pPr>
+                        <w:rPr>
+                          <w:color w:val="1F4E79" w:themeColor="accent5" w:themeShade="80"/>
+                        </w:rPr>
+                      </w:pPr>
+                      <w:proofErr w:type="spellStart"/>
+                      <w:r>
+                        <w:rPr>
+                          <w:color w:val="1F4E79" w:themeColor="accent5" w:themeShade="80"/>
+                        </w:rPr>
+                        <w:t>truelist</w:t>
+                      </w:r>
+                      <w:proofErr w:type="spellEnd"/>
+                    </w:p>
+                  </w:txbxContent>
+                </v:textbox>
+              </v:shape>
+            </w:pict>
+          </mc:Fallback>
+        </mc:AlternateContent>
+      </w:r>
+      <w:r>
+        <w:rPr>
+          <w:rFonts w:hint="cs"/>
+          <w:noProof/>
+        </w:rPr>
+        <mc:AlternateContent>
+          <mc:Choice Requires="wps">
+            <w:drawing>
+              <wp:anchor distT="0" distB="0" distL="114300" distR="114300" simplePos="0" relativeHeight="251680768" behindDoc="0" locked="0" layoutInCell="1" allowOverlap="1" wp14:anchorId="20F97EF4" wp14:editId="1E881CA0">
+                <wp:simplePos x="0" y="0"/>
+                <wp:positionH relativeFrom="margin">
+                  <wp:posOffset>2601490</wp:posOffset>
+                </wp:positionH>
+                <wp:positionV relativeFrom="paragraph">
+                  <wp:posOffset>170180</wp:posOffset>
+                </wp:positionV>
+                <wp:extent cx="56305" cy="2423441"/>
+                <wp:effectExtent l="19050" t="0" r="1010920" b="91440"/>
+                <wp:wrapNone/>
+                <wp:docPr id="19" name="Connector: Elbow 19"/>
+                <wp:cNvGraphicFramePr/>
+                <a:graphic xmlns:a="http://schemas.openxmlformats.org/drawingml/2006/main">
+                  <a:graphicData uri="http://schemas.microsoft.com/office/word/2010/wordprocessingShape">
+                    <wps:wsp>
+                      <wps:cNvCnPr/>
+                      <wps:spPr>
+                        <a:xfrm>
+                          <a:off x="0" y="0"/>
+                          <a:ext cx="56305" cy="2423441"/>
+                        </a:xfrm>
+                        <a:prstGeom prst="bentConnector3">
+                          <a:avLst>
+                            <a:gd name="adj1" fmla="val 1874629"/>
+                          </a:avLst>
+                        </a:prstGeom>
+                        <a:ln>
+                          <a:tailEnd type="triangle"/>
+                        </a:ln>
+                      </wps:spPr>
+                      <wps:style>
+                        <a:lnRef idx="1">
+                          <a:schemeClr val="accent2"/>
+                        </a:lnRef>
+                        <a:fillRef idx="0">
+                          <a:schemeClr val="accent2"/>
+                        </a:fillRef>
+                        <a:effectRef idx="0">
+                          <a:schemeClr val="accent2"/>
+                        </a:effectRef>
+                        <a:fontRef idx="minor">
+                          <a:schemeClr val="tx1"/>
+                        </a:fontRef>
+                      </wps:style>
+                      <wps:bodyPr/>
+                    </wps:wsp>
+                  </a:graphicData>
+                </a:graphic>
+                <wp14:sizeRelH relativeFrom="margin">
+                  <wp14:pctWidth>0</wp14:pctWidth>
+                </wp14:sizeRelH>
+                <wp14:sizeRelV relativeFrom="margin">
+                  <wp14:pctHeight>0</wp14:pctHeight>
+                </wp14:sizeRelV>
+              </wp:anchor>
+            </w:drawing>
+          </mc:Choice>
+          <mc:Fallback>
+            <w:pict>
+              <v:shape w14:anchorId="4CFF80B5" id="Connector: Elbow 19" o:spid="_x0000_s1026" type="#_x0000_t34" style="position:absolute;margin-left:204.85pt;margin-top:13.4pt;width:4.45pt;height:190.8pt;z-index:251680768;visibility:visible;mso-wrap-style:square;mso-width-percent:0;mso-height-percent:0;mso-wrap-distance-left:9pt;mso-wrap-distance-top:0;mso-wrap-distance-right:9pt;mso-wrap-distance-bottom:0;mso-position-horizontal:absolute;mso-position-horizontal-relative:margin;mso-position-vertical:absolute;mso-position-vertical-relative:text;mso-width-percent:0;mso-height-percent:0;mso-width-relative:margin;mso-height-relative:margin" o:gfxdata="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" adj="404920" strokecolor="#ed7d31 [3205]" strokeweight=".5pt">
+                <v:stroke endarrow="block"/>
+                <w10:wrap anchorx="margin"/>
+              </v:shape>
+            </w:pict>
+          </mc:Fallback>
+        </mc:AlternateContent>
+      </w:r>
+      <w:r>
+        <w:rPr>
+          <w:rFonts w:hint="cs"/>
+          <w:noProof/>
+        </w:rPr>
+        <mc:AlternateContent>
+          <mc:Choice Requires="wps">
+            <w:drawing>
               <wp:anchor distT="0" distB="0" distL="114300" distR="114300" simplePos="0" relativeHeight="251667456" behindDoc="0" locked="0" layoutInCell="1" allowOverlap="1" wp14:anchorId="199AA4F6" wp14:editId="5CB72F8E">
                 <wp:simplePos x="0" y="0"/>
                 <wp:positionH relativeFrom="column">
@@ -1284,18 +1666,7 @@
           </mc:Choice>
           <mc:Fallback>
             <w:pict>
-              <v:shapetype w14:anchorId="3F69832C" id="_x0000_t34" coordsize="21600,21600" o:spt="34" o:oned="t" adj="10800" path="m,l@0,0@0,21600,21600,21600e" filled="f">
-                <v:stroke joinstyle="miter"/>
-                <v:formulas>
-                  <v:f eqn="val #0"/>
-                </v:formulas>
-                <v:path arrowok="t" fillok="f" o:connecttype="none"/>
-                <v:handles>
-                  <v:h position="#0,center"/>
-                </v:handles>
-                <o:lock v:ext="edit" shapetype="t"/>
-              </v:shapetype>
-              <v:shape id="Connector: Elbow 9" o:spid="_x0000_s1026" type="#_x0000_t34" style="position:absolute;margin-left:204.5pt;margin-top:3.75pt;width:140.9pt;height:49.05pt;z-index:251667456;visibility:visible;mso-wrap-style:square;mso-width-percent:0;mso-height-percent:0;mso-wrap-distance-left:9pt;mso-wrap-distance-top:0;mso-wrap-distance-right:9pt;mso-wrap-distance-bottom:0;mso-position-horizontal:absolute;mso-position-horizontal-relative:text;mso-position-vertical:absolute;mso-position-vertical-relative:text;mso-width-percent:0;mso-height-percent:0;mso-width-relative:margin;mso-height-relative:margin" o:gfxdata="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" strokecolor="black [3200]" strokeweight=".5pt">
+              <v:shape w14:anchorId="7E343DCE" id="Connector: Elbow 9" o:spid="_x0000_s1026" type="#_x0000_t34" style="position:absolute;margin-left:204.5pt;margin-top:3.75pt;width:140.9pt;height:49.05pt;z-index:251667456;visibility:visible;mso-wrap-style:square;mso-width-percent:0;mso-height-percent:0;mso-wrap-distance-left:9pt;mso-wrap-distance-top:0;mso-wrap-distance-right:9pt;mso-wrap-distance-bottom:0;mso-position-horizontal:absolute;mso-position-horizontal-relative:text;mso-position-vertical:absolute;mso-position-vertical-relative:text;mso-width-percent:0;mso-height-percent:0;mso-width-relative:margin;mso-height-relative:margin" o:gfxdata="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" strokecolor="black [3200]" strokeweight=".5pt">
                 <v:stroke endarrow="block"/>
               </v:shape>
             </w:pict>
@@ -1331,10 +1702,10 @@
               <wp:anchor distT="0" distB="0" distL="114300" distR="114300" simplePos="0" relativeHeight="251668480" behindDoc="0" locked="0" layoutInCell="1" allowOverlap="1" wp14:anchorId="412D84A5" wp14:editId="0A468E9A">
                 <wp:simplePos x="0" y="0"/>
                 <wp:positionH relativeFrom="column">
-                  <wp:posOffset>3717796</wp:posOffset>
+                  <wp:posOffset>3837621</wp:posOffset>
                 </wp:positionH>
                 <wp:positionV relativeFrom="paragraph">
-                  <wp:posOffset>154830</wp:posOffset>
+                  <wp:posOffset>91538</wp:posOffset>
                 </wp:positionV>
                 <wp:extent cx="619760" cy="285115"/>
                 <wp:effectExtent l="0" t="0" r="0" b="635"/>
@@ -1377,7 +1748,7 @@
                           <w:p>
                             <w:proofErr w:type="spellStart"/>
                             <w:r>
-                              <w:t>nextlist</w:t>
+                              <w:t>next</w:t>
                             </w:r>
                             <w:proofErr w:type="spellEnd"/>
                           </w:p>
@@ -1403,13 +1774,13 @@
           </mc:Choice>
           <mc:Fallback>
             <w:pict>
-              <v:shape w14:anchorId="412D84A5" id="Text Box 10" o:spid="_x0000_s1032" type="#_x0000_t202" style="position:absolute;left:0;text-align:left;margin-left:292.75pt;margin-top:12.2pt;width:48.8pt;height:22.45pt;z-index:251668480;visibility:visible;mso-wrap-style:square;mso-width-percent:0;mso-height-percent:0;mso-wrap-distance-left:9pt;mso-wrap-distance-top:0;mso-wrap-distance-right:9pt;mso-wrap-distance-bottom:0;mso-position-horizontal:absolute;mso-position-horizontal-relative:text;mso-position-vertical:absolute;mso-position-vertical-relative:text;mso-width-percent:0;mso-height-percent:0;mso-width-relative:margin;mso-height-relative:margin;v-text-anchor:top" o:gfxdata="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" filled="f" stroked="f">
+              <v:shape w14:anchorId="412D84A5" id="Text Box 10" o:spid="_x0000_s1033" type="#_x0000_t202" style="position:absolute;left:0;text-align:left;margin-left:302.15pt;margin-top:7.2pt;width:48.8pt;height:22.45pt;z-index:251668480;visibility:visible;mso-wrap-style:square;mso-width-percent:0;mso-height-percent:0;mso-wrap-distance-left:9pt;mso-wrap-distance-top:0;mso-wrap-distance-right:9pt;mso-wrap-distance-bottom:0;mso-position-horizontal:absolute;mso-position-horizontal-relative:text;mso-position-vertical:absolute;mso-position-vertical-relative:text;mso-width-percent:0;mso-height-percent:0;mso-width-relative:margin;mso-height-relative:margin;v-text-anchor:top" o:gfxdata="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" filled="f" stroked="f">
                 <v:textbox>
                   <w:txbxContent>
                     <w:p>
                       <w:proofErr w:type="spellStart"/>
                       <w:r>
-                        <w:t>nextlist</w:t>
+                        <w:t>next</w:t>
                       </w:r>
                       <w:proofErr w:type="spellEnd"/>
                     </w:p>
@@ -1436,6 +1807,667 @@
         <w:rPr>
           <w:rFonts w:eastAsiaTheme="minorEastAsia"/>
           <w:rtl/>
+        </w:rPr>
+      </w:pPr>
+      <w:r>
+        <w:rPr>
+          <w:rFonts w:eastAsiaTheme="minorEastAsia"/>
+          <w:noProof/>
+          <w:rtl/>
+          <w:lang w:val="he-IL"/>
+        </w:rPr>
+        <mc:AlternateContent>
+          <mc:Choice Requires="wps">
+            <w:drawing>
+              <wp:anchor distT="0" distB="0" distL="114300" distR="114300" simplePos="0" relativeHeight="251675648" behindDoc="0" locked="0" layoutInCell="1" allowOverlap="1">
+                <wp:simplePos x="0" y="0"/>
+                <wp:positionH relativeFrom="column">
+                  <wp:posOffset>1060255</wp:posOffset>
+                </wp:positionH>
+                <wp:positionV relativeFrom="paragraph">
+                  <wp:posOffset>164894</wp:posOffset>
+                </wp:positionV>
+                <wp:extent cx="2255146" cy="2350512"/>
+                <wp:effectExtent l="0" t="0" r="0" b="0"/>
+                <wp:wrapNone/>
+                <wp:docPr id="16" name="Text Box 16"/>
+                <wp:cNvGraphicFramePr/>
+                <a:graphic xmlns:a="http://schemas.openxmlformats.org/drawingml/2006/main">
+                  <a:graphicData uri="http://schemas.microsoft.com/office/word/2010/wordprocessingShape">
+                    <wps:wsp>
+                      <wps:cNvSpPr txBox="1"/>
+                      <wps:spPr>
+                        <a:xfrm>
+                          <a:off x="0" y="0"/>
+                          <a:ext cx="2255146" cy="2350512"/>
+                        </a:xfrm>
+                        <a:prstGeom prst="rect">
+                          <a:avLst/>
+                        </a:prstGeom>
+                        <a:noFill/>
+                        <a:ln>
+                          <a:noFill/>
+                        </a:ln>
+                      </wps:spPr>
+                      <wps:style>
+                        <a:lnRef idx="0">
+                          <a:scrgbClr r="0" g="0" b="0"/>
+                        </a:lnRef>
+                        <a:fillRef idx="0">
+                          <a:scrgbClr r="0" g="0" b="0"/>
+                        </a:fillRef>
+                        <a:effectRef idx="0">
+                          <a:scrgbClr r="0" g="0" b="0"/>
+                        </a:effectRef>
+                        <a:fontRef idx="minor">
+                          <a:schemeClr val="dk1"/>
+                        </a:fontRef>
+                      </wps:style>
+                      <wps:txbx>
+                        <w:txbxContent>
+                          <w:p>
+                            <w:pPr>
+                              <w:pStyle w:val="NoSpacing"/>
+                            </w:pPr>
+                            <w:proofErr w:type="spellStart"/>
+                            <w:r>
+                              <w:t>goto</w:t>
+                            </w:r>
+                            <w:proofErr w:type="spellEnd"/>
+                            <w:r>
+                              <w:t xml:space="preserve"> check</w:t>
+                            </w:r>
+                          </w:p>
+                          <w:p>
+                            <w:pPr>
+                              <w:pStyle w:val="NoSpacing"/>
+                            </w:pPr>
+                            <w:proofErr w:type="spellStart"/>
+                            <w:r>
+                              <w:t>init</w:t>
+                            </w:r>
+                            <w:proofErr w:type="spellEnd"/>
+                            <w:r>
+                              <w:t xml:space="preserve">: </w:t>
+                            </w:r>
+                            <w:proofErr w:type="spellStart"/>
+                            <w:r>
+                              <w:t xml:space="preserve">t </w:t>
+                            </w:r>
+                            <w:proofErr w:type="spellEnd"/>
+                            <w:r>
+                              <w:t>= 0</w:t>
+                            </w:r>
+                          </w:p>
+                          <w:p>
+                            <w:pPr>
+                              <w:pStyle w:val="NoSpacing"/>
+                            </w:pPr>
+                            <w:proofErr w:type="spellStart"/>
+                            <w:r>
+                              <w:t>goto</w:t>
+                            </w:r>
+                            <w:proofErr w:type="spellEnd"/>
+                            <w:r>
+                              <w:t xml:space="preserve"> check</w:t>
+                            </w:r>
+                          </w:p>
+                          <w:p>
+                            <w:pPr>
+                              <w:pStyle w:val="NoSpacing"/>
+                            </w:pPr>
+                          </w:p>
+                          <w:p>
+                            <w:pPr>
+                              <w:pStyle w:val="NoSpacing"/>
+                            </w:pPr>
+                            <w:r>
+                              <w:t>B</w:t>
+                            </w:r>
+                            <w:r>
+                              <w:t>T</w:t>
+                            </w:r>
+                            <w:r>
+                              <w:t>: if t==0:</w:t>
+                            </w:r>
+                          </w:p>
+                          <w:p>
+                            <w:pPr>
+                              <w:pStyle w:val="NoSpacing"/>
+                            </w:pPr>
+                            <w:r>
+                              <w:tab/>
+                            </w:r>
+                            <w:proofErr w:type="spellStart"/>
+                            <w:r>
+                              <w:t>goto</w:t>
+                            </w:r>
+                            <w:proofErr w:type="spellEnd"/>
+                            <w:r>
+                              <w:t xml:space="preserve"> next</w:t>
+                            </w:r>
+                          </w:p>
+                          <w:p>
+                            <w:pPr>
+                              <w:pStyle w:val="NoSpacing"/>
+                            </w:pPr>
+                            <w:r>
+                              <w:t xml:space="preserve">      </w:t>
+                            </w:r>
+                            <w:proofErr w:type="spellStart"/>
+                            <w:r>
+                              <w:t>goto</w:t>
+                            </w:r>
+                            <w:proofErr w:type="spellEnd"/>
+                            <w:r>
+                              <w:t xml:space="preserve"> iterate</w:t>
+                            </w:r>
+                          </w:p>
+                          <w:p>
+                            <w:pPr>
+                              <w:pStyle w:val="NoSpacing"/>
+                            </w:pPr>
+                            <w:r>
+                              <w:t>B</w:t>
+                            </w:r>
+                            <w:r>
+                              <w:t>F</w:t>
+                            </w:r>
+                            <w:r>
+                              <w:t xml:space="preserve">: if </w:t>
+                            </w:r>
+                            <w:r>
+                              <w:t>t</w:t>
+                            </w:r>
+                            <w:r>
+                              <w:t>==1:</w:t>
+                            </w:r>
+                          </w:p>
+                          <w:p>
+                            <w:pPr>
+                              <w:pStyle w:val="NoSpacing"/>
+                            </w:pPr>
+                            <w:r>
+                              <w:tab/>
+                            </w:r>
+                            <w:proofErr w:type="spellStart"/>
+                            <w:r>
+                              <w:t>goto</w:t>
+                            </w:r>
+                            <w:proofErr w:type="spellEnd"/>
+                            <w:r>
+                              <w:t xml:space="preserve"> next</w:t>
+                            </w:r>
+                          </w:p>
+                          <w:p>
+                            <w:pPr>
+                              <w:pStyle w:val="NoSpacing"/>
+                            </w:pPr>
+                            <w:r>
+                              <w:t xml:space="preserve">      </w:t>
+                            </w:r>
+                            <w:proofErr w:type="spellStart"/>
+                            <w:r>
+                              <w:t>goto</w:t>
+                            </w:r>
+                            <w:proofErr w:type="spellEnd"/>
+                            <w:r>
+                              <w:t xml:space="preserve"> iterate</w:t>
+                            </w:r>
+                          </w:p>
+                          <w:p>
+                            <w:pPr>
+                              <w:pStyle w:val="NoSpacing"/>
+                            </w:pPr>
+                            <w:r>
+                              <w:t>iterate: t = 1 – t</w:t>
+                            </w:r>
+                          </w:p>
+                          <w:p>
+                            <w:pPr>
+                              <w:pStyle w:val="NoSpacing"/>
+                            </w:pPr>
+                            <w:r>
+                              <w:tab/>
+                            </w:r>
+                            <w:proofErr w:type="spellStart"/>
+                            <w:r>
+                              <w:t>goto</w:t>
+                            </w:r>
+                            <w:proofErr w:type="spellEnd"/>
+                            <w:r>
+                              <w:t xml:space="preserve"> </w:t>
+                            </w:r>
+                            <m:oMath>
+                              <m:sSub>
+                                <m:sSubPr>
+                                  <m:ctrlPr>
+                                    <w:rPr>
+                                      <w:rFonts w:ascii="Cambria Math" w:hAnsi="Cambria Math"/>
+                                      <w:i/>
+                                    </w:rPr>
+                                  </m:ctrlPr>
+                                </m:sSubPr>
+                                <m:e>
+                                  <m:r>
+                                    <w:rPr>
+                                      <w:rFonts w:ascii="Cambria Math" w:hAnsi="Cambria Math"/>
+                                    </w:rPr>
+                                    <m:t>S</m:t>
+                                  </m:r>
+                                </m:e>
+                                <m:sub>
+                                  <m:r>
+                                    <w:rPr>
+                                      <w:rFonts w:ascii="Cambria Math" w:hAnsi="Cambria Math"/>
+                                    </w:rPr>
+                                    <m:t>1</m:t>
+                                  </m:r>
+                                </m:sub>
+                              </m:sSub>
+                            </m:oMath>
+                          </w:p>
+                        </w:txbxContent>
+                      </wps:txbx>
+                      <wps:bodyPr rot="0" spcFirstLastPara="0" vertOverflow="overflow" horzOverflow="overflow" vert="horz" wrap="square" lIns="91440" tIns="45720" rIns="91440" bIns="45720" numCol="1" spcCol="0" rtlCol="0" fromWordArt="0" anchor="t" anchorCtr="0" forceAA="0" compatLnSpc="1">
+                        <a:prstTxWarp prst="textNoShape">
+                          <a:avLst/>
+                        </a:prstTxWarp>
+                        <a:noAutofit/>
+                      </wps:bodyPr>
+                    </wps:wsp>
+                  </a:graphicData>
+                </a:graphic>
+                <wp14:sizeRelV relativeFrom="margin">
+                  <wp14:pctHeight>0</wp14:pctHeight>
+                </wp14:sizeRelV>
+              </wp:anchor>
+            </w:drawing>
+          </mc:Choice>
+          <mc:Fallback>
+            <w:pict>
+              <v:shape id="Text Box 16" o:spid="_x0000_s1034" type="#_x0000_t202" style="position:absolute;left:0;text-align:left;margin-left:83.5pt;margin-top:13pt;width:177.55pt;height:185.1pt;z-index:251675648;visibility:visible;mso-wrap-style:square;mso-height-percent:0;mso-wrap-distance-left:9pt;mso-wrap-distance-top:0;mso-wrap-distance-right:9pt;mso-wrap-distance-bottom:0;mso-position-horizontal:absolute;mso-position-horizontal-relative:text;mso-position-vertical:absolute;mso-position-vertical-relative:text;mso-height-percent:0;mso-height-relative:margin;v-text-anchor:top" o:gfxdata="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" filled="f" stroked="f">
+                <v:textbox>
+                  <w:txbxContent>
+                    <w:p>
+                      <w:pPr>
+                        <w:pStyle w:val="NoSpacing"/>
+                      </w:pPr>
+                      <w:proofErr w:type="spellStart"/>
+                      <w:r>
+                        <w:t>goto</w:t>
+                      </w:r>
+                      <w:proofErr w:type="spellEnd"/>
+                      <w:r>
+                        <w:t xml:space="preserve"> check</w:t>
+                      </w:r>
+                    </w:p>
+                    <w:p>
+                      <w:pPr>
+                        <w:pStyle w:val="NoSpacing"/>
+                      </w:pPr>
+                      <w:proofErr w:type="spellStart"/>
+                      <w:r>
+                        <w:t>init</w:t>
+                      </w:r>
+                      <w:proofErr w:type="spellEnd"/>
+                      <w:r>
+                        <w:t xml:space="preserve">: </w:t>
+                      </w:r>
+                      <w:proofErr w:type="spellStart"/>
+                      <w:r>
+                        <w:t xml:space="preserve">t </w:t>
+                      </w:r>
+                      <w:proofErr w:type="spellEnd"/>
+                      <w:r>
+                        <w:t>= 0</w:t>
+                      </w:r>
+                    </w:p>
+                    <w:p>
+                      <w:pPr>
+                        <w:pStyle w:val="NoSpacing"/>
+                      </w:pPr>
+                      <w:proofErr w:type="spellStart"/>
+                      <w:r>
+                        <w:t>goto</w:t>
+                      </w:r>
+                      <w:proofErr w:type="spellEnd"/>
+                      <w:r>
+                        <w:t xml:space="preserve"> check</w:t>
+                      </w:r>
+                    </w:p>
+                    <w:p>
+                      <w:pPr>
+                        <w:pStyle w:val="NoSpacing"/>
+                      </w:pPr>
+                    </w:p>
+                    <w:p>
+                      <w:pPr>
+                        <w:pStyle w:val="NoSpacing"/>
+                      </w:pPr>
+                      <w:r>
+                        <w:t>B</w:t>
+                      </w:r>
+                      <w:r>
+                        <w:t>T</w:t>
+                      </w:r>
+                      <w:r>
+                        <w:t>: if t==0:</w:t>
+                      </w:r>
+                    </w:p>
+                    <w:p>
+                      <w:pPr>
+                        <w:pStyle w:val="NoSpacing"/>
+                      </w:pPr>
+                      <w:r>
+                        <w:tab/>
+                      </w:r>
+                      <w:proofErr w:type="spellStart"/>
+                      <w:r>
+                        <w:t>goto</w:t>
+                      </w:r>
+                      <w:proofErr w:type="spellEnd"/>
+                      <w:r>
+                        <w:t xml:space="preserve"> next</w:t>
+                      </w:r>
+                    </w:p>
+                    <w:p>
+                      <w:pPr>
+                        <w:pStyle w:val="NoSpacing"/>
+                      </w:pPr>
+                      <w:r>
+                        <w:t xml:space="preserve">      </w:t>
+                      </w:r>
+                      <w:proofErr w:type="spellStart"/>
+                      <w:r>
+                        <w:t>goto</w:t>
+                      </w:r>
+                      <w:proofErr w:type="spellEnd"/>
+                      <w:r>
+                        <w:t xml:space="preserve"> iterate</w:t>
+                      </w:r>
+                    </w:p>
+                    <w:p>
+                      <w:pPr>
+                        <w:pStyle w:val="NoSpacing"/>
+                      </w:pPr>
+                      <w:r>
+                        <w:t>B</w:t>
+                      </w:r>
+                      <w:r>
+                        <w:t>F</w:t>
+                      </w:r>
+                      <w:r>
+                        <w:t xml:space="preserve">: if </w:t>
+                      </w:r>
+                      <w:r>
+                        <w:t>t</w:t>
+                      </w:r>
+                      <w:r>
+                        <w:t>==1:</w:t>
+                      </w:r>
+                    </w:p>
+                    <w:p>
+                      <w:pPr>
+                        <w:pStyle w:val="NoSpacing"/>
+                      </w:pPr>
+                      <w:r>
+                        <w:tab/>
+                      </w:r>
+                      <w:proofErr w:type="spellStart"/>
+                      <w:r>
+                        <w:t>goto</w:t>
+                      </w:r>
+                      <w:proofErr w:type="spellEnd"/>
+                      <w:r>
+                        <w:t xml:space="preserve"> next</w:t>
+                      </w:r>
+                    </w:p>
+                    <w:p>
+                      <w:pPr>
+                        <w:pStyle w:val="NoSpacing"/>
+                      </w:pPr>
+                      <w:r>
+                        <w:t xml:space="preserve">      </w:t>
+                      </w:r>
+                      <w:proofErr w:type="spellStart"/>
+                      <w:r>
+                        <w:t>goto</w:t>
+                      </w:r>
+                      <w:proofErr w:type="spellEnd"/>
+                      <w:r>
+                        <w:t xml:space="preserve"> iterate</w:t>
+                      </w:r>
+                    </w:p>
+                    <w:p>
+                      <w:pPr>
+                        <w:pStyle w:val="NoSpacing"/>
+                      </w:pPr>
+                      <w:r>
+                        <w:t>iterate: t = 1 – t</w:t>
+                      </w:r>
+                    </w:p>
+                    <w:p>
+                      <w:pPr>
+                        <w:pStyle w:val="NoSpacing"/>
+                      </w:pPr>
+                      <w:r>
+                        <w:tab/>
+                      </w:r>
+                      <w:proofErr w:type="spellStart"/>
+                      <w:r>
+                        <w:t>goto</w:t>
+                      </w:r>
+                      <w:proofErr w:type="spellEnd"/>
+                      <w:r>
+                        <w:t xml:space="preserve"> </w:t>
+                      </w:r>
+                      <m:oMath>
+                        <m:sSub>
+                          <m:sSubPr>
+                            <m:ctrlPr>
+                              <w:rPr>
+                                <w:rFonts w:ascii="Cambria Math" w:hAnsi="Cambria Math"/>
+                                <w:i/>
+                              </w:rPr>
+                            </m:ctrlPr>
+                          </m:sSubPr>
+                          <m:e>
+                            <m:r>
+                              <w:rPr>
+                                <w:rFonts w:ascii="Cambria Math" w:hAnsi="Cambria Math"/>
+                              </w:rPr>
+                              <m:t>S</m:t>
+                            </m:r>
+                          </m:e>
+                          <m:sub>
+                            <m:r>
+                              <w:rPr>
+                                <w:rFonts w:ascii="Cambria Math" w:hAnsi="Cambria Math"/>
+                              </w:rPr>
+                              <m:t>1</m:t>
+                            </m:r>
+                          </m:sub>
+                        </m:sSub>
+                      </m:oMath>
+                    </w:p>
+                  </w:txbxContent>
+                </v:textbox>
+              </v:shape>
+            </w:pict>
+          </mc:Fallback>
+        </mc:AlternateContent>
+      </w:r>
+    </w:p>
+    <w:p>
+      <w:pPr>
+        <w:bidi/>
+        <w:rPr>
+          <w:rFonts w:eastAsiaTheme="minorEastAsia"/>
+        </w:rPr>
+      </w:pPr>
+    </w:p>
+    <w:p>
+      <w:pPr>
+        <w:bidi/>
+        <w:rPr>
+          <w:rFonts w:eastAsiaTheme="minorEastAsia"/>
+        </w:rPr>
+      </w:pPr>
+    </w:p>
+    <w:p>
+      <w:pPr>
+        <w:bidi/>
+        <w:rPr>
+          <w:rFonts w:eastAsiaTheme="minorEastAsia"/>
+        </w:rPr>
+      </w:pPr>
+    </w:p>
+    <w:p>
+      <w:pPr>
+        <w:bidi/>
+        <w:rPr>
+          <w:rFonts w:eastAsiaTheme="minorEastAsia"/>
+        </w:rPr>
+      </w:pPr>
+      <w:r>
+        <w:rPr>
+          <w:rFonts w:hint="cs"/>
+          <w:noProof/>
+        </w:rPr>
+        <mc:AlternateContent>
+          <mc:Choice Requires="wps">
+            <w:drawing>
+              <wp:anchor distT="0" distB="0" distL="114300" distR="114300" simplePos="0" relativeHeight="251684864" behindDoc="0" locked="0" layoutInCell="1" allowOverlap="1" wp14:anchorId="171D7A40" wp14:editId="60E7A497">
+                <wp:simplePos x="0" y="0"/>
+                <wp:positionH relativeFrom="column">
+                  <wp:posOffset>2928449</wp:posOffset>
+                </wp:positionH>
+                <wp:positionV relativeFrom="paragraph">
+                  <wp:posOffset>96271</wp:posOffset>
+                </wp:positionV>
+                <wp:extent cx="620202" cy="285695"/>
+                <wp:effectExtent l="0" t="0" r="0" b="635"/>
+                <wp:wrapNone/>
+                <wp:docPr id="21" name="Text Box 21"/>
+                <wp:cNvGraphicFramePr/>
+                <a:graphic xmlns:a="http://schemas.openxmlformats.org/drawingml/2006/main">
+                  <a:graphicData uri="http://schemas.microsoft.com/office/word/2010/wordprocessingShape">
+                    <wps:wsp>
+                      <wps:cNvSpPr txBox="1"/>
+                      <wps:spPr>
+                        <a:xfrm>
+                          <a:off x="0" y="0"/>
+                          <a:ext cx="620202" cy="285695"/>
+                        </a:xfrm>
+                        <a:prstGeom prst="rect">
+                          <a:avLst/>
+                        </a:prstGeom>
+                        <a:noFill/>
+                        <a:ln>
+                          <a:noFill/>
+                        </a:ln>
+                      </wps:spPr>
+                      <wps:style>
+                        <a:lnRef idx="0">
+                          <a:scrgbClr r="0" g="0" b="0"/>
+                        </a:lnRef>
+                        <a:fillRef idx="0">
+                          <a:scrgbClr r="0" g="0" b="0"/>
+                        </a:fillRef>
+                        <a:effectRef idx="0">
+                          <a:scrgbClr r="0" g="0" b="0"/>
+                        </a:effectRef>
+                        <a:fontRef idx="minor">
+                          <a:schemeClr val="dk1"/>
+                        </a:fontRef>
+                      </wps:style>
+                      <wps:txbx>
+                        <w:txbxContent>
+                          <w:p>
+                            <w:pPr>
+                              <w:rPr>
+                                <w:color w:val="ED7D31" w:themeColor="accent2"/>
+                              </w:rPr>
+                            </w:pPr>
+                            <w:proofErr w:type="spellStart"/>
+                            <w:r>
+                              <w:rPr>
+                                <w:color w:val="ED7D31" w:themeColor="accent2"/>
+                              </w:rPr>
+                              <w:t>falselist</w:t>
+                            </w:r>
+                            <w:proofErr w:type="spellEnd"/>
+                          </w:p>
+                        </w:txbxContent>
+                      </wps:txbx>
+                      <wps:bodyPr rot="0" spcFirstLastPara="0" vertOverflow="overflow" horzOverflow="overflow" vert="horz" wrap="square" lIns="91440" tIns="45720" rIns="91440" bIns="45720" numCol="1" spcCol="0" rtlCol="0" fromWordArt="0" anchor="t" anchorCtr="0" forceAA="0" compatLnSpc="1">
+                        <a:prstTxWarp prst="textNoShape">
+                          <a:avLst/>
+                        </a:prstTxWarp>
+                        <a:noAutofit/>
+                      </wps:bodyPr>
+                    </wps:wsp>
+                  </a:graphicData>
+                </a:graphic>
+                <wp14:sizeRelH relativeFrom="margin">
+                  <wp14:pctWidth>0</wp14:pctWidth>
+                </wp14:sizeRelH>
+                <wp14:sizeRelV relativeFrom="margin">
+                  <wp14:pctHeight>0</wp14:pctHeight>
+                </wp14:sizeRelV>
+              </wp:anchor>
+            </w:drawing>
+          </mc:Choice>
+          <mc:Fallback>
+            <w:pict>
+              <v:shape w14:anchorId="171D7A40" id="Text Box 21" o:spid="_x0000_s1035" type="#_x0000_t202" style="position:absolute;left:0;text-align:left;margin-left:230.6pt;margin-top:7.6pt;width:48.85pt;height:22.5pt;z-index:251684864;visibility:visible;mso-wrap-style:square;mso-width-percent:0;mso-height-percent:0;mso-wrap-distance-left:9pt;mso-wrap-distance-top:0;mso-wrap-distance-right:9pt;mso-wrap-distance-bottom:0;mso-position-horizontal:absolute;mso-position-horizontal-relative:text;mso-position-vertical:absolute;mso-position-vertical-relative:text;mso-width-percent:0;mso-height-percent:0;mso-width-relative:margin;mso-height-relative:margin;v-text-anchor:top" o:gfxdata="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" filled="f" stroked="f">
+                <v:textbox>
+                  <w:txbxContent>
+                    <w:p>
+                      <w:pPr>
+                        <w:rPr>
+                          <w:color w:val="ED7D31" w:themeColor="accent2"/>
+                        </w:rPr>
+                      </w:pPr>
+                      <w:proofErr w:type="spellStart"/>
+                      <w:r>
+                        <w:rPr>
+                          <w:color w:val="ED7D31" w:themeColor="accent2"/>
+                        </w:rPr>
+                        <w:t>falselist</w:t>
+                      </w:r>
+                      <w:proofErr w:type="spellEnd"/>
+                    </w:p>
+                  </w:txbxContent>
+                </v:textbox>
+              </v:shape>
+            </w:pict>
+          </mc:Fallback>
+        </mc:AlternateContent>
+      </w:r>
+    </w:p>
+    <w:p>
+      <w:pPr>
+        <w:bidi/>
+        <w:rPr>
+          <w:rFonts w:eastAsiaTheme="minorEastAsia"/>
+        </w:rPr>
+      </w:pPr>
+    </w:p>
+    <w:p>
+      <w:pPr>
+        <w:bidi/>
+        <w:rPr>
+          <w:rFonts w:eastAsiaTheme="minorEastAsia"/>
+        </w:rPr>
+      </w:pPr>
+    </w:p>
+    <w:p>
+      <w:pPr>
+        <w:bidi/>
+        <w:rPr>
+          <w:rFonts w:eastAsiaTheme="minorEastAsia"/>
         </w:rPr>
       </w:pPr>
     </w:p>
@@ -1513,6 +2545,7 @@
         <w:bidi/>
         <w:rPr>
           <w:rFonts w:eastAsiaTheme="minorEastAsia"/>
+          <w:rtl/>
         </w:rPr>
       </w:pPr>
       <m:oMathPara>
@@ -1531,8 +2564,1472 @@
           </m:r>
         </m:oMath>
       </m:oMathPara>
-      <w:bookmarkStart w:id="0" w:name="_GoBack"/>
-      <w:bookmarkEnd w:id="0"/>
+    </w:p>
+    <w:p>
+      <w:pPr>
+        <w:pStyle w:val="NoSpacing"/>
+        <w:bidi/>
+        <w:rPr>
+          <w:rFonts w:eastAsiaTheme="minorEastAsia"/>
+          <w:u w:val="single"/>
+          <w:rtl/>
+        </w:rPr>
+      </w:pPr>
+      <w:proofErr w:type="spellStart"/>
+      <w:r>
+        <w:rPr>
+          <w:rFonts w:eastAsiaTheme="minorEastAsia" w:hint="cs"/>
+          <w:u w:val="single"/>
+          <w:rtl/>
+        </w:rPr>
+        <w:t>סכימת</w:t>
+      </w:r>
+      <w:proofErr w:type="spellEnd"/>
+      <w:r>
+        <w:rPr>
+          <w:rFonts w:eastAsiaTheme="minorEastAsia" w:hint="cs"/>
+          <w:u w:val="single"/>
+          <w:rtl/>
+        </w:rPr>
+        <w:t xml:space="preserve"> תרגום:</w:t>
+      </w:r>
+    </w:p>
+    <w:p>
+      <w:pPr>
+        <w:pStyle w:val="NoSpacing"/>
+        <w:rPr>
+          <w:rFonts w:eastAsiaTheme="minorEastAsia"/>
+        </w:rPr>
+      </w:pPr>
+      <m:oMathPara>
+        <m:oMathParaPr>
+          <m:jc m:val="left"/>
+        </m:oMathParaPr>
+        <m:oMath>
+          <m:r>
+            <w:rPr>
+              <w:rFonts w:ascii="Cambria Math" w:hAnsi="Cambria Math"/>
+            </w:rPr>
+            <m:t xml:space="preserve">S→trickyWhile </m:t>
+          </m:r>
+          <m:r>
+            <m:rPr>
+              <m:sty m:val="bi"/>
+            </m:rPr>
+            <w:rPr>
+              <w:rFonts w:ascii="Cambria Math" w:hAnsi="Cambria Math"/>
+              <w:color w:val="7030A0"/>
+            </w:rPr>
+            <m:t>N</m:t>
+          </m:r>
+          <m:r>
+            <w:rPr>
+              <w:rFonts w:ascii="Cambria Math" w:hAnsi="Cambria Math"/>
+            </w:rPr>
+            <m:t xml:space="preserve"> </m:t>
+          </m:r>
+          <m:sSub>
+            <m:sSubPr>
+              <m:ctrlPr>
+                <w:rPr>
+                  <w:rFonts w:ascii="Cambria Math" w:hAnsi="Cambria Math"/>
+                  <w:b/>
+                  <w:bCs/>
+                  <w:i/>
+                  <w:color w:val="FF0000"/>
+                </w:rPr>
+              </m:ctrlPr>
+            </m:sSubPr>
+            <m:e>
+              <m:r>
+                <m:rPr>
+                  <m:sty m:val="bi"/>
+                </m:rPr>
+                <w:rPr>
+                  <w:rFonts w:ascii="Cambria Math" w:hAnsi="Cambria Math"/>
+                  <w:color w:val="FF0000"/>
+                </w:rPr>
+                <m:t>M</m:t>
+              </m:r>
+            </m:e>
+            <m:sub>
+              <m:r>
+                <m:rPr>
+                  <m:sty m:val="bi"/>
+                </m:rPr>
+                <w:rPr>
+                  <w:rFonts w:ascii="Cambria Math" w:hAnsi="Cambria Math"/>
+                  <w:color w:val="FF0000"/>
+                </w:rPr>
+                <m:t>1</m:t>
+              </m:r>
+            </m:sub>
+          </m:sSub>
+          <m:r>
+            <w:rPr>
+              <w:rFonts w:ascii="Cambria Math" w:hAnsi="Cambria Math"/>
+            </w:rPr>
+            <m:t xml:space="preserve"> </m:t>
+          </m:r>
+          <m:r>
+            <w:rPr>
+              <w:rFonts w:ascii="Cambria Math" w:hAnsi="Cambria Math"/>
+            </w:rPr>
+            <m:t xml:space="preserve">B do </m:t>
+          </m:r>
+          <m:sSub>
+            <m:sSubPr>
+              <m:ctrlPr>
+                <w:rPr>
+                  <w:rFonts w:ascii="Cambria Math" w:hAnsi="Cambria Math"/>
+                  <w:b/>
+                  <w:bCs/>
+                  <w:i/>
+                  <w:color w:val="FF0000"/>
+                </w:rPr>
+              </m:ctrlPr>
+            </m:sSubPr>
+            <m:e>
+              <m:r>
+                <m:rPr>
+                  <m:sty m:val="bi"/>
+                </m:rPr>
+                <w:rPr>
+                  <w:rFonts w:ascii="Cambria Math" w:hAnsi="Cambria Math"/>
+                  <w:color w:val="FF0000"/>
+                </w:rPr>
+                <m:t>M</m:t>
+              </m:r>
+              <m:ctrlPr>
+                <w:rPr>
+                  <w:rFonts w:ascii="Cambria Math" w:hAnsi="Cambria Math"/>
+                  <w:i/>
+                </w:rPr>
+              </m:ctrlPr>
+            </m:e>
+            <m:sub>
+              <m:r>
+                <m:rPr>
+                  <m:sty m:val="bi"/>
+                </m:rPr>
+                <w:rPr>
+                  <w:rFonts w:ascii="Cambria Math" w:hAnsi="Cambria Math"/>
+                  <w:color w:val="FF0000"/>
+                </w:rPr>
+                <m:t>2</m:t>
+              </m:r>
+            </m:sub>
+          </m:sSub>
+          <m:r>
+            <w:rPr>
+              <w:rFonts w:ascii="Cambria Math" w:hAnsi="Cambria Math"/>
+            </w:rPr>
+            <m:t xml:space="preserve"> </m:t>
+          </m:r>
+          <m:sSub>
+            <m:sSubPr>
+              <m:ctrlPr>
+                <w:rPr>
+                  <w:rFonts w:ascii="Cambria Math" w:hAnsi="Cambria Math"/>
+                  <w:i/>
+                </w:rPr>
+              </m:ctrlPr>
+            </m:sSubPr>
+            <m:e>
+              <m:r>
+                <w:rPr>
+                  <w:rFonts w:ascii="Cambria Math" w:hAnsi="Cambria Math"/>
+                </w:rPr>
+                <m:t>S</m:t>
+              </m:r>
+            </m:e>
+            <m:sub>
+              <m:r>
+                <w:rPr>
+                  <w:rFonts w:ascii="Cambria Math" w:hAnsi="Cambria Math"/>
+                </w:rPr>
+                <m:t>1</m:t>
+              </m:r>
+            </m:sub>
+          </m:sSub>
+          <m:r>
+            <w:rPr>
+              <w:rFonts w:ascii="Cambria Math" w:hAnsi="Cambria Math"/>
+            </w:rPr>
+            <m:t xml:space="preserve"> </m:t>
+          </m:r>
+          <m:sSub>
+            <m:sSubPr>
+              <m:ctrlPr>
+                <w:rPr>
+                  <w:rFonts w:ascii="Cambria Math" w:hAnsi="Cambria Math"/>
+                  <w:b/>
+                  <w:bCs/>
+                  <w:i/>
+                  <w:color w:val="FF0000"/>
+                </w:rPr>
+              </m:ctrlPr>
+            </m:sSubPr>
+            <m:e>
+              <m:r>
+                <m:rPr>
+                  <m:sty m:val="bi"/>
+                </m:rPr>
+                <w:rPr>
+                  <w:rFonts w:ascii="Cambria Math" w:hAnsi="Cambria Math"/>
+                  <w:color w:val="FF0000"/>
+                </w:rPr>
+                <m:t>M</m:t>
+              </m:r>
+            </m:e>
+            <m:sub>
+              <m:r>
+                <m:rPr>
+                  <m:sty m:val="bi"/>
+                </m:rPr>
+                <w:rPr>
+                  <w:rFonts w:ascii="Cambria Math" w:hAnsi="Cambria Math"/>
+                  <w:color w:val="FF0000"/>
+                </w:rPr>
+                <m:t>3</m:t>
+              </m:r>
+            </m:sub>
+          </m:sSub>
+          <m:r>
+            <w:rPr>
+              <w:rFonts w:ascii="Cambria Math" w:hAnsi="Cambria Math"/>
+            </w:rPr>
+            <m:t xml:space="preserve"> od</m:t>
+          </m:r>
+          <m:r>
+            <w:rPr>
+              <w:rFonts w:ascii="Cambria Math" w:hAnsi="Cambria Math"/>
+            </w:rPr>
+            <m:t xml:space="preserve"> </m:t>
+          </m:r>
+          <m:sSub>
+            <m:sSubPr>
+              <m:ctrlPr>
+                <w:rPr>
+                  <w:rFonts w:ascii="Cambria Math" w:hAnsi="Cambria Math"/>
+                  <w:b/>
+                  <w:bCs/>
+                  <w:i/>
+                  <w:color w:val="FF0000"/>
+                </w:rPr>
+              </m:ctrlPr>
+            </m:sSubPr>
+            <m:e>
+              <m:r>
+                <m:rPr>
+                  <m:sty m:val="bi"/>
+                </m:rPr>
+                <w:rPr>
+                  <w:rFonts w:ascii="Cambria Math" w:hAnsi="Cambria Math"/>
+                  <w:color w:val="FF0000"/>
+                </w:rPr>
+                <m:t>M</m:t>
+              </m:r>
+            </m:e>
+            <m:sub>
+              <m:r>
+                <m:rPr>
+                  <m:sty m:val="bi"/>
+                </m:rPr>
+                <w:rPr>
+                  <w:rFonts w:ascii="Cambria Math" w:hAnsi="Cambria Math"/>
+                  <w:color w:val="FF0000"/>
+                </w:rPr>
+                <m:t>4</m:t>
+              </m:r>
+            </m:sub>
+          </m:sSub>
+        </m:oMath>
+      </m:oMathPara>
+    </w:p>
+    <w:p>
+      <w:pPr>
+        <w:pStyle w:val="NoSpacing"/>
+        <w:rPr>
+          <w:rFonts w:eastAsiaTheme="minorEastAsia"/>
+        </w:rPr>
+      </w:pPr>
+      <w:r>
+        <w:rPr>
+          <w:rFonts w:eastAsiaTheme="minorEastAsia"/>
+        </w:rPr>
+        <w:t>{</w:t>
+      </w:r>
+    </w:p>
+    <w:p>
+      <w:pPr>
+        <w:pStyle w:val="NoSpacing"/>
+        <w:ind w:firstLine="720"/>
+        <w:rPr>
+          <w:rFonts w:eastAsiaTheme="minorEastAsia"/>
+        </w:rPr>
+      </w:pPr>
+      <w:proofErr w:type="gramStart"/>
+      <w:r>
+        <w:rPr>
+          <w:rFonts w:eastAsiaTheme="minorEastAsia"/>
+        </w:rPr>
+        <w:t>bp(</w:t>
+      </w:r>
+      <w:proofErr w:type="gramEnd"/>
+      <m:oMath>
+        <m:sSub>
+          <m:sSubPr>
+            <m:ctrlPr>
+              <w:rPr>
+                <w:rFonts w:ascii="Cambria Math" w:eastAsiaTheme="minorEastAsia" w:hAnsi="Cambria Math"/>
+                <w:i/>
+              </w:rPr>
+            </m:ctrlPr>
+          </m:sSubPr>
+          <m:e>
+            <m:r>
+              <w:rPr>
+                <w:rFonts w:ascii="Cambria Math" w:eastAsiaTheme="minorEastAsia" w:hAnsi="Cambria Math"/>
+              </w:rPr>
+              <m:t>S</m:t>
+            </m:r>
+          </m:e>
+          <m:sub>
+            <m:r>
+              <w:rPr>
+                <w:rFonts w:ascii="Cambria Math" w:eastAsiaTheme="minorEastAsia" w:hAnsi="Cambria Math"/>
+              </w:rPr>
+              <m:t>1</m:t>
+            </m:r>
+          </m:sub>
+        </m:sSub>
+      </m:oMath>
+      <w:r>
+        <w:rPr>
+          <w:rFonts w:eastAsiaTheme="minorEastAsia"/>
+        </w:rPr>
+        <w:t xml:space="preserve">.nextlist, </w:t>
+      </w:r>
+      <m:oMath>
+        <m:sSub>
+          <m:sSubPr>
+            <m:ctrlPr>
+              <w:rPr>
+                <w:rFonts w:ascii="Cambria Math" w:eastAsiaTheme="minorEastAsia" w:hAnsi="Cambria Math"/>
+                <w:i/>
+              </w:rPr>
+            </m:ctrlPr>
+          </m:sSubPr>
+          <m:e>
+            <m:r>
+              <w:rPr>
+                <w:rFonts w:ascii="Cambria Math" w:eastAsiaTheme="minorEastAsia" w:hAnsi="Cambria Math"/>
+              </w:rPr>
+              <m:t>M</m:t>
+            </m:r>
+          </m:e>
+          <m:sub>
+            <m:r>
+              <w:rPr>
+                <w:rFonts w:ascii="Cambria Math" w:eastAsiaTheme="minorEastAsia" w:hAnsi="Cambria Math"/>
+              </w:rPr>
+              <m:t>4</m:t>
+            </m:r>
+          </m:sub>
+        </m:sSub>
+      </m:oMath>
+      <w:r>
+        <w:rPr>
+          <w:rFonts w:eastAsiaTheme="minorEastAsia"/>
+        </w:rPr>
+        <w:t>.quad);</w:t>
+      </w:r>
+    </w:p>
+    <w:p>
+      <w:pPr>
+        <w:pStyle w:val="NoSpacing"/>
+        <w:ind w:firstLine="720"/>
+        <w:rPr>
+          <w:rFonts w:eastAsiaTheme="minorEastAsia"/>
+        </w:rPr>
+      </w:pPr>
+      <w:r>
+        <w:rPr>
+          <w:rFonts w:eastAsiaTheme="minorEastAsia"/>
+        </w:rPr>
+        <w:t>bp(</w:t>
+      </w:r>
+      <w:proofErr w:type="spellStart"/>
+      <w:proofErr w:type="gramStart"/>
+      <w:r>
+        <w:rPr>
+          <w:rFonts w:eastAsiaTheme="minorEastAsia"/>
+        </w:rPr>
+        <w:t>N.nextlist</w:t>
+      </w:r>
+      <w:proofErr w:type="gramEnd"/>
+      <w:r>
+        <w:rPr>
+          <w:rFonts w:eastAsiaTheme="minorEastAsia"/>
+        </w:rPr>
+        <w:t>,nextquad</w:t>
+      </w:r>
+      <w:proofErr w:type="spellEnd"/>
+      <w:r>
+        <w:rPr>
+          <w:rFonts w:eastAsiaTheme="minorEastAsia"/>
+        </w:rPr>
+        <w:t>());</w:t>
+      </w:r>
+      <w:r>
+        <w:rPr>
+          <w:rFonts w:eastAsiaTheme="minorEastAsia"/>
+        </w:rPr>
+        <w:tab/>
+        <w:t xml:space="preserve">// </w:t>
+      </w:r>
+      <w:proofErr w:type="spellStart"/>
+      <w:r>
+        <w:rPr>
+          <w:rFonts w:eastAsiaTheme="minorEastAsia"/>
+        </w:rPr>
+        <w:t>goto</w:t>
+      </w:r>
+      <w:proofErr w:type="spellEnd"/>
+      <w:r>
+        <w:rPr>
+          <w:rFonts w:eastAsiaTheme="minorEastAsia"/>
+        </w:rPr>
+        <w:t xml:space="preserve"> </w:t>
+      </w:r>
+      <w:proofErr w:type="spellStart"/>
+      <w:r>
+        <w:rPr>
+          <w:rFonts w:eastAsiaTheme="minorEastAsia"/>
+        </w:rPr>
+        <w:t>init</w:t>
+      </w:r>
+      <w:proofErr w:type="spellEnd"/>
+    </w:p>
+    <w:p>
+      <w:pPr>
+        <w:pStyle w:val="NoSpacing"/>
+        <w:ind w:firstLine="720"/>
+        <w:rPr>
+          <w:rFonts w:eastAsiaTheme="minorEastAsia"/>
+        </w:rPr>
+      </w:pPr>
+      <w:proofErr w:type="gramStart"/>
+      <w:r>
+        <w:rPr>
+          <w:rFonts w:eastAsiaTheme="minorEastAsia"/>
+        </w:rPr>
+        <w:t>emit(</w:t>
+      </w:r>
+      <w:proofErr w:type="spellStart"/>
+      <w:proofErr w:type="gramEnd"/>
+      <w:r>
+        <w:rPr>
+          <w:rFonts w:eastAsiaTheme="minorEastAsia"/>
+        </w:rPr>
+        <w:t>goto</w:t>
+      </w:r>
+      <w:proofErr w:type="spellEnd"/>
+      <w:r>
+        <w:rPr>
+          <w:rFonts w:eastAsiaTheme="minorEastAsia"/>
+        </w:rPr>
+        <w:t xml:space="preserve"> </w:t>
+      </w:r>
+      <m:oMath>
+        <m:sSub>
+          <m:sSubPr>
+            <m:ctrlPr>
+              <w:rPr>
+                <w:rFonts w:ascii="Cambria Math" w:eastAsiaTheme="minorEastAsia" w:hAnsi="Cambria Math"/>
+                <w:i/>
+              </w:rPr>
+            </m:ctrlPr>
+          </m:sSubPr>
+          <m:e>
+            <m:r>
+              <w:rPr>
+                <w:rFonts w:ascii="Cambria Math" w:eastAsiaTheme="minorEastAsia" w:hAnsi="Cambria Math"/>
+              </w:rPr>
+              <m:t>M</m:t>
+            </m:r>
+          </m:e>
+          <m:sub>
+            <m:r>
+              <w:rPr>
+                <w:rFonts w:ascii="Cambria Math" w:eastAsiaTheme="minorEastAsia" w:hAnsi="Cambria Math"/>
+              </w:rPr>
+              <m:t>1</m:t>
+            </m:r>
+          </m:sub>
+        </m:sSub>
+      </m:oMath>
+      <w:r>
+        <w:rPr>
+          <w:rFonts w:eastAsiaTheme="minorEastAsia"/>
+        </w:rPr>
+        <w:t>.quad);</w:t>
+      </w:r>
+      <w:r>
+        <w:rPr>
+          <w:rFonts w:eastAsiaTheme="minorEastAsia"/>
+        </w:rPr>
+        <w:tab/>
+      </w:r>
+      <w:r>
+        <w:rPr>
+          <w:rFonts w:eastAsiaTheme="minorEastAsia"/>
+        </w:rPr>
+        <w:tab/>
+        <w:t xml:space="preserve">// </w:t>
+      </w:r>
+      <w:proofErr w:type="spellStart"/>
+      <w:r>
+        <w:rPr>
+          <w:rFonts w:eastAsiaTheme="minorEastAsia"/>
+        </w:rPr>
+        <w:t>goto</w:t>
+      </w:r>
+      <w:proofErr w:type="spellEnd"/>
+      <w:r>
+        <w:rPr>
+          <w:rFonts w:eastAsiaTheme="minorEastAsia"/>
+        </w:rPr>
+        <w:t xml:space="preserve"> check</w:t>
+      </w:r>
+    </w:p>
+    <w:p>
+      <w:pPr>
+        <w:pStyle w:val="NoSpacing"/>
+        <w:ind w:firstLine="720"/>
+        <w:rPr>
+          <w:rFonts w:eastAsiaTheme="minorEastAsia"/>
+        </w:rPr>
+      </w:pPr>
+      <w:proofErr w:type="gramStart"/>
+      <w:r>
+        <w:rPr>
+          <w:rFonts w:eastAsiaTheme="minorEastAsia"/>
+        </w:rPr>
+        <w:t>emit(</w:t>
+      </w:r>
+      <w:proofErr w:type="gramEnd"/>
+      <w:r>
+        <w:rPr>
+          <w:rFonts w:eastAsiaTheme="minorEastAsia"/>
+        </w:rPr>
+        <w:t xml:space="preserve">t = </w:t>
+      </w:r>
+      <w:proofErr w:type="spellStart"/>
+      <w:r>
+        <w:rPr>
+          <w:rFonts w:eastAsiaTheme="minorEastAsia"/>
+        </w:rPr>
+        <w:t>newtemp</w:t>
+      </w:r>
+      <w:proofErr w:type="spellEnd"/>
+      <w:r>
+        <w:rPr>
+          <w:rFonts w:eastAsiaTheme="minorEastAsia"/>
+        </w:rPr>
+        <w:t>()</w:t>
+      </w:r>
+      <w:r>
+        <w:rPr>
+          <w:rFonts w:eastAsiaTheme="minorEastAsia"/>
+        </w:rPr>
+        <w:t>)</w:t>
+      </w:r>
+      <w:r>
+        <w:rPr>
+          <w:rFonts w:eastAsiaTheme="minorEastAsia"/>
+        </w:rPr>
+        <w:t>;</w:t>
+      </w:r>
+    </w:p>
+    <w:p>
+      <w:pPr>
+        <w:pStyle w:val="NoSpacing"/>
+        <w:ind w:firstLine="720"/>
+        <w:rPr>
+          <w:rFonts w:eastAsiaTheme="minorEastAsia"/>
+        </w:rPr>
+      </w:pPr>
+      <w:proofErr w:type="gramStart"/>
+      <w:r>
+        <w:rPr>
+          <w:rFonts w:eastAsiaTheme="minorEastAsia"/>
+        </w:rPr>
+        <w:t>emit(</w:t>
+      </w:r>
+      <w:proofErr w:type="spellStart"/>
+      <w:proofErr w:type="gramEnd"/>
+      <w:r>
+        <w:rPr>
+          <w:rFonts w:eastAsiaTheme="minorEastAsia"/>
+        </w:rPr>
+        <w:t>goto</w:t>
+      </w:r>
+      <w:proofErr w:type="spellEnd"/>
+      <w:r>
+        <w:rPr>
+          <w:rFonts w:eastAsiaTheme="minorEastAsia"/>
+        </w:rPr>
+        <w:t xml:space="preserve"> </w:t>
+      </w:r>
+      <m:oMath>
+        <m:sSub>
+          <m:sSubPr>
+            <m:ctrlPr>
+              <w:rPr>
+                <w:rFonts w:ascii="Cambria Math" w:eastAsiaTheme="minorEastAsia" w:hAnsi="Cambria Math"/>
+                <w:i/>
+              </w:rPr>
+            </m:ctrlPr>
+          </m:sSubPr>
+          <m:e>
+            <m:r>
+              <w:rPr>
+                <w:rFonts w:ascii="Cambria Math" w:eastAsiaTheme="minorEastAsia" w:hAnsi="Cambria Math"/>
+              </w:rPr>
+              <m:t>M</m:t>
+            </m:r>
+          </m:e>
+          <m:sub>
+            <m:r>
+              <w:rPr>
+                <w:rFonts w:ascii="Cambria Math" w:eastAsiaTheme="minorEastAsia" w:hAnsi="Cambria Math"/>
+              </w:rPr>
+              <m:t>1</m:t>
+            </m:r>
+          </m:sub>
+        </m:sSub>
+      </m:oMath>
+      <w:r>
+        <w:rPr>
+          <w:rFonts w:eastAsiaTheme="minorEastAsia"/>
+        </w:rPr>
+        <w:t>.quad);</w:t>
+      </w:r>
+      <w:r>
+        <w:rPr>
+          <w:rFonts w:eastAsiaTheme="minorEastAsia"/>
+        </w:rPr>
+        <w:tab/>
+      </w:r>
+      <w:r>
+        <w:rPr>
+          <w:rFonts w:eastAsiaTheme="minorEastAsia"/>
+        </w:rPr>
+        <w:tab/>
+        <w:t xml:space="preserve">// </w:t>
+      </w:r>
+      <w:proofErr w:type="spellStart"/>
+      <w:r>
+        <w:rPr>
+          <w:rFonts w:eastAsiaTheme="minorEastAsia"/>
+        </w:rPr>
+        <w:t>goto</w:t>
+      </w:r>
+      <w:proofErr w:type="spellEnd"/>
+      <w:r>
+        <w:rPr>
+          <w:rFonts w:eastAsiaTheme="minorEastAsia"/>
+        </w:rPr>
+        <w:t xml:space="preserve"> check</w:t>
+      </w:r>
+    </w:p>
+    <w:p>
+      <w:pPr>
+        <w:pStyle w:val="NoSpacing"/>
+        <w:ind w:firstLine="720"/>
+        <w:rPr>
+          <w:rFonts w:eastAsiaTheme="minorEastAsia"/>
+        </w:rPr>
+      </w:pPr>
+      <w:r>
+        <w:rPr>
+          <w:rFonts w:eastAsiaTheme="minorEastAsia"/>
+        </w:rPr>
+        <w:t>bp(</w:t>
+      </w:r>
+      <w:proofErr w:type="spellStart"/>
+      <w:proofErr w:type="gramStart"/>
+      <w:r>
+        <w:rPr>
+          <w:rFonts w:eastAsiaTheme="minorEastAsia"/>
+        </w:rPr>
+        <w:t>B.truelist</w:t>
+      </w:r>
+      <w:proofErr w:type="gramEnd"/>
+      <w:r>
+        <w:rPr>
+          <w:rFonts w:eastAsiaTheme="minorEastAsia"/>
+        </w:rPr>
+        <w:t>,nextquad</w:t>
+      </w:r>
+      <w:proofErr w:type="spellEnd"/>
+      <w:r>
+        <w:rPr>
+          <w:rFonts w:eastAsiaTheme="minorEastAsia"/>
+        </w:rPr>
+        <w:t>());</w:t>
+      </w:r>
+    </w:p>
+    <w:p>
+      <w:pPr>
+        <w:pStyle w:val="NoSpacing"/>
+        <w:ind w:firstLine="720"/>
+        <w:rPr>
+          <w:rFonts w:eastAsiaTheme="minorEastAsia"/>
+        </w:rPr>
+      </w:pPr>
+      <w:proofErr w:type="spellStart"/>
+      <w:proofErr w:type="gramStart"/>
+      <w:r>
+        <w:rPr>
+          <w:rFonts w:eastAsiaTheme="minorEastAsia"/>
+        </w:rPr>
+        <w:t>S.nextlist</w:t>
+      </w:r>
+      <w:proofErr w:type="spellEnd"/>
+      <w:proofErr w:type="gramEnd"/>
+      <w:r>
+        <w:rPr>
+          <w:rFonts w:eastAsiaTheme="minorEastAsia"/>
+        </w:rPr>
+        <w:t xml:space="preserve"> = </w:t>
+      </w:r>
+      <w:proofErr w:type="spellStart"/>
+      <w:r>
+        <w:rPr>
+          <w:rFonts w:eastAsiaTheme="minorEastAsia"/>
+        </w:rPr>
+        <w:t>makelist</w:t>
+      </w:r>
+      <w:proofErr w:type="spellEnd"/>
+      <w:r>
+        <w:rPr>
+          <w:rFonts w:eastAsiaTheme="minorEastAsia"/>
+        </w:rPr>
+        <w:t>(</w:t>
+      </w:r>
+      <w:proofErr w:type="spellStart"/>
+      <w:r>
+        <w:rPr>
+          <w:rFonts w:eastAsiaTheme="minorEastAsia"/>
+        </w:rPr>
+        <w:t>nextquad</w:t>
+      </w:r>
+      <w:proofErr w:type="spellEnd"/>
+      <w:r>
+        <w:rPr>
+          <w:rFonts w:eastAsiaTheme="minorEastAsia"/>
+        </w:rPr>
+        <w:t>());</w:t>
+      </w:r>
+    </w:p>
+    <w:p>
+      <w:pPr>
+        <w:pStyle w:val="NoSpacing"/>
+        <w:ind w:firstLine="720"/>
+        <w:rPr>
+          <w:rFonts w:eastAsiaTheme="minorEastAsia"/>
+        </w:rPr>
+      </w:pPr>
+      <w:proofErr w:type="gramStart"/>
+      <w:r>
+        <w:rPr>
+          <w:rFonts w:eastAsiaTheme="minorEastAsia"/>
+        </w:rPr>
+        <w:t>emit(</w:t>
+      </w:r>
+      <w:proofErr w:type="gramEnd"/>
+      <w:r>
+        <w:rPr>
+          <w:rFonts w:eastAsiaTheme="minorEastAsia"/>
+        </w:rPr>
+        <w:t>“</w:t>
+      </w:r>
+      <w:r>
+        <w:rPr>
+          <w:rFonts w:eastAsiaTheme="minorEastAsia"/>
+        </w:rPr>
+        <w:t>if</w:t>
+      </w:r>
+      <w:r>
+        <w:rPr>
+          <w:rFonts w:eastAsiaTheme="minorEastAsia"/>
+        </w:rPr>
+        <w:t xml:space="preserve">” </w:t>
+      </w:r>
+      <m:oMath>
+        <m:r>
+          <w:rPr>
+            <w:rFonts w:ascii="Cambria Math" w:eastAsiaTheme="minorEastAsia" w:hAnsi="Cambria Math"/>
+          </w:rPr>
+          <m:t>|</m:t>
+        </m:r>
+        <m:d>
+          <m:dPr>
+            <m:begChr m:val="|"/>
+            <m:endChr m:val="|"/>
+            <m:ctrlPr>
+              <w:rPr>
+                <w:rFonts w:ascii="Cambria Math" w:eastAsiaTheme="minorEastAsia" w:hAnsi="Cambria Math"/>
+                <w:i/>
+              </w:rPr>
+            </m:ctrlPr>
+          </m:dPr>
+          <m:e>
+            <m:r>
+              <w:rPr>
+                <w:rFonts w:ascii="Cambria Math" w:eastAsiaTheme="minorEastAsia" w:hAnsi="Cambria Math"/>
+              </w:rPr>
+              <m:t>t</m:t>
+            </m:r>
+          </m:e>
+        </m:d>
+        <m:r>
+          <w:rPr>
+            <w:rFonts w:ascii="Cambria Math" w:eastAsiaTheme="minorEastAsia" w:hAnsi="Cambria Math"/>
+          </w:rPr>
+          <m:t>|</m:t>
+        </m:r>
+      </m:oMath>
+      <w:r>
+        <w:rPr>
+          <w:rFonts w:eastAsiaTheme="minorEastAsia"/>
+        </w:rPr>
+        <w:t xml:space="preserve"> “</w:t>
+      </w:r>
+      <w:r>
+        <w:rPr>
+          <w:rFonts w:eastAsiaTheme="minorEastAsia"/>
+        </w:rPr>
+        <w:t>=</w:t>
+      </w:r>
+      <w:r>
+        <w:rPr>
+          <w:rFonts w:eastAsiaTheme="minorEastAsia"/>
+        </w:rPr>
+        <w:t xml:space="preserve"> </w:t>
+      </w:r>
+      <w:r>
+        <w:rPr>
+          <w:rFonts w:eastAsiaTheme="minorEastAsia"/>
+        </w:rPr>
+        <w:t>0</w:t>
+      </w:r>
+      <w:r>
+        <w:rPr>
+          <w:rFonts w:eastAsiaTheme="minorEastAsia"/>
+        </w:rPr>
+        <w:t xml:space="preserve">: </w:t>
+      </w:r>
+      <w:proofErr w:type="spellStart"/>
+      <w:r>
+        <w:rPr>
+          <w:rFonts w:eastAsiaTheme="minorEastAsia"/>
+        </w:rPr>
+        <w:t>go</w:t>
+      </w:r>
+      <w:r>
+        <w:rPr>
+          <w:rFonts w:eastAsiaTheme="minorEastAsia"/>
+        </w:rPr>
+        <w:t>to</w:t>
+      </w:r>
+      <w:proofErr w:type="spellEnd"/>
+      <w:r>
+        <w:rPr>
+          <w:rFonts w:eastAsiaTheme="minorEastAsia"/>
+        </w:rPr>
+        <w:t>”</w:t>
+      </w:r>
+      <w:r>
+        <w:rPr>
+          <w:rFonts w:eastAsiaTheme="minorEastAsia"/>
+        </w:rPr>
+        <w:t>);</w:t>
+      </w:r>
+    </w:p>
+    <w:p>
+      <w:pPr>
+        <w:pStyle w:val="NoSpacing"/>
+        <w:ind w:firstLine="720"/>
+        <w:rPr>
+          <w:rFonts w:eastAsiaTheme="minorEastAsia"/>
+        </w:rPr>
+      </w:pPr>
+      <w:proofErr w:type="gramStart"/>
+      <w:r>
+        <w:rPr>
+          <w:rFonts w:eastAsiaTheme="minorEastAsia"/>
+        </w:rPr>
+        <w:t>emit(</w:t>
+      </w:r>
+      <w:proofErr w:type="gramEnd"/>
+      <w:r>
+        <w:rPr>
+          <w:rFonts w:eastAsiaTheme="minorEastAsia"/>
+        </w:rPr>
+        <w:t>“</w:t>
+      </w:r>
+      <w:proofErr w:type="spellStart"/>
+      <w:r>
+        <w:rPr>
+          <w:rFonts w:eastAsiaTheme="minorEastAsia"/>
+        </w:rPr>
+        <w:t>goto</w:t>
+      </w:r>
+      <w:proofErr w:type="spellEnd"/>
+      <w:r>
+        <w:rPr>
+          <w:rFonts w:eastAsiaTheme="minorEastAsia"/>
+        </w:rPr>
+        <w:t xml:space="preserve">” </w:t>
+      </w:r>
+      <m:oMath>
+        <m:r>
+          <w:rPr>
+            <w:rFonts w:ascii="Cambria Math" w:eastAsiaTheme="minorEastAsia" w:hAnsi="Cambria Math"/>
+          </w:rPr>
+          <m:t>||</m:t>
+        </m:r>
+      </m:oMath>
+      <w:r>
+        <w:rPr>
+          <w:rFonts w:eastAsiaTheme="minorEastAsia"/>
+        </w:rPr>
+        <w:t xml:space="preserve"> </w:t>
+      </w:r>
+      <m:oMath>
+        <m:sSub>
+          <m:sSubPr>
+            <m:ctrlPr>
+              <w:rPr>
+                <w:rFonts w:ascii="Cambria Math" w:eastAsiaTheme="minorEastAsia" w:hAnsi="Cambria Math"/>
+                <w:i/>
+              </w:rPr>
+            </m:ctrlPr>
+          </m:sSubPr>
+          <m:e>
+            <m:r>
+              <w:rPr>
+                <w:rFonts w:ascii="Cambria Math" w:eastAsiaTheme="minorEastAsia" w:hAnsi="Cambria Math"/>
+              </w:rPr>
+              <m:t>M</m:t>
+            </m:r>
+          </m:e>
+          <m:sub>
+            <m:r>
+              <w:rPr>
+                <w:rFonts w:ascii="Cambria Math" w:eastAsiaTheme="minorEastAsia" w:hAnsi="Cambria Math"/>
+              </w:rPr>
+              <m:t>3</m:t>
+            </m:r>
+          </m:sub>
+        </m:sSub>
+        <m:r>
+          <w:rPr>
+            <w:rFonts w:ascii="Cambria Math" w:eastAsiaTheme="minorEastAsia" w:hAnsi="Cambria Math"/>
+          </w:rPr>
+          <m:t>.quad</m:t>
+        </m:r>
+      </m:oMath>
+      <w:r>
+        <w:rPr>
+          <w:rFonts w:eastAsiaTheme="minorEastAsia"/>
+        </w:rPr>
+        <w:t>);</w:t>
+      </w:r>
+    </w:p>
+    <w:p>
+      <w:pPr>
+        <w:pStyle w:val="NoSpacing"/>
+        <w:ind w:firstLine="720"/>
+        <w:rPr>
+          <w:rFonts w:eastAsiaTheme="minorEastAsia"/>
+        </w:rPr>
+      </w:pPr>
+      <w:r>
+        <w:rPr>
+          <w:rFonts w:eastAsiaTheme="minorEastAsia"/>
+        </w:rPr>
+        <w:t>bp(</w:t>
+      </w:r>
+      <w:proofErr w:type="spellStart"/>
+      <w:proofErr w:type="gramStart"/>
+      <w:r>
+        <w:rPr>
+          <w:rFonts w:eastAsiaTheme="minorEastAsia"/>
+        </w:rPr>
+        <w:t>B.falselist</w:t>
+      </w:r>
+      <w:proofErr w:type="gramEnd"/>
+      <w:r>
+        <w:rPr>
+          <w:rFonts w:eastAsiaTheme="minorEastAsia"/>
+        </w:rPr>
+        <w:t>,nextquad</w:t>
+      </w:r>
+      <w:proofErr w:type="spellEnd"/>
+      <w:r>
+        <w:rPr>
+          <w:rFonts w:eastAsiaTheme="minorEastAsia"/>
+        </w:rPr>
+        <w:t>());</w:t>
+      </w:r>
+    </w:p>
+    <w:p>
+      <w:pPr>
+        <w:pStyle w:val="NoSpacing"/>
+        <w:ind w:firstLine="720"/>
+        <w:rPr>
+          <w:rFonts w:eastAsiaTheme="minorEastAsia"/>
+        </w:rPr>
+      </w:pPr>
+      <w:proofErr w:type="spellStart"/>
+      <w:proofErr w:type="gramStart"/>
+      <w:r>
+        <w:rPr>
+          <w:rFonts w:eastAsiaTheme="minorEastAsia"/>
+        </w:rPr>
+        <w:t>S.nextlist</w:t>
+      </w:r>
+      <w:proofErr w:type="spellEnd"/>
+      <w:proofErr w:type="gramEnd"/>
+      <w:r>
+        <w:rPr>
+          <w:rFonts w:eastAsiaTheme="minorEastAsia"/>
+        </w:rPr>
+        <w:t>=merge(</w:t>
+      </w:r>
+      <w:proofErr w:type="spellStart"/>
+      <w:r>
+        <w:rPr>
+          <w:rFonts w:eastAsiaTheme="minorEastAsia"/>
+        </w:rPr>
+        <w:t>S.nextlist,makelist</w:t>
+      </w:r>
+      <w:proofErr w:type="spellEnd"/>
+      <w:r>
+        <w:rPr>
+          <w:rFonts w:eastAsiaTheme="minorEastAsia"/>
+        </w:rPr>
+        <w:t>(</w:t>
+      </w:r>
+      <w:proofErr w:type="spellStart"/>
+      <w:r>
+        <w:rPr>
+          <w:rFonts w:eastAsiaTheme="minorEastAsia"/>
+        </w:rPr>
+        <w:t>nextquad</w:t>
+      </w:r>
+      <w:proofErr w:type="spellEnd"/>
+      <w:r>
+        <w:rPr>
+          <w:rFonts w:eastAsiaTheme="minorEastAsia"/>
+        </w:rPr>
+        <w:t>());</w:t>
+      </w:r>
+    </w:p>
+    <w:p>
+      <w:pPr>
+        <w:pStyle w:val="NoSpacing"/>
+        <w:ind w:firstLine="720"/>
+        <w:rPr>
+          <w:rFonts w:eastAsiaTheme="minorEastAsia"/>
+        </w:rPr>
+      </w:pPr>
+      <w:proofErr w:type="gramStart"/>
+      <w:r>
+        <w:rPr>
+          <w:rFonts w:eastAsiaTheme="minorEastAsia"/>
+        </w:rPr>
+        <w:t>emit(</w:t>
+      </w:r>
+      <w:proofErr w:type="gramEnd"/>
+      <w:r>
+        <w:rPr>
+          <w:rFonts w:eastAsiaTheme="minorEastAsia"/>
+        </w:rPr>
+        <w:t xml:space="preserve">“if” </w:t>
+      </w:r>
+      <m:oMath>
+        <m:r>
+          <w:rPr>
+            <w:rFonts w:ascii="Cambria Math" w:eastAsiaTheme="minorEastAsia" w:hAnsi="Cambria Math"/>
+          </w:rPr>
+          <m:t>|</m:t>
+        </m:r>
+        <m:d>
+          <m:dPr>
+            <m:begChr m:val="|"/>
+            <m:endChr m:val="|"/>
+            <m:ctrlPr>
+              <w:rPr>
+                <w:rFonts w:ascii="Cambria Math" w:eastAsiaTheme="minorEastAsia" w:hAnsi="Cambria Math"/>
+                <w:i/>
+              </w:rPr>
+            </m:ctrlPr>
+          </m:dPr>
+          <m:e>
+            <m:r>
+              <w:rPr>
+                <w:rFonts w:ascii="Cambria Math" w:eastAsiaTheme="minorEastAsia" w:hAnsi="Cambria Math"/>
+              </w:rPr>
+              <m:t>t</m:t>
+            </m:r>
+          </m:e>
+        </m:d>
+        <m:r>
+          <w:rPr>
+            <w:rFonts w:ascii="Cambria Math" w:eastAsiaTheme="minorEastAsia" w:hAnsi="Cambria Math"/>
+          </w:rPr>
+          <m:t>|</m:t>
+        </m:r>
+      </m:oMath>
+      <w:r>
+        <w:rPr>
+          <w:rFonts w:eastAsiaTheme="minorEastAsia"/>
+        </w:rPr>
+        <w:t xml:space="preserve"> “= </w:t>
+      </w:r>
+      <w:r>
+        <w:rPr>
+          <w:rFonts w:eastAsiaTheme="minorEastAsia"/>
+        </w:rPr>
+        <w:t>1</w:t>
+      </w:r>
+      <w:r>
+        <w:rPr>
+          <w:rFonts w:eastAsiaTheme="minorEastAsia"/>
+        </w:rPr>
+        <w:t xml:space="preserve">: </w:t>
+      </w:r>
+      <w:proofErr w:type="spellStart"/>
+      <w:r>
+        <w:rPr>
+          <w:rFonts w:eastAsiaTheme="minorEastAsia"/>
+        </w:rPr>
+        <w:t>goto</w:t>
+      </w:r>
+      <w:proofErr w:type="spellEnd"/>
+      <w:r>
+        <w:rPr>
+          <w:rFonts w:eastAsiaTheme="minorEastAsia"/>
+        </w:rPr>
+        <w:t>”);</w:t>
+      </w:r>
+    </w:p>
+    <w:p>
+      <w:pPr>
+        <w:pStyle w:val="NoSpacing"/>
+        <w:ind w:firstLine="720"/>
+        <w:rPr>
+          <w:rFonts w:eastAsiaTheme="minorEastAsia"/>
+        </w:rPr>
+      </w:pPr>
+      <w:proofErr w:type="gramStart"/>
+      <w:r>
+        <w:rPr>
+          <w:rFonts w:eastAsiaTheme="minorEastAsia"/>
+        </w:rPr>
+        <w:lastRenderedPageBreak/>
+        <w:t>emit(</w:t>
+      </w:r>
+      <w:proofErr w:type="gramEnd"/>
+      <w:r>
+        <w:rPr>
+          <w:rFonts w:eastAsiaTheme="minorEastAsia"/>
+        </w:rPr>
+        <w:t>“</w:t>
+      </w:r>
+      <w:proofErr w:type="spellStart"/>
+      <w:r>
+        <w:rPr>
+          <w:rFonts w:eastAsiaTheme="minorEastAsia"/>
+        </w:rPr>
+        <w:t>goto</w:t>
+      </w:r>
+      <w:proofErr w:type="spellEnd"/>
+      <w:r>
+        <w:rPr>
+          <w:rFonts w:eastAsiaTheme="minorEastAsia"/>
+        </w:rPr>
+        <w:t xml:space="preserve">” </w:t>
+      </w:r>
+      <m:oMath>
+        <m:r>
+          <w:rPr>
+            <w:rFonts w:ascii="Cambria Math" w:eastAsiaTheme="minorEastAsia" w:hAnsi="Cambria Math"/>
+          </w:rPr>
+          <m:t>||</m:t>
+        </m:r>
+      </m:oMath>
+      <w:r>
+        <w:rPr>
+          <w:rFonts w:eastAsiaTheme="minorEastAsia"/>
+        </w:rPr>
+        <w:t xml:space="preserve"> </w:t>
+      </w:r>
+      <m:oMath>
+        <m:sSub>
+          <m:sSubPr>
+            <m:ctrlPr>
+              <w:rPr>
+                <w:rFonts w:ascii="Cambria Math" w:eastAsiaTheme="minorEastAsia" w:hAnsi="Cambria Math"/>
+                <w:i/>
+              </w:rPr>
+            </m:ctrlPr>
+          </m:sSubPr>
+          <m:e>
+            <m:r>
+              <w:rPr>
+                <w:rFonts w:ascii="Cambria Math" w:eastAsiaTheme="minorEastAsia" w:hAnsi="Cambria Math"/>
+              </w:rPr>
+              <m:t>M</m:t>
+            </m:r>
+          </m:e>
+          <m:sub>
+            <m:r>
+              <w:rPr>
+                <w:rFonts w:ascii="Cambria Math" w:eastAsiaTheme="minorEastAsia" w:hAnsi="Cambria Math"/>
+              </w:rPr>
+              <m:t>3</m:t>
+            </m:r>
+          </m:sub>
+        </m:sSub>
+        <m:r>
+          <w:rPr>
+            <w:rFonts w:ascii="Cambria Math" w:eastAsiaTheme="minorEastAsia" w:hAnsi="Cambria Math"/>
+          </w:rPr>
+          <m:t>.quad</m:t>
+        </m:r>
+      </m:oMath>
+      <w:r>
+        <w:rPr>
+          <w:rFonts w:eastAsiaTheme="minorEastAsia"/>
+        </w:rPr>
+        <w:t>);</w:t>
+      </w:r>
+    </w:p>
+    <w:p>
+      <w:pPr>
+        <w:pStyle w:val="NoSpacing"/>
+        <w:ind w:firstLine="720"/>
+        <w:rPr>
+          <w:rFonts w:eastAsiaTheme="minorEastAsia"/>
+        </w:rPr>
+      </w:pPr>
+      <w:r>
+        <w:rPr>
+          <w:rFonts w:eastAsiaTheme="minorEastAsia"/>
+        </w:rPr>
+        <w:t>bp(</w:t>
+      </w:r>
+      <m:oMath>
+        <m:sSub>
+          <m:sSubPr>
+            <m:ctrlPr>
+              <w:rPr>
+                <w:rFonts w:ascii="Cambria Math" w:eastAsiaTheme="minorEastAsia" w:hAnsi="Cambria Math"/>
+                <w:i/>
+              </w:rPr>
+            </m:ctrlPr>
+          </m:sSubPr>
+          <m:e>
+            <m:r>
+              <w:rPr>
+                <w:rFonts w:ascii="Cambria Math" w:eastAsiaTheme="minorEastAsia" w:hAnsi="Cambria Math"/>
+              </w:rPr>
+              <m:t>M</m:t>
+            </m:r>
+          </m:e>
+          <m:sub>
+            <m:r>
+              <w:rPr>
+                <w:rFonts w:ascii="Cambria Math" w:eastAsiaTheme="minorEastAsia" w:hAnsi="Cambria Math"/>
+              </w:rPr>
+              <m:t>3</m:t>
+            </m:r>
+          </m:sub>
+        </m:sSub>
+      </m:oMath>
+      <w:r>
+        <w:rPr>
+          <w:rFonts w:eastAsiaTheme="minorEastAsia"/>
+        </w:rPr>
+        <w:t>.quad,</w:t>
+      </w:r>
+      <w:proofErr w:type="spellStart"/>
+      <w:proofErr w:type="gramStart"/>
+      <w:r>
+        <w:rPr>
+          <w:rFonts w:eastAsiaTheme="minorEastAsia"/>
+        </w:rPr>
+        <w:t>nextquad</w:t>
+      </w:r>
+      <w:proofErr w:type="spellEnd"/>
+      <w:r>
+        <w:rPr>
+          <w:rFonts w:eastAsiaTheme="minorEastAsia"/>
+        </w:rPr>
+        <w:t>(</w:t>
+      </w:r>
+      <w:proofErr w:type="gramEnd"/>
+      <w:r>
+        <w:rPr>
+          <w:rFonts w:eastAsiaTheme="minorEastAsia"/>
+        </w:rPr>
+        <w:t>));</w:t>
+      </w:r>
+    </w:p>
+    <w:p>
+      <w:pPr>
+        <w:pStyle w:val="NoSpacing"/>
+        <w:ind w:firstLine="720"/>
+        <w:rPr>
+          <w:rFonts w:eastAsiaTheme="minorEastAsia"/>
+        </w:rPr>
+      </w:pPr>
+      <w:proofErr w:type="gramStart"/>
+      <w:r>
+        <w:rPr>
+          <w:rFonts w:eastAsiaTheme="minorEastAsia"/>
+        </w:rPr>
+        <w:t>emit(</w:t>
+      </w:r>
+      <w:proofErr w:type="gramEnd"/>
+      <w:r>
+        <w:rPr>
+          <w:rFonts w:eastAsiaTheme="minorEastAsia"/>
+        </w:rPr>
+        <w:t>t = 1 – t);</w:t>
+      </w:r>
+    </w:p>
+    <w:p>
+      <w:pPr>
+        <w:pStyle w:val="NoSpacing"/>
+        <w:ind w:firstLine="720"/>
+        <w:rPr>
+          <w:rFonts w:eastAsiaTheme="minorEastAsia"/>
+        </w:rPr>
+      </w:pPr>
+      <w:r>
+        <w:rPr>
+          <w:rFonts w:eastAsiaTheme="minorEastAsia"/>
+        </w:rPr>
+        <w:t>emit (</w:t>
+      </w:r>
+      <w:r>
+        <w:rPr>
+          <w:rFonts w:eastAsiaTheme="minorEastAsia"/>
+        </w:rPr>
+        <w:t>“</w:t>
+      </w:r>
+      <w:proofErr w:type="spellStart"/>
+      <w:r>
+        <w:rPr>
+          <w:rFonts w:eastAsiaTheme="minorEastAsia"/>
+        </w:rPr>
+        <w:t>goto</w:t>
+      </w:r>
+      <w:proofErr w:type="spellEnd"/>
+      <w:r>
+        <w:rPr>
+          <w:rFonts w:eastAsiaTheme="minorEastAsia"/>
+        </w:rPr>
+        <w:t xml:space="preserve">” </w:t>
+      </w:r>
+      <m:oMath>
+        <m:r>
+          <w:rPr>
+            <w:rFonts w:ascii="Cambria Math" w:eastAsiaTheme="minorEastAsia" w:hAnsi="Cambria Math"/>
+          </w:rPr>
+          <m:t>||</m:t>
+        </m:r>
+      </m:oMath>
+      <w:r>
+        <w:rPr>
+          <w:rFonts w:eastAsiaTheme="minorEastAsia"/>
+        </w:rPr>
+        <w:t xml:space="preserve"> </w:t>
+      </w:r>
+      <m:oMath>
+        <m:sSub>
+          <m:sSubPr>
+            <m:ctrlPr>
+              <w:rPr>
+                <w:rFonts w:ascii="Cambria Math" w:eastAsiaTheme="minorEastAsia" w:hAnsi="Cambria Math"/>
+                <w:i/>
+              </w:rPr>
+            </m:ctrlPr>
+          </m:sSubPr>
+          <m:e>
+            <m:r>
+              <w:rPr>
+                <w:rFonts w:ascii="Cambria Math" w:eastAsiaTheme="minorEastAsia" w:hAnsi="Cambria Math"/>
+              </w:rPr>
+              <m:t>M</m:t>
+            </m:r>
+          </m:e>
+          <m:sub>
+            <m:r>
+              <w:rPr>
+                <w:rFonts w:ascii="Cambria Math" w:eastAsiaTheme="minorEastAsia" w:hAnsi="Cambria Math"/>
+              </w:rPr>
+              <m:t>2</m:t>
+            </m:r>
+            <w:bookmarkStart w:id="0" w:name="_GoBack"/>
+            <w:bookmarkEnd w:id="0"/>
+          </m:sub>
+        </m:sSub>
+      </m:oMath>
+      <w:r>
+        <w:rPr>
+          <w:rFonts w:eastAsiaTheme="minorEastAsia"/>
+        </w:rPr>
+        <w:t>.quad);</w:t>
+      </w:r>
+    </w:p>
+    <w:p>
+      <w:pPr>
+        <w:pStyle w:val="NoSpacing"/>
+        <w:rPr>
+          <w:rFonts w:eastAsiaTheme="minorEastAsia"/>
+        </w:rPr>
+      </w:pPr>
+      <w:r>
+        <w:rPr>
+          <w:rFonts w:eastAsiaTheme="minorEastAsia"/>
+        </w:rPr>
+        <w:t>}</w:t>
+      </w:r>
+    </w:p>
+    <w:p>
+      <w:pPr>
+        <w:pStyle w:val="NoSpacing"/>
+        <w:rPr>
+          <w:rFonts w:eastAsiaTheme="minorEastAsia"/>
+        </w:rPr>
+      </w:pPr>
+    </w:p>
+    <w:p>
+      <w:pPr>
+        <w:pStyle w:val="NoSpacing"/>
+        <w:rPr>
+          <w:rFonts w:eastAsiaTheme="minorEastAsia"/>
+        </w:rPr>
+      </w:pPr>
     </w:p>
     <w:sectPr>
       <w:pgSz w:w="12240" w:h="15840"/>
@@ -2022,6 +4519,34 @@
       <w:spacing w:after="0" w:line="240" w:lineRule="auto"/>
     </w:pPr>
   </w:style>
+  <w:style w:type="paragraph" w:styleId="PlainText">
+    <w:name w:val="Plain Text"/>
+    <w:basedOn w:val="Normal"/>
+    <w:link w:val="PlainTextChar"/>
+    <w:uiPriority w:val="99"/>
+    <w:unhideWhenUsed/>
+    <w:rsid w:val="000F2B0B"/>
+    <w:pPr>
+      <w:spacing w:after="0" w:line="240" w:lineRule="auto"/>
+    </w:pPr>
+    <w:rPr>
+      <w:rFonts w:ascii="Consolas" w:hAnsi="Consolas"/>
+      <w:sz w:val="21"/>
+      <w:szCs w:val="21"/>
+    </w:rPr>
+  </w:style>
+  <w:style w:type="character" w:customStyle="1" w:styleId="PlainTextChar">
+    <w:name w:val="Plain Text Char"/>
+    <w:basedOn w:val="DefaultParagraphFont"/>
+    <w:link w:val="PlainText"/>
+    <w:uiPriority w:val="99"/>
+    <w:rsid w:val="000F2B0B"/>
+    <w:rPr>
+      <w:rFonts w:ascii="Consolas" w:hAnsi="Consolas"/>
+      <w:sz w:val="21"/>
+      <w:szCs w:val="21"/>
+    </w:rPr>
+  </w:style>
 </w:styles>
 </file>
 

</xml_diff>

<commit_message>
added answers to q.2
</commit_message>
<xml_diff>
--- a/HW4/hw4.docx
+++ b/HW4/hw4.docx
@@ -4,7 +4,7 @@
   <w:body>
     <w:p>
       <w:pPr>
-        <w:pStyle w:val="Heading1"/>
+        <w:pStyle w:val="1"/>
         <w:bidi/>
         <w:rPr>
           <w:rtl/>
@@ -179,7 +179,7 @@
     </w:p>
     <w:p>
       <w:pPr>
-        <w:pStyle w:val="NoSpacing"/>
+        <w:pStyle w:val="a4"/>
         <w:rPr>
           <w:rFonts w:eastAsiaTheme="minorEastAsia"/>
         </w:rPr>
@@ -484,7 +484,7 @@
                         <w:txbxContent>
                           <w:p>
                             <w:pPr>
-                              <w:pStyle w:val="NoSpacing"/>
+                              <w:pStyle w:val="a4"/>
                             </w:pPr>
                             <w:proofErr w:type="spellStart"/>
                             <w:r>
@@ -641,9 +641,6 @@
     <w:p>
       <w:pPr>
         <w:bidi/>
-        <w:rPr>
-          <w:rFonts w:hint="cs"/>
-        </w:rPr>
       </w:pPr>
       <w:r>
         <w:rPr>
@@ -1746,11 +1743,9 @@
                       <wps:txbx>
                         <w:txbxContent>
                           <w:p>
-                            <w:proofErr w:type="spellStart"/>
                             <w:r>
                               <w:t>next</w:t>
                             </w:r>
-                            <w:proofErr w:type="spellEnd"/>
                           </w:p>
                         </w:txbxContent>
                       </wps:txbx>
@@ -1867,7 +1862,7 @@
                         <w:txbxContent>
                           <w:p>
                             <w:pPr>
-                              <w:pStyle w:val="NoSpacing"/>
+                              <w:pStyle w:val="a4"/>
                             </w:pPr>
                             <w:proofErr w:type="spellStart"/>
                             <w:r>
@@ -1880,7 +1875,7 @@
                           </w:p>
                           <w:p>
                             <w:pPr>
-                              <w:pStyle w:val="NoSpacing"/>
+                              <w:pStyle w:val="a4"/>
                             </w:pPr>
                             <w:proofErr w:type="spellStart"/>
                             <w:r>
@@ -1888,20 +1883,12 @@
                             </w:r>
                             <w:proofErr w:type="spellEnd"/>
                             <w:r>
-                              <w:t xml:space="preserve">: </w:t>
-                            </w:r>
-                            <w:proofErr w:type="spellStart"/>
-                            <w:r>
-                              <w:t xml:space="preserve">t </w:t>
-                            </w:r>
-                            <w:proofErr w:type="spellEnd"/>
-                            <w:r>
-                              <w:t>= 0</w:t>
+                              <w:t>: t = 0</w:t>
                             </w:r>
                           </w:p>
                           <w:p>
                             <w:pPr>
-                              <w:pStyle w:val="NoSpacing"/>
+                              <w:pStyle w:val="a4"/>
                             </w:pPr>
                             <w:proofErr w:type="spellStart"/>
                             <w:r>
@@ -1914,12 +1901,12 @@
                           </w:p>
                           <w:p>
                             <w:pPr>
-                              <w:pStyle w:val="NoSpacing"/>
+                              <w:pStyle w:val="a4"/>
                             </w:pPr>
                           </w:p>
                           <w:p>
                             <w:pPr>
-                              <w:pStyle w:val="NoSpacing"/>
+                              <w:pStyle w:val="a4"/>
                             </w:pPr>
                             <w:r>
                               <w:t>B</w:t>
@@ -1933,7 +1920,7 @@
                           </w:p>
                           <w:p>
                             <w:pPr>
-                              <w:pStyle w:val="NoSpacing"/>
+                              <w:pStyle w:val="a4"/>
                             </w:pPr>
                             <w:r>
                               <w:tab/>
@@ -1944,12 +1931,21 @@
                             </w:r>
                             <w:proofErr w:type="spellEnd"/>
                             <w:r>
-                              <w:t xml:space="preserve"> next</w:t>
+                              <w:t xml:space="preserve"> </w:t>
+                            </w:r>
+                            <w:r>
+                              <w:t>__ (</w:t>
+                            </w:r>
+                            <w:r>
+                              <w:t>next</w:t>
+                            </w:r>
+                            <w:r>
+                              <w:t>)</w:t>
                             </w:r>
                           </w:p>
                           <w:p>
                             <w:pPr>
-                              <w:pStyle w:val="NoSpacing"/>
+                              <w:pStyle w:val="a4"/>
                             </w:pPr>
                             <w:r>
                               <w:t xml:space="preserve">      </w:t>
@@ -1965,7 +1961,7 @@
                           </w:p>
                           <w:p>
                             <w:pPr>
-                              <w:pStyle w:val="NoSpacing"/>
+                              <w:pStyle w:val="a4"/>
                             </w:pPr>
                             <w:r>
                               <w:t>B</w:t>
@@ -1985,7 +1981,7 @@
                           </w:p>
                           <w:p>
                             <w:pPr>
-                              <w:pStyle w:val="NoSpacing"/>
+                              <w:pStyle w:val="a4"/>
                             </w:pPr>
                             <w:r>
                               <w:tab/>
@@ -1996,12 +1992,21 @@
                             </w:r>
                             <w:proofErr w:type="spellEnd"/>
                             <w:r>
-                              <w:t xml:space="preserve"> next</w:t>
+                              <w:t xml:space="preserve"> </w:t>
+                            </w:r>
+                            <w:r>
+                              <w:t>__ (</w:t>
+                            </w:r>
+                            <w:r>
+                              <w:t>next</w:t>
+                            </w:r>
+                            <w:r>
+                              <w:t>)</w:t>
                             </w:r>
                           </w:p>
                           <w:p>
                             <w:pPr>
-                              <w:pStyle w:val="NoSpacing"/>
+                              <w:pStyle w:val="a4"/>
                             </w:pPr>
                             <w:r>
                               <w:t xml:space="preserve">      </w:t>
@@ -2017,7 +2022,7 @@
                           </w:p>
                           <w:p>
                             <w:pPr>
-                              <w:pStyle w:val="NoSpacing"/>
+                              <w:pStyle w:val="a4"/>
                             </w:pPr>
                             <w:r>
                               <w:t>iterate: t = 1 – t</w:t>
@@ -2025,7 +2030,7 @@
                           </w:p>
                           <w:p>
                             <w:pPr>
-                              <w:pStyle w:val="NoSpacing"/>
+                              <w:pStyle w:val="a4"/>
                             </w:pPr>
                             <w:r>
                               <w:tab/>
@@ -2086,12 +2091,16 @@
           </mc:Choice>
           <mc:Fallback>
             <w:pict>
+              <v:shapetype id="_x0000_t202" coordsize="21600,21600" o:spt="202" path="m,l,21600r21600,l21600,xe">
+                <v:stroke joinstyle="miter"/>
+                <v:path gradientshapeok="t" o:connecttype="rect"/>
+              </v:shapetype>
               <v:shape id="Text Box 16" o:spid="_x0000_s1034" type="#_x0000_t202" style="position:absolute;left:0;text-align:left;margin-left:83.5pt;margin-top:13pt;width:177.55pt;height:185.1pt;z-index:251675648;visibility:visible;mso-wrap-style:square;mso-height-percent:0;mso-wrap-distance-left:9pt;mso-wrap-distance-top:0;mso-wrap-distance-right:9pt;mso-wrap-distance-bottom:0;mso-position-horizontal:absolute;mso-position-horizontal-relative:text;mso-position-vertical:absolute;mso-position-vertical-relative:text;mso-height-percent:0;mso-height-relative:margin;v-text-anchor:top" o:gfxdata="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" filled="f" stroked="f">
                 <v:textbox>
                   <w:txbxContent>
                     <w:p>
                       <w:pPr>
-                        <w:pStyle w:val="NoSpacing"/>
+                        <w:pStyle w:val="a4"/>
                       </w:pPr>
                       <w:proofErr w:type="spellStart"/>
                       <w:r>
@@ -2104,7 +2113,7 @@
                     </w:p>
                     <w:p>
                       <w:pPr>
-                        <w:pStyle w:val="NoSpacing"/>
+                        <w:pStyle w:val="a4"/>
                       </w:pPr>
                       <w:proofErr w:type="spellStart"/>
                       <w:r>
@@ -2112,20 +2121,12 @@
                       </w:r>
                       <w:proofErr w:type="spellEnd"/>
                       <w:r>
-                        <w:t xml:space="preserve">: </w:t>
-                      </w:r>
-                      <w:proofErr w:type="spellStart"/>
-                      <w:r>
-                        <w:t xml:space="preserve">t </w:t>
-                      </w:r>
-                      <w:proofErr w:type="spellEnd"/>
-                      <w:r>
-                        <w:t>= 0</w:t>
+                        <w:t>: t = 0</w:t>
                       </w:r>
                     </w:p>
                     <w:p>
                       <w:pPr>
-                        <w:pStyle w:val="NoSpacing"/>
+                        <w:pStyle w:val="a4"/>
                       </w:pPr>
                       <w:proofErr w:type="spellStart"/>
                       <w:r>
@@ -2138,12 +2139,12 @@
                     </w:p>
                     <w:p>
                       <w:pPr>
-                        <w:pStyle w:val="NoSpacing"/>
+                        <w:pStyle w:val="a4"/>
                       </w:pPr>
                     </w:p>
                     <w:p>
                       <w:pPr>
-                        <w:pStyle w:val="NoSpacing"/>
+                        <w:pStyle w:val="a4"/>
                       </w:pPr>
                       <w:r>
                         <w:t>B</w:t>
@@ -2157,7 +2158,7 @@
                     </w:p>
                     <w:p>
                       <w:pPr>
-                        <w:pStyle w:val="NoSpacing"/>
+                        <w:pStyle w:val="a4"/>
                       </w:pPr>
                       <w:r>
                         <w:tab/>
@@ -2168,12 +2169,21 @@
                       </w:r>
                       <w:proofErr w:type="spellEnd"/>
                       <w:r>
-                        <w:t xml:space="preserve"> next</w:t>
+                        <w:t xml:space="preserve"> </w:t>
+                      </w:r>
+                      <w:r>
+                        <w:t>__ (</w:t>
+                      </w:r>
+                      <w:r>
+                        <w:t>next</w:t>
+                      </w:r>
+                      <w:r>
+                        <w:t>)</w:t>
                       </w:r>
                     </w:p>
                     <w:p>
                       <w:pPr>
-                        <w:pStyle w:val="NoSpacing"/>
+                        <w:pStyle w:val="a4"/>
                       </w:pPr>
                       <w:r>
                         <w:t xml:space="preserve">      </w:t>
@@ -2189,7 +2199,7 @@
                     </w:p>
                     <w:p>
                       <w:pPr>
-                        <w:pStyle w:val="NoSpacing"/>
+                        <w:pStyle w:val="a4"/>
                       </w:pPr>
                       <w:r>
                         <w:t>B</w:t>
@@ -2209,7 +2219,7 @@
                     </w:p>
                     <w:p>
                       <w:pPr>
-                        <w:pStyle w:val="NoSpacing"/>
+                        <w:pStyle w:val="a4"/>
                       </w:pPr>
                       <w:r>
                         <w:tab/>
@@ -2220,12 +2230,21 @@
                       </w:r>
                       <w:proofErr w:type="spellEnd"/>
                       <w:r>
-                        <w:t xml:space="preserve"> next</w:t>
+                        <w:t xml:space="preserve"> </w:t>
+                      </w:r>
+                      <w:r>
+                        <w:t>__ (</w:t>
+                      </w:r>
+                      <w:r>
+                        <w:t>next</w:t>
+                      </w:r>
+                      <w:r>
+                        <w:t>)</w:t>
                       </w:r>
                     </w:p>
                     <w:p>
                       <w:pPr>
-                        <w:pStyle w:val="NoSpacing"/>
+                        <w:pStyle w:val="a4"/>
                       </w:pPr>
                       <w:r>
                         <w:t xml:space="preserve">      </w:t>
@@ -2241,7 +2260,7 @@
                     </w:p>
                     <w:p>
                       <w:pPr>
-                        <w:pStyle w:val="NoSpacing"/>
+                        <w:pStyle w:val="a4"/>
                       </w:pPr>
                       <w:r>
                         <w:t>iterate: t = 1 – t</w:t>
@@ -2249,7 +2268,7 @@
                     </w:p>
                     <w:p>
                       <w:pPr>
-                        <w:pStyle w:val="NoSpacing"/>
+                        <w:pStyle w:val="a4"/>
                       </w:pPr>
                       <w:r>
                         <w:tab/>
@@ -2451,7 +2470,7 @@
       <w:pPr>
         <w:bidi/>
         <w:rPr>
-          <w:rFonts w:eastAsiaTheme="minorEastAsia"/>
+          <w:rFonts w:eastAsiaTheme="minorEastAsia" w:hint="cs"/>
         </w:rPr>
       </w:pPr>
     </w:p>
@@ -2506,7 +2525,7 @@
     </w:p>
     <w:p>
       <w:pPr>
-        <w:pStyle w:val="NoSpacing"/>
+        <w:pStyle w:val="a4"/>
         <w:bidi/>
         <w:rPr>
           <w:rFonts w:eastAsiaTheme="minorEastAsia"/>
@@ -2541,7 +2560,7 @@
     </w:p>
     <w:p>
       <w:pPr>
-        <w:pStyle w:val="NoSpacing"/>
+        <w:pStyle w:val="a4"/>
         <w:bidi/>
         <w:rPr>
           <w:rFonts w:eastAsiaTheme="minorEastAsia"/>
@@ -2567,7 +2586,7 @@
     </w:p>
     <w:p>
       <w:pPr>
-        <w:pStyle w:val="NoSpacing"/>
+        <w:pStyle w:val="a4"/>
         <w:bidi/>
         <w:rPr>
           <w:rFonts w:eastAsiaTheme="minorEastAsia"/>
@@ -2596,7 +2615,7 @@
     </w:p>
     <w:p>
       <w:pPr>
-        <w:pStyle w:val="NoSpacing"/>
+        <w:pStyle w:val="a4"/>
         <w:rPr>
           <w:rFonts w:eastAsiaTheme="minorEastAsia"/>
         </w:rPr>
@@ -2669,13 +2688,7 @@
             <w:rPr>
               <w:rFonts w:ascii="Cambria Math" w:hAnsi="Cambria Math"/>
             </w:rPr>
-            <m:t xml:space="preserve"> </m:t>
-          </m:r>
-          <m:r>
-            <w:rPr>
-              <w:rFonts w:ascii="Cambria Math" w:hAnsi="Cambria Math"/>
-            </w:rPr>
-            <m:t xml:space="preserve">B do </m:t>
+            <m:t xml:space="preserve"> B do </m:t>
           </m:r>
           <m:sSub>
             <m:sSubPr>
@@ -2799,13 +2812,7 @@
             <w:rPr>
               <w:rFonts w:ascii="Cambria Math" w:hAnsi="Cambria Math"/>
             </w:rPr>
-            <m:t xml:space="preserve"> od</m:t>
-          </m:r>
-          <m:r>
-            <w:rPr>
-              <w:rFonts w:ascii="Cambria Math" w:hAnsi="Cambria Math"/>
-            </w:rPr>
-            <m:t xml:space="preserve"> </m:t>
+            <m:t xml:space="preserve"> od </m:t>
           </m:r>
           <m:sSub>
             <m:sSubPr>
@@ -2849,7 +2856,7 @@
     </w:p>
     <w:p>
       <w:pPr>
-        <w:pStyle w:val="NoSpacing"/>
+        <w:pStyle w:val="a4"/>
         <w:rPr>
           <w:rFonts w:eastAsiaTheme="minorEastAsia"/>
         </w:rPr>
@@ -2863,7 +2870,7 @@
     </w:p>
     <w:p>
       <w:pPr>
-        <w:pStyle w:val="NoSpacing"/>
+        <w:pStyle w:val="a4"/>
         <w:ind w:firstLine="720"/>
         <w:rPr>
           <w:rFonts w:eastAsiaTheme="minorEastAsia"/>
@@ -2948,7 +2955,7 @@
     </w:p>
     <w:p>
       <w:pPr>
-        <w:pStyle w:val="NoSpacing"/>
+        <w:pStyle w:val="a4"/>
         <w:ind w:firstLine="720"/>
         <w:rPr>
           <w:rFonts w:eastAsiaTheme="minorEastAsia"/>
@@ -3014,7 +3021,7 @@
     </w:p>
     <w:p>
       <w:pPr>
-        <w:pStyle w:val="NoSpacing"/>
+        <w:pStyle w:val="a4"/>
         <w:ind w:firstLine="720"/>
         <w:rPr>
           <w:rFonts w:eastAsiaTheme="minorEastAsia"/>
@@ -3087,57 +3094,43 @@
           <w:rFonts w:eastAsiaTheme="minorEastAsia"/>
         </w:rPr>
         <w:tab/>
-        <w:t xml:space="preserve">// </w:t>
+        <w:t>// goto check</w:t>
+      </w:r>
+    </w:p>
+    <w:p>
+      <w:pPr>
+        <w:pStyle w:val="a4"/>
+        <w:ind w:firstLine="720"/>
+        <w:rPr>
+          <w:rFonts w:eastAsiaTheme="minorEastAsia"/>
+        </w:rPr>
+      </w:pPr>
+      <w:proofErr w:type="gramStart"/>
+      <w:r>
+        <w:rPr>
+          <w:rFonts w:eastAsiaTheme="minorEastAsia"/>
+        </w:rPr>
+        <w:t>emit(</w:t>
+      </w:r>
+      <w:proofErr w:type="gramEnd"/>
+      <w:r>
+        <w:rPr>
+          <w:rFonts w:eastAsiaTheme="minorEastAsia"/>
+        </w:rPr>
+        <w:t xml:space="preserve">t = </w:t>
       </w:r>
       <w:proofErr w:type="spellStart"/>
       <w:r>
         <w:rPr>
           <w:rFonts w:eastAsiaTheme="minorEastAsia"/>
         </w:rPr>
-        <w:t>goto</w:t>
+        <w:t>newtemp</w:t>
       </w:r>
       <w:proofErr w:type="spellEnd"/>
       <w:r>
         <w:rPr>
           <w:rFonts w:eastAsiaTheme="minorEastAsia"/>
         </w:rPr>
-        <w:t xml:space="preserve"> check</w:t>
-      </w:r>
-    </w:p>
-    <w:p>
-      <w:pPr>
-        <w:pStyle w:val="NoSpacing"/>
-        <w:ind w:firstLine="720"/>
-        <w:rPr>
-          <w:rFonts w:eastAsiaTheme="minorEastAsia"/>
-        </w:rPr>
-      </w:pPr>
-      <w:proofErr w:type="gramStart"/>
-      <w:r>
-        <w:rPr>
-          <w:rFonts w:eastAsiaTheme="minorEastAsia"/>
-        </w:rPr>
-        <w:t>emit(</w:t>
-      </w:r>
-      <w:proofErr w:type="gramEnd"/>
-      <w:r>
-        <w:rPr>
-          <w:rFonts w:eastAsiaTheme="minorEastAsia"/>
-        </w:rPr>
-        <w:t xml:space="preserve">t = </w:t>
-      </w:r>
-      <w:proofErr w:type="spellStart"/>
-      <w:r>
-        <w:rPr>
-          <w:rFonts w:eastAsiaTheme="minorEastAsia"/>
-        </w:rPr>
-        <w:t>newtemp</w:t>
-      </w:r>
-      <w:proofErr w:type="spellEnd"/>
-      <w:r>
-        <w:rPr>
-          <w:rFonts w:eastAsiaTheme="minorEastAsia"/>
-        </w:rPr>
         <w:t>()</w:t>
       </w:r>
       <w:r>
@@ -3155,7 +3148,7 @@
     </w:p>
     <w:p>
       <w:pPr>
-        <w:pStyle w:val="NoSpacing"/>
+        <w:pStyle w:val="a4"/>
         <w:ind w:firstLine="720"/>
         <w:rPr>
           <w:rFonts w:eastAsiaTheme="minorEastAsia"/>
@@ -3247,7 +3240,7 @@
     </w:p>
     <w:p>
       <w:pPr>
-        <w:pStyle w:val="NoSpacing"/>
+        <w:pStyle w:val="a4"/>
         <w:ind w:firstLine="720"/>
         <w:rPr>
           <w:rFonts w:eastAsiaTheme="minorEastAsia"/>
@@ -3284,7 +3277,7 @@
     </w:p>
     <w:p>
       <w:pPr>
-        <w:pStyle w:val="NoSpacing"/>
+        <w:pStyle w:val="a4"/>
         <w:ind w:firstLine="720"/>
         <w:rPr>
           <w:rFonts w:eastAsiaTheme="minorEastAsia"/>
@@ -3337,7 +3330,7 @@
     </w:p>
     <w:p>
       <w:pPr>
-        <w:pStyle w:val="NoSpacing"/>
+        <w:pStyle w:val="a4"/>
         <w:ind w:firstLine="720"/>
         <w:rPr>
           <w:rFonts w:eastAsiaTheme="minorEastAsia"/>
@@ -3462,7 +3455,7 @@
     </w:p>
     <w:p>
       <w:pPr>
-        <w:pStyle w:val="NoSpacing"/>
+        <w:pStyle w:val="a4"/>
         <w:ind w:firstLine="720"/>
         <w:rPr>
           <w:rFonts w:eastAsiaTheme="minorEastAsia"/>
@@ -3553,7 +3546,7 @@
     </w:p>
     <w:p>
       <w:pPr>
-        <w:pStyle w:val="NoSpacing"/>
+        <w:pStyle w:val="a4"/>
         <w:ind w:firstLine="720"/>
         <w:rPr>
           <w:rFonts w:eastAsiaTheme="minorEastAsia"/>
@@ -3590,7 +3583,7 @@
     </w:p>
     <w:p>
       <w:pPr>
-        <w:pStyle w:val="NoSpacing"/>
+        <w:pStyle w:val="a4"/>
         <w:ind w:firstLine="720"/>
         <w:rPr>
           <w:rFonts w:eastAsiaTheme="minorEastAsia"/>
@@ -3643,7 +3636,7 @@
     </w:p>
     <w:p>
       <w:pPr>
-        <w:pStyle w:val="NoSpacing"/>
+        <w:pStyle w:val="a4"/>
         <w:ind w:firstLine="720"/>
         <w:rPr>
           <w:rFonts w:eastAsiaTheme="minorEastAsia"/>
@@ -3701,19 +3694,7 @@
         <w:rPr>
           <w:rFonts w:eastAsiaTheme="minorEastAsia"/>
         </w:rPr>
-        <w:t xml:space="preserve"> “= </w:t>
-      </w:r>
-      <w:r>
-        <w:rPr>
-          <w:rFonts w:eastAsiaTheme="minorEastAsia"/>
-        </w:rPr>
-        <w:t>1</w:t>
-      </w:r>
-      <w:r>
-        <w:rPr>
-          <w:rFonts w:eastAsiaTheme="minorEastAsia"/>
-        </w:rPr>
-        <w:t xml:space="preserve">: </w:t>
+        <w:t xml:space="preserve"> “= 1: </w:t>
       </w:r>
       <w:proofErr w:type="spellStart"/>
       <w:r>
@@ -3732,7 +3713,7 @@
     </w:p>
     <w:p>
       <w:pPr>
-        <w:pStyle w:val="NoSpacing"/>
+        <w:pStyle w:val="a4"/>
         <w:ind w:firstLine="720"/>
         <w:rPr>
           <w:rFonts w:eastAsiaTheme="minorEastAsia"/>
@@ -3824,7 +3805,7 @@
     </w:p>
     <w:p>
       <w:pPr>
-        <w:pStyle w:val="NoSpacing"/>
+        <w:pStyle w:val="a4"/>
         <w:ind w:firstLine="720"/>
         <w:rPr>
           <w:rFonts w:eastAsiaTheme="minorEastAsia"/>
@@ -3868,9 +3849,15 @@
         <w:rPr>
           <w:rFonts w:eastAsiaTheme="minorEastAsia"/>
         </w:rPr>
-        <w:t>.quad,</w:t>
+        <w:t>.</w:t>
       </w:r>
       <w:proofErr w:type="spellStart"/>
+      <w:r>
+        <w:rPr>
+          <w:rFonts w:eastAsiaTheme="minorEastAsia"/>
+        </w:rPr>
+        <w:t>quad,</w:t>
+      </w:r>
       <w:proofErr w:type="gramStart"/>
       <w:r>
         <w:rPr>
@@ -3895,7 +3882,7 @@
     </w:p>
     <w:p>
       <w:pPr>
-        <w:pStyle w:val="NoSpacing"/>
+        <w:pStyle w:val="a4"/>
         <w:ind w:firstLine="720"/>
         <w:rPr>
           <w:rFonts w:eastAsiaTheme="minorEastAsia"/>
@@ -3918,7 +3905,7 @@
     </w:p>
     <w:p>
       <w:pPr>
-        <w:pStyle w:val="NoSpacing"/>
+        <w:pStyle w:val="a4"/>
         <w:ind w:firstLine="720"/>
         <w:rPr>
           <w:rFonts w:eastAsiaTheme="minorEastAsia"/>
@@ -3989,8 +3976,6 @@
               </w:rPr>
               <m:t>2</m:t>
             </m:r>
-            <w:bookmarkStart w:id="0" w:name="_GoBack"/>
-            <w:bookmarkEnd w:id="0"/>
           </m:sub>
         </m:sSub>
       </m:oMath>
@@ -4003,7 +3988,7 @@
     </w:p>
     <w:p>
       <w:pPr>
-        <w:pStyle w:val="NoSpacing"/>
+        <w:pStyle w:val="a4"/>
         <w:rPr>
           <w:rFonts w:eastAsiaTheme="minorEastAsia"/>
         </w:rPr>
@@ -4017,19 +4002,1831 @@
     </w:p>
     <w:p>
       <w:pPr>
-        <w:pStyle w:val="NoSpacing"/>
-        <w:rPr>
-          <w:rFonts w:eastAsiaTheme="minorEastAsia"/>
-        </w:rPr>
-      </w:pPr>
-    </w:p>
-    <w:p>
-      <w:pPr>
-        <w:pStyle w:val="NoSpacing"/>
-        <w:rPr>
-          <w:rFonts w:eastAsiaTheme="minorEastAsia"/>
-        </w:rPr>
-      </w:pPr>
+        <w:pStyle w:val="a4"/>
+        <w:rPr>
+          <w:rFonts w:eastAsiaTheme="minorEastAsia"/>
+        </w:rPr>
+      </w:pPr>
+    </w:p>
+    <w:p>
+      <w:pPr>
+        <w:pStyle w:val="a4"/>
+        <w:rPr>
+          <w:rFonts w:eastAsiaTheme="minorEastAsia"/>
+        </w:rPr>
+      </w:pPr>
+    </w:p>
+    <w:p>
+      <w:pPr>
+        <w:pStyle w:val="a4"/>
+        <w:rPr>
+          <w:rFonts w:eastAsiaTheme="minorEastAsia"/>
+        </w:rPr>
+      </w:pPr>
+    </w:p>
+    <w:p>
+      <w:pPr>
+        <w:pStyle w:val="1"/>
+        <w:bidi/>
+      </w:pPr>
+      <w:r>
+        <w:rPr>
+          <w:rFonts w:hint="cs"/>
+          <w:rtl/>
+        </w:rPr>
+        <w:t xml:space="preserve">שאלה </w:t>
+      </w:r>
+      <w:r>
+        <w:t>2</w:t>
+      </w:r>
+      <w:r>
+        <w:rPr>
+          <w:rFonts w:hint="cs"/>
+          <w:rtl/>
+        </w:rPr>
+        <w:t xml:space="preserve"> </w:t>
+      </w:r>
+      <w:r>
+        <w:rPr>
+          <w:rtl/>
+        </w:rPr>
+        <w:t>–</w:t>
+      </w:r>
+      <w:r>
+        <w:rPr>
+          <w:rFonts w:hint="cs"/>
+          <w:rtl/>
+        </w:rPr>
+        <w:t xml:space="preserve"> </w:t>
+      </w:r>
+      <w:r>
+        <w:t>Gen/Kill DFA</w:t>
+      </w:r>
+    </w:p>
+    <w:p>
+      <w:pPr>
+        <w:pStyle w:val="a7"/>
+        <w:numPr>
+          <w:ilvl w:val="0"/>
+          <w:numId w:val="1"/>
+        </w:numPr>
+        <w:bidi/>
+      </w:pPr>
+      <w:r>
+        <w:rPr>
+          <w:rFonts w:hint="cs"/>
+          <w:rtl/>
+        </w:rPr>
+        <w:t xml:space="preserve">נגדיר את </w:t>
+      </w:r>
+      <w:proofErr w:type="spellStart"/>
+      <w:r>
+        <w:rPr>
+          <w:rFonts w:hint="cs"/>
+          <w:rtl/>
+        </w:rPr>
+        <w:t>הדומיינים</w:t>
+      </w:r>
+      <w:proofErr w:type="spellEnd"/>
+      <w:r>
+        <w:rPr>
+          <w:rFonts w:hint="cs"/>
+          <w:rtl/>
+        </w:rPr>
+        <w:t xml:space="preserve"> הבאים ולאחר מכן נבצע מכפלה ביניהם:</w:t>
+      </w:r>
+    </w:p>
+    <w:p>
+      <w:pPr>
+        <w:pStyle w:val="a7"/>
+        <w:bidi/>
+        <w:jc w:val="center"/>
+        <w:rPr>
+          <w:rFonts w:eastAsiaTheme="minorEastAsia"/>
+        </w:rPr>
+      </w:pPr>
+      <m:oMathPara>
+        <m:oMath>
+          <m:r>
+            <w:rPr>
+              <w:rFonts w:ascii="Cambria Math" w:hAnsi="Cambria Math"/>
+            </w:rPr>
+            <m:t>Funcs=All available functions</m:t>
+          </m:r>
+        </m:oMath>
+      </m:oMathPara>
+    </w:p>
+    <w:p>
+      <w:pPr>
+        <w:pStyle w:val="a7"/>
+        <w:bidi/>
+        <w:jc w:val="center"/>
+        <w:rPr>
+          <w:rFonts w:eastAsiaTheme="minorEastAsia"/>
+        </w:rPr>
+      </w:pPr>
+      <m:oMathPara>
+        <m:oMath>
+          <m:r>
+            <w:rPr>
+              <w:rFonts w:ascii="Cambria Math" w:hAnsi="Cambria Math"/>
+            </w:rPr>
+            <m:t>Vars=All available varisables</m:t>
+          </m:r>
+        </m:oMath>
+      </m:oMathPara>
+    </w:p>
+    <w:p>
+      <w:pPr>
+        <w:pStyle w:val="a7"/>
+        <w:bidi/>
+        <w:jc w:val="center"/>
+        <w:rPr>
+          <w:rFonts w:eastAsiaTheme="minorEastAsia"/>
+        </w:rPr>
+      </w:pPr>
+      <m:oMathPara>
+        <m:oMath>
+          <m:r>
+            <w:rPr>
+              <w:rFonts w:ascii="Cambria Math" w:hAnsi="Cambria Math"/>
+            </w:rPr>
+            <m:t>N=</m:t>
+          </m:r>
+          <m:r>
+            <w:rPr>
+              <w:rFonts w:ascii="Cambria Math" w:hAnsi="Cambria Math"/>
+            </w:rPr>
+            <m:t>Vars×Funcs</m:t>
+          </m:r>
+        </m:oMath>
+      </m:oMathPara>
+    </w:p>
+    <w:p>
+      <w:pPr>
+        <w:pStyle w:val="a7"/>
+        <w:bidi/>
+        <w:rPr>
+          <w:rtl/>
+        </w:rPr>
+      </w:pPr>
+      <w:r>
+        <w:rPr>
+          <w:rFonts w:hint="cs"/>
+          <w:rtl/>
+        </w:rPr>
+        <w:t>פריטי המידע שנשמור הם:</w:t>
+      </w:r>
+    </w:p>
+    <w:p>
+      <w:pPr>
+        <w:pStyle w:val="a7"/>
+        <w:bidi/>
+        <w:jc w:val="center"/>
+        <w:rPr>
+          <w:rFonts w:eastAsiaTheme="minorEastAsia"/>
+        </w:rPr>
+      </w:pPr>
+      <m:oMathPara>
+        <m:oMath>
+          <m:r>
+            <w:rPr>
+              <w:rFonts w:ascii="Cambria Math" w:hAnsi="Cambria Math"/>
+            </w:rPr>
+            <m:t>in</m:t>
+          </m:r>
+          <m:d>
+            <m:dPr>
+              <m:ctrlPr>
+                <w:rPr>
+                  <w:rFonts w:ascii="Cambria Math" w:hAnsi="Cambria Math"/>
+                  <w:i/>
+                </w:rPr>
+              </m:ctrlPr>
+            </m:dPr>
+            <m:e>
+              <m:r>
+                <w:rPr>
+                  <w:rFonts w:ascii="Cambria Math" w:hAnsi="Cambria Math"/>
+                </w:rPr>
+                <m:t>B</m:t>
+              </m:r>
+            </m:e>
+          </m:d>
+          <m:r>
+            <w:rPr>
+              <w:rFonts w:ascii="Cambria Math" w:hAnsi="Cambria Math"/>
+            </w:rPr>
+            <m:t>∈</m:t>
+          </m:r>
+          <m:sSup>
+            <m:sSupPr>
+              <m:ctrlPr>
+                <w:rPr>
+                  <w:rFonts w:ascii="Cambria Math" w:hAnsi="Cambria Math"/>
+                  <w:i/>
+                </w:rPr>
+              </m:ctrlPr>
+            </m:sSupPr>
+            <m:e>
+              <m:r>
+                <w:rPr>
+                  <w:rFonts w:ascii="Cambria Math" w:hAnsi="Cambria Math"/>
+                </w:rPr>
+                <m:t>2</m:t>
+              </m:r>
+            </m:e>
+            <m:sup>
+              <m:r>
+                <w:rPr>
+                  <w:rFonts w:ascii="Cambria Math" w:hAnsi="Cambria Math"/>
+                </w:rPr>
+                <m:t>N</m:t>
+              </m:r>
+            </m:sup>
+          </m:sSup>
+        </m:oMath>
+      </m:oMathPara>
+    </w:p>
+    <w:p>
+      <w:pPr>
+        <w:pStyle w:val="a7"/>
+        <w:bidi/>
+        <w:jc w:val="center"/>
+        <w:rPr>
+          <w:rFonts w:hint="cs"/>
+          <w:rtl/>
+        </w:rPr>
+      </w:pPr>
+      <m:oMathPara>
+        <m:oMath>
+          <m:r>
+            <w:rPr>
+              <w:rFonts w:ascii="Cambria Math" w:hAnsi="Cambria Math"/>
+            </w:rPr>
+            <m:t>out</m:t>
+          </m:r>
+          <m:d>
+            <m:dPr>
+              <m:ctrlPr>
+                <w:rPr>
+                  <w:rFonts w:ascii="Cambria Math" w:hAnsi="Cambria Math"/>
+                  <w:i/>
+                </w:rPr>
+              </m:ctrlPr>
+            </m:dPr>
+            <m:e>
+              <m:r>
+                <w:rPr>
+                  <w:rFonts w:ascii="Cambria Math" w:hAnsi="Cambria Math"/>
+                </w:rPr>
+                <m:t>B</m:t>
+              </m:r>
+            </m:e>
+          </m:d>
+          <m:r>
+            <w:rPr>
+              <w:rFonts w:ascii="Cambria Math" w:hAnsi="Cambria Math"/>
+            </w:rPr>
+            <m:t>∈</m:t>
+          </m:r>
+          <m:sSup>
+            <m:sSupPr>
+              <m:ctrlPr>
+                <w:rPr>
+                  <w:rFonts w:ascii="Cambria Math" w:hAnsi="Cambria Math"/>
+                  <w:i/>
+                </w:rPr>
+              </m:ctrlPr>
+            </m:sSupPr>
+            <m:e>
+              <m:r>
+                <w:rPr>
+                  <w:rFonts w:ascii="Cambria Math" w:hAnsi="Cambria Math"/>
+                </w:rPr>
+                <m:t>2</m:t>
+              </m:r>
+            </m:e>
+            <m:sup>
+              <m:r>
+                <w:rPr>
+                  <w:rFonts w:ascii="Cambria Math" w:hAnsi="Cambria Math"/>
+                </w:rPr>
+                <m:t>N</m:t>
+              </m:r>
+            </m:sup>
+          </m:sSup>
+        </m:oMath>
+      </m:oMathPara>
+    </w:p>
+    <w:p>
+      <w:pPr>
+        <w:bidi/>
+      </w:pPr>
+    </w:p>
+    <w:p>
+      <w:pPr>
+        <w:pStyle w:val="a7"/>
+        <w:numPr>
+          <w:ilvl w:val="0"/>
+          <w:numId w:val="1"/>
+        </w:numPr>
+        <w:bidi/>
+      </w:pPr>
+      <w:r>
+        <w:rPr>
+          <w:rFonts w:hint="cs"/>
+          <w:rtl/>
+        </w:rPr>
+        <w:t xml:space="preserve">צורת החישוב היא סריקה </w:t>
+      </w:r>
+      <w:r>
+        <w:rPr>
+          <w:rFonts w:hint="cs"/>
+          <w:rtl/>
+        </w:rPr>
+        <w:t>אחורית</w:t>
+      </w:r>
+      <w:r>
+        <w:rPr>
+          <w:rFonts w:hint="cs"/>
+          <w:rtl/>
+        </w:rPr>
+        <w:t xml:space="preserve"> </w:t>
+      </w:r>
+      <w:r>
+        <w:rPr>
+          <w:rtl/>
+        </w:rPr>
+        <w:t>–</w:t>
+      </w:r>
+      <w:r>
+        <w:rPr>
+          <w:rFonts w:hint="cs"/>
+          <w:rtl/>
+        </w:rPr>
+        <w:t xml:space="preserve"> </w:t>
+      </w:r>
+      <w:r>
+        <w:rPr>
+          <w:rFonts w:hint="cs"/>
+          <w:rtl/>
+        </w:rPr>
+        <w:t xml:space="preserve">התכונה המתוארת </w:t>
+      </w:r>
+      <w:r>
+        <w:rPr>
+          <w:rFonts w:hint="cs"/>
+          <w:rtl/>
+        </w:rPr>
+        <w:t>תלויה בפקודות שבאות אחרי</w:t>
+      </w:r>
+      <w:r>
+        <w:rPr>
+          <w:rFonts w:hint="cs"/>
+          <w:rtl/>
+        </w:rPr>
+        <w:t xml:space="preserve"> הנקודה </w:t>
+      </w:r>
+      <m:oMath>
+        <m:r>
+          <w:rPr>
+            <w:rFonts w:ascii="Cambria Math" w:hAnsi="Cambria Math"/>
+          </w:rPr>
+          <m:t>P</m:t>
+        </m:r>
+      </m:oMath>
+      <w:r>
+        <w:rPr>
+          <w:rFonts w:hint="cs"/>
+          <w:rtl/>
+        </w:rPr>
+        <w:t xml:space="preserve"> ולכן יש לפעפע את המידע מהסוף עד לנקודה שבה רוצים לבחון את מצב המשתנה.</w:t>
+      </w:r>
+    </w:p>
+    <w:p>
+      <w:pPr>
+        <w:pStyle w:val="a7"/>
+        <w:rPr>
+          <w:rFonts w:hint="cs"/>
+          <w:rtl/>
+        </w:rPr>
+      </w:pPr>
+    </w:p>
+    <w:p>
+      <w:pPr>
+        <w:pStyle w:val="a7"/>
+        <w:numPr>
+          <w:ilvl w:val="0"/>
+          <w:numId w:val="1"/>
+        </w:numPr>
+        <w:bidi/>
+      </w:pPr>
+      <w:r>
+        <w:rPr>
+          <w:rFonts w:hint="cs"/>
+          <w:rtl/>
+        </w:rPr>
+        <w:t xml:space="preserve">סוג הבעיה היא </w:t>
+      </w:r>
+      <m:oMath>
+        <m:r>
+          <w:rPr>
+            <w:rFonts w:ascii="Cambria Math" w:hAnsi="Cambria Math"/>
+          </w:rPr>
+          <m:t>Must</m:t>
+        </m:r>
+      </m:oMath>
+      <w:r>
+        <w:rPr>
+          <w:rFonts w:eastAsiaTheme="minorEastAsia" w:hint="cs"/>
+          <w:rtl/>
+        </w:rPr>
+        <w:t xml:space="preserve"> כי לפי הדרישה </w:t>
+      </w:r>
+      <m:oMath>
+        <m:r>
+          <w:rPr>
+            <w:rFonts w:ascii="Cambria Math" w:eastAsiaTheme="minorEastAsia" w:hAnsi="Cambria Math"/>
+          </w:rPr>
+          <m:t>x.f()</m:t>
+        </m:r>
+      </m:oMath>
+      <w:r>
+        <w:rPr>
+          <w:rFonts w:eastAsiaTheme="minorEastAsia" w:hint="cs"/>
+          <w:rtl/>
+        </w:rPr>
+        <w:t xml:space="preserve"> נקראת לפני ההשמה הבאה ל-</w:t>
+      </w:r>
+      <m:oMath>
+        <m:r>
+          <w:rPr>
+            <w:rFonts w:ascii="Cambria Math" w:eastAsiaTheme="minorEastAsia" w:hAnsi="Cambria Math"/>
+          </w:rPr>
+          <m:t>x</m:t>
+        </m:r>
+      </m:oMath>
+      <w:r>
+        <w:rPr>
+          <w:rFonts w:eastAsiaTheme="minorEastAsia" w:hint="cs"/>
+          <w:rtl/>
+        </w:rPr>
+        <w:t xml:space="preserve"> ו-</w:t>
+      </w:r>
+      <m:oMath>
+        <m:r>
+          <w:rPr>
+            <w:rFonts w:ascii="Cambria Math" w:eastAsiaTheme="minorEastAsia" w:hAnsi="Cambria Math"/>
+          </w:rPr>
+          <m:t>x.g()</m:t>
+        </m:r>
+      </m:oMath>
+      <w:r>
+        <w:rPr>
+          <w:rFonts w:eastAsiaTheme="minorEastAsia" w:hint="cs"/>
+          <w:rtl/>
+        </w:rPr>
+        <w:t xml:space="preserve"> לא נקראת לפני ההשמה הבאה ל-</w:t>
+      </w:r>
+      <m:oMath>
+        <m:r>
+          <w:rPr>
+            <w:rFonts w:ascii="Cambria Math" w:eastAsiaTheme="minorEastAsia" w:hAnsi="Cambria Math"/>
+          </w:rPr>
+          <m:t>x</m:t>
+        </m:r>
+      </m:oMath>
+      <w:r>
+        <w:rPr>
+          <w:rFonts w:eastAsiaTheme="minorEastAsia" w:hint="cs"/>
+          <w:rtl/>
+        </w:rPr>
+        <w:t xml:space="preserve"> </w:t>
+      </w:r>
+      <w:r>
+        <w:rPr>
+          <w:rFonts w:eastAsiaTheme="minorEastAsia" w:hint="cs"/>
+          <w:b/>
+          <w:bCs/>
+          <w:rtl/>
+        </w:rPr>
+        <w:t>בכל מסלול חישוב</w:t>
+      </w:r>
+      <w:r>
+        <w:rPr>
+          <w:rFonts w:eastAsiaTheme="minorEastAsia" w:hint="cs"/>
+          <w:rtl/>
+        </w:rPr>
+        <w:t xml:space="preserve">. </w:t>
+      </w:r>
+      <w:r>
+        <w:rPr>
+          <w:rFonts w:eastAsiaTheme="minorEastAsia" w:hint="cs"/>
+          <w:rtl/>
+        </w:rPr>
+        <w:t>מספיק שיהיה מסלול חישוב אחד שהדרישה לא מתקיימת כדי ש-</w:t>
+      </w:r>
+      <m:oMath>
+        <m:r>
+          <w:rPr>
+            <w:rFonts w:ascii="Cambria Math" w:eastAsiaTheme="minorEastAsia" w:hAnsi="Cambria Math"/>
+          </w:rPr>
+          <m:t>x</m:t>
+        </m:r>
+      </m:oMath>
+      <w:r>
+        <w:rPr>
+          <w:rFonts w:eastAsiaTheme="minorEastAsia" w:hint="cs"/>
+          <w:rtl/>
+        </w:rPr>
+        <w:t xml:space="preserve"> לא יקרא </w:t>
+      </w:r>
+      <m:oMath>
+        <m:r>
+          <w:rPr>
+            <w:rFonts w:ascii="Cambria Math" w:eastAsiaTheme="minorEastAsia" w:hAnsi="Cambria Math"/>
+          </w:rPr>
+          <m:t>f</m:t>
+        </m:r>
+      </m:oMath>
+      <w:r>
+        <w:rPr>
+          <w:rFonts w:eastAsiaTheme="minorEastAsia" w:hint="cs"/>
+          <w:rtl/>
+        </w:rPr>
+        <w:t>-חיוני-</w:t>
+      </w:r>
+      <m:oMath>
+        <m:r>
+          <w:rPr>
+            <w:rFonts w:ascii="Cambria Math" w:eastAsiaTheme="minorEastAsia" w:hAnsi="Cambria Math"/>
+          </w:rPr>
+          <m:t>g</m:t>
+        </m:r>
+      </m:oMath>
+      <w:r>
+        <w:rPr>
+          <w:rFonts w:eastAsiaTheme="minorEastAsia" w:hint="cs"/>
+          <w:rtl/>
+        </w:rPr>
+        <w:t>-קטלני</w:t>
+      </w:r>
+      <w:r>
+        <w:rPr>
+          <w:rFonts w:eastAsiaTheme="minorEastAsia" w:hint="cs"/>
+          <w:rtl/>
+        </w:rPr>
+        <w:t xml:space="preserve"> לפי הגדרת הבעיה.</w:t>
+      </w:r>
+    </w:p>
+    <w:p>
+      <w:pPr>
+        <w:pStyle w:val="a7"/>
+        <w:rPr>
+          <w:rFonts w:hint="cs"/>
+          <w:rtl/>
+        </w:rPr>
+      </w:pPr>
+    </w:p>
+    <w:p>
+      <w:pPr>
+        <w:pStyle w:val="a7"/>
+        <w:numPr>
+          <w:ilvl w:val="0"/>
+          <w:numId w:val="1"/>
+        </w:numPr>
+        <w:bidi/>
+      </w:pPr>
+      <w:r>
+        <w:rPr>
+          <w:rFonts w:hint="cs"/>
+          <w:rtl/>
+        </w:rPr>
+        <w:t xml:space="preserve">נגדיר את </w:t>
+      </w:r>
+      <m:oMath>
+        <m:r>
+          <w:rPr>
+            <w:rFonts w:ascii="Cambria Math" w:hAnsi="Cambria Math"/>
+          </w:rPr>
+          <m:t>gen</m:t>
+        </m:r>
+        <m:d>
+          <m:dPr>
+            <m:ctrlPr>
+              <w:rPr>
+                <w:rFonts w:ascii="Cambria Math" w:hAnsi="Cambria Math"/>
+                <w:i/>
+              </w:rPr>
+            </m:ctrlPr>
+          </m:dPr>
+          <m:e>
+            <m:r>
+              <w:rPr>
+                <w:rFonts w:ascii="Cambria Math" w:hAnsi="Cambria Math"/>
+              </w:rPr>
+              <m:t>B</m:t>
+            </m:r>
+          </m:e>
+        </m:d>
+      </m:oMath>
+      <w:r>
+        <w:rPr>
+          <w:rFonts w:eastAsiaTheme="minorEastAsia" w:hint="cs"/>
+          <w:rtl/>
+        </w:rPr>
+        <w:t xml:space="preserve"> </w:t>
+      </w:r>
+      <w:r>
+        <w:rPr>
+          <w:rFonts w:eastAsiaTheme="minorEastAsia" w:hint="cs"/>
+          <w:rtl/>
+        </w:rPr>
+        <w:t>שתכיל את</w:t>
+      </w:r>
+      <w:r>
+        <w:rPr>
+          <w:rFonts w:eastAsiaTheme="minorEastAsia" w:hint="cs"/>
+          <w:rtl/>
+        </w:rPr>
+        <w:t xml:space="preserve"> הזוגות </w:t>
+      </w:r>
+      <m:oMath>
+        <m:d>
+          <m:dPr>
+            <m:ctrlPr>
+              <w:rPr>
+                <w:rFonts w:ascii="Cambria Math" w:eastAsiaTheme="minorEastAsia" w:hAnsi="Cambria Math"/>
+                <w:i/>
+              </w:rPr>
+            </m:ctrlPr>
+          </m:dPr>
+          <m:e>
+            <m:r>
+              <w:rPr>
+                <w:rFonts w:ascii="Cambria Math" w:eastAsiaTheme="minorEastAsia" w:hAnsi="Cambria Math"/>
+              </w:rPr>
+              <m:t>x,</m:t>
+            </m:r>
+            <m:r>
+              <w:rPr>
+                <w:rFonts w:ascii="Cambria Math" w:eastAsiaTheme="minorEastAsia" w:hAnsi="Cambria Math"/>
+              </w:rPr>
+              <m:t>k</m:t>
+            </m:r>
+          </m:e>
+        </m:d>
+      </m:oMath>
+      <w:r>
+        <w:rPr>
+          <w:rFonts w:eastAsiaTheme="minorEastAsia" w:hint="cs"/>
+          <w:rtl/>
+        </w:rPr>
+        <w:t xml:space="preserve"> </w:t>
+      </w:r>
+      <w:r>
+        <w:rPr>
+          <w:rFonts w:eastAsiaTheme="minorEastAsia" w:hint="cs"/>
+          <w:rtl/>
+        </w:rPr>
+        <w:t xml:space="preserve">לכל </w:t>
+      </w:r>
+      <m:oMath>
+        <m:r>
+          <w:rPr>
+            <w:rFonts w:ascii="Cambria Math" w:eastAsiaTheme="minorEastAsia" w:hAnsi="Cambria Math"/>
+          </w:rPr>
+          <m:t>k∈Funcs</m:t>
+        </m:r>
+      </m:oMath>
+      <w:r>
+        <w:rPr>
+          <w:rFonts w:eastAsiaTheme="minorEastAsia" w:hint="cs"/>
+          <w:rtl/>
+        </w:rPr>
+        <w:t xml:space="preserve"> </w:t>
+      </w:r>
+      <w:r>
+        <w:rPr>
+          <w:rFonts w:eastAsiaTheme="minorEastAsia" w:hint="cs"/>
+          <w:rtl/>
+        </w:rPr>
+        <w:t>אם מתבצעת השמה ל-</w:t>
+      </w:r>
+      <m:oMath>
+        <m:r>
+          <w:rPr>
+            <w:rFonts w:ascii="Cambria Math" w:eastAsiaTheme="minorEastAsia" w:hAnsi="Cambria Math"/>
+          </w:rPr>
+          <m:t>x</m:t>
+        </m:r>
+      </m:oMath>
+      <w:r>
+        <w:rPr>
+          <w:rFonts w:eastAsiaTheme="minorEastAsia" w:hint="cs"/>
+          <w:rtl/>
+        </w:rPr>
+        <w:t>:</w:t>
+      </w:r>
+    </w:p>
+    <w:p>
+      <w:pPr>
+        <w:pStyle w:val="a7"/>
+        <w:rPr>
+          <w:rFonts w:hint="cs"/>
+          <w:rtl/>
+        </w:rPr>
+      </w:pPr>
+    </w:p>
+    <w:p>
+      <w:pPr>
+        <w:pStyle w:val="a7"/>
+        <w:bidi/>
+        <w:jc w:val="center"/>
+        <w:rPr>
+          <w:rFonts w:eastAsiaTheme="minorEastAsia"/>
+          <w:i/>
+          <w:rtl/>
+        </w:rPr>
+      </w:pPr>
+      <m:oMathPara>
+        <m:oMath>
+          <m:r>
+            <w:rPr>
+              <w:rFonts w:ascii="Cambria Math" w:hAnsi="Cambria Math"/>
+            </w:rPr>
+            <m:t>gen</m:t>
+          </m:r>
+          <m:d>
+            <m:dPr>
+              <m:ctrlPr>
+                <w:rPr>
+                  <w:rFonts w:ascii="Cambria Math" w:hAnsi="Cambria Math"/>
+                  <w:i/>
+                </w:rPr>
+              </m:ctrlPr>
+            </m:dPr>
+            <m:e>
+              <m:r>
+                <w:rPr>
+                  <w:rFonts w:ascii="Cambria Math" w:hAnsi="Cambria Math"/>
+                </w:rPr>
+                <m:t>B</m:t>
+              </m:r>
+            </m:e>
+          </m:d>
+          <m:r>
+            <w:rPr>
+              <w:rFonts w:ascii="Cambria Math" w:hAnsi="Cambria Math"/>
+            </w:rPr>
+            <m:t>=</m:t>
+          </m:r>
+          <m:d>
+            <m:dPr>
+              <m:begChr m:val="{"/>
+              <m:endChr m:val="}"/>
+              <m:ctrlPr>
+                <w:rPr>
+                  <w:rFonts w:ascii="Cambria Math" w:hAnsi="Cambria Math"/>
+                  <w:i/>
+                </w:rPr>
+              </m:ctrlPr>
+            </m:dPr>
+            <m:e>
+              <m:r>
+                <w:rPr>
+                  <w:rFonts w:ascii="Cambria Math" w:hAnsi="Cambria Math"/>
+                </w:rPr>
+                <m:t>x|x≔?∈B</m:t>
+              </m:r>
+            </m:e>
+          </m:d>
+          <m:r>
+            <w:rPr>
+              <w:rFonts w:ascii="Cambria Math" w:hAnsi="Cambria Math"/>
+            </w:rPr>
+            <m:t>×Func</m:t>
+          </m:r>
+        </m:oMath>
+      </m:oMathPara>
+    </w:p>
+    <w:p>
+      <w:pPr>
+        <w:pStyle w:val="a7"/>
+        <w:bidi/>
+        <w:rPr>
+          <w:rFonts w:eastAsiaTheme="minorEastAsia"/>
+          <w:i/>
+        </w:rPr>
+      </w:pPr>
+    </w:p>
+    <w:p>
+      <w:pPr>
+        <w:pStyle w:val="a7"/>
+        <w:numPr>
+          <w:ilvl w:val="0"/>
+          <w:numId w:val="1"/>
+        </w:numPr>
+        <w:bidi/>
+        <w:rPr>
+          <w:i/>
+        </w:rPr>
+      </w:pPr>
+      <w:r>
+        <w:rPr>
+          <w:rFonts w:hint="cs"/>
+          <w:i/>
+          <w:rtl/>
+        </w:rPr>
+        <w:t xml:space="preserve">נגדיר את </w:t>
+      </w:r>
+      <m:oMath>
+        <m:r>
+          <w:rPr>
+            <w:rFonts w:ascii="Cambria Math" w:hAnsi="Cambria Math"/>
+          </w:rPr>
+          <m:t>kill</m:t>
+        </m:r>
+        <m:d>
+          <m:dPr>
+            <m:ctrlPr>
+              <w:rPr>
+                <w:rFonts w:ascii="Cambria Math" w:hAnsi="Cambria Math"/>
+                <w:i/>
+              </w:rPr>
+            </m:ctrlPr>
+          </m:dPr>
+          <m:e>
+            <m:r>
+              <w:rPr>
+                <w:rFonts w:ascii="Cambria Math" w:hAnsi="Cambria Math"/>
+              </w:rPr>
+              <m:t>B</m:t>
+            </m:r>
+          </m:e>
+        </m:d>
+      </m:oMath>
+      <w:r>
+        <w:rPr>
+          <w:rFonts w:eastAsiaTheme="minorEastAsia" w:hint="cs"/>
+          <w:i/>
+          <w:rtl/>
+        </w:rPr>
+        <w:t xml:space="preserve"> שתכיל את הזוגות </w:t>
+      </w:r>
+      <m:oMath>
+        <m:d>
+          <m:dPr>
+            <m:ctrlPr>
+              <w:rPr>
+                <w:rFonts w:ascii="Cambria Math" w:eastAsiaTheme="minorEastAsia" w:hAnsi="Cambria Math"/>
+                <w:i/>
+              </w:rPr>
+            </m:ctrlPr>
+          </m:dPr>
+          <m:e>
+            <m:r>
+              <w:rPr>
+                <w:rFonts w:ascii="Cambria Math" w:eastAsiaTheme="minorEastAsia" w:hAnsi="Cambria Math"/>
+              </w:rPr>
+              <m:t>x,k</m:t>
+            </m:r>
+          </m:e>
+        </m:d>
+      </m:oMath>
+      <w:r>
+        <w:rPr>
+          <w:rFonts w:eastAsiaTheme="minorEastAsia" w:hint="cs"/>
+          <w:i/>
+          <w:rtl/>
+        </w:rPr>
+        <w:t xml:space="preserve"> כך שמתבצעת ב-</w:t>
+      </w:r>
+      <m:oMath>
+        <m:r>
+          <w:rPr>
+            <w:rFonts w:ascii="Cambria Math" w:eastAsiaTheme="minorEastAsia" w:hAnsi="Cambria Math"/>
+          </w:rPr>
+          <m:t>B</m:t>
+        </m:r>
+      </m:oMath>
+      <w:r>
+        <w:rPr>
+          <w:rFonts w:eastAsiaTheme="minorEastAsia" w:hint="cs"/>
+          <w:i/>
+          <w:rtl/>
+        </w:rPr>
+        <w:t xml:space="preserve"> הקריאה </w:t>
+      </w:r>
+      <m:oMath>
+        <m:r>
+          <w:rPr>
+            <w:rFonts w:ascii="Cambria Math" w:eastAsiaTheme="minorEastAsia" w:hAnsi="Cambria Math"/>
+          </w:rPr>
+          <m:t>x.k()</m:t>
+        </m:r>
+      </m:oMath>
+      <w:r>
+        <w:rPr>
+          <w:rFonts w:eastAsiaTheme="minorEastAsia" w:hint="cs"/>
+          <w:i/>
+          <w:rtl/>
+        </w:rPr>
+        <w:t>:</w:t>
+      </w:r>
+    </w:p>
+    <w:p>
+      <w:pPr>
+        <w:pStyle w:val="a7"/>
+        <w:bidi/>
+        <w:jc w:val="center"/>
+        <w:rPr>
+          <w:rFonts w:eastAsiaTheme="minorEastAsia"/>
+          <w:i/>
+        </w:rPr>
+      </w:pPr>
+    </w:p>
+    <w:p>
+      <w:pPr>
+        <w:pStyle w:val="a7"/>
+        <w:bidi/>
+        <w:jc w:val="center"/>
+        <w:rPr>
+          <w:rFonts w:eastAsiaTheme="minorEastAsia"/>
+          <w:i/>
+          <w:rtl/>
+        </w:rPr>
+      </w:pPr>
+      <m:oMathPara>
+        <m:oMath>
+          <m:r>
+            <w:rPr>
+              <w:rFonts w:ascii="Cambria Math" w:hAnsi="Cambria Math"/>
+            </w:rPr>
+            <m:t>kill</m:t>
+          </m:r>
+          <m:d>
+            <m:dPr>
+              <m:ctrlPr>
+                <w:rPr>
+                  <w:rFonts w:ascii="Cambria Math" w:hAnsi="Cambria Math"/>
+                  <w:i/>
+                </w:rPr>
+              </m:ctrlPr>
+            </m:dPr>
+            <m:e>
+              <m:r>
+                <w:rPr>
+                  <w:rFonts w:ascii="Cambria Math" w:hAnsi="Cambria Math"/>
+                </w:rPr>
+                <m:t>B</m:t>
+              </m:r>
+            </m:e>
+          </m:d>
+          <m:r>
+            <w:rPr>
+              <w:rFonts w:ascii="Cambria Math" w:hAnsi="Cambria Math"/>
+            </w:rPr>
+            <m:t>=</m:t>
+          </m:r>
+          <m:d>
+            <m:dPr>
+              <m:begChr m:val="{"/>
+              <m:endChr m:val="}"/>
+              <m:ctrlPr>
+                <w:rPr>
+                  <w:rFonts w:ascii="Cambria Math" w:hAnsi="Cambria Math"/>
+                  <w:i/>
+                </w:rPr>
+              </m:ctrlPr>
+            </m:dPr>
+            <m:e>
+              <m:d>
+                <m:dPr>
+                  <m:ctrlPr>
+                    <w:rPr>
+                      <w:rFonts w:ascii="Cambria Math" w:hAnsi="Cambria Math"/>
+                      <w:i/>
+                    </w:rPr>
+                  </m:ctrlPr>
+                </m:dPr>
+                <m:e>
+                  <m:r>
+                    <w:rPr>
+                      <w:rFonts w:ascii="Cambria Math" w:hAnsi="Cambria Math"/>
+                    </w:rPr>
+                    <m:t>x,k</m:t>
+                  </m:r>
+                </m:e>
+              </m:d>
+              <m:r>
+                <w:rPr>
+                  <w:rFonts w:ascii="Cambria Math" w:hAnsi="Cambria Math"/>
+                </w:rPr>
+                <m:t>|x.k()∈B</m:t>
+              </m:r>
+            </m:e>
+          </m:d>
+        </m:oMath>
+      </m:oMathPara>
+    </w:p>
+    <w:p>
+      <w:pPr>
+        <w:pStyle w:val="a7"/>
+        <w:bidi/>
+        <w:rPr>
+          <w:i/>
+          <w:rtl/>
+        </w:rPr>
+      </w:pPr>
+    </w:p>
+    <w:p>
+      <w:pPr>
+        <w:pStyle w:val="a7"/>
+        <w:numPr>
+          <w:ilvl w:val="0"/>
+          <w:numId w:val="1"/>
+        </w:numPr>
+        <w:bidi/>
+        <w:rPr>
+          <w:i/>
+        </w:rPr>
+      </w:pPr>
+      <w:r>
+        <w:rPr>
+          <w:rFonts w:hint="cs"/>
+          <w:i/>
+          <w:rtl/>
+        </w:rPr>
+        <w:t>משוואות הזרימה:</w:t>
+      </w:r>
+    </w:p>
+    <w:p>
+      <w:pPr>
+        <w:pStyle w:val="a7"/>
+        <w:bidi/>
+        <w:jc w:val="center"/>
+        <w:rPr>
+          <w:rFonts w:eastAsiaTheme="minorEastAsia"/>
+        </w:rPr>
+      </w:pPr>
+      <m:oMathPara>
+        <m:oMath>
+          <m:r>
+            <w:rPr>
+              <w:rFonts w:ascii="Cambria Math" w:hAnsi="Cambria Math"/>
+            </w:rPr>
+            <m:t>out</m:t>
+          </m:r>
+          <m:d>
+            <m:dPr>
+              <m:ctrlPr>
+                <w:rPr>
+                  <w:rFonts w:ascii="Cambria Math" w:hAnsi="Cambria Math"/>
+                  <w:i/>
+                </w:rPr>
+              </m:ctrlPr>
+            </m:dPr>
+            <m:e>
+              <m:r>
+                <w:rPr>
+                  <w:rFonts w:ascii="Cambria Math" w:hAnsi="Cambria Math"/>
+                </w:rPr>
+                <m:t>B</m:t>
+              </m:r>
+            </m:e>
+          </m:d>
+          <m:r>
+            <w:rPr>
+              <w:rFonts w:ascii="Cambria Math" w:hAnsi="Cambria Math"/>
+            </w:rPr>
+            <m:t>=</m:t>
+          </m:r>
+          <m:r>
+            <w:rPr>
+              <w:rFonts w:ascii="Cambria Math" w:hAnsi="Cambria Math"/>
+            </w:rPr>
+            <m:t>f</m:t>
+          </m:r>
+          <m:d>
+            <m:dPr>
+              <m:ctrlPr>
+                <w:rPr>
+                  <w:rFonts w:ascii="Cambria Math" w:hAnsi="Cambria Math"/>
+                  <w:i/>
+                </w:rPr>
+              </m:ctrlPr>
+            </m:dPr>
+            <m:e>
+              <m:r>
+                <w:rPr>
+                  <w:rFonts w:ascii="Cambria Math" w:hAnsi="Cambria Math"/>
+                </w:rPr>
+                <m:t>in</m:t>
+              </m:r>
+              <m:d>
+                <m:dPr>
+                  <m:ctrlPr>
+                    <w:rPr>
+                      <w:rFonts w:ascii="Cambria Math" w:hAnsi="Cambria Math"/>
+                      <w:i/>
+                    </w:rPr>
+                  </m:ctrlPr>
+                </m:dPr>
+                <m:e>
+                  <m:r>
+                    <w:rPr>
+                      <w:rFonts w:ascii="Cambria Math" w:hAnsi="Cambria Math"/>
+                    </w:rPr>
+                    <m:t>B</m:t>
+                  </m:r>
+                </m:e>
+              </m:d>
+            </m:e>
+          </m:d>
+        </m:oMath>
+      </m:oMathPara>
+    </w:p>
+    <w:p>
+      <w:pPr>
+        <w:pStyle w:val="a7"/>
+        <w:bidi/>
+        <w:jc w:val="center"/>
+        <w:rPr>
+          <w:rFonts w:eastAsiaTheme="minorEastAsia"/>
+          <w:rtl/>
+        </w:rPr>
+      </w:pPr>
+      <m:oMathPara>
+        <m:oMath>
+          <m:r>
+            <w:rPr>
+              <w:rFonts w:ascii="Cambria Math" w:hAnsi="Cambria Math"/>
+            </w:rPr>
+            <m:t>in</m:t>
+          </m:r>
+          <m:d>
+            <m:dPr>
+              <m:ctrlPr>
+                <w:rPr>
+                  <w:rFonts w:ascii="Cambria Math" w:hAnsi="Cambria Math"/>
+                  <w:i/>
+                </w:rPr>
+              </m:ctrlPr>
+            </m:dPr>
+            <m:e>
+              <m:r>
+                <w:rPr>
+                  <w:rFonts w:ascii="Cambria Math" w:hAnsi="Cambria Math"/>
+                </w:rPr>
+                <m:t>B</m:t>
+              </m:r>
+            </m:e>
+          </m:d>
+          <m:r>
+            <w:rPr>
+              <w:rFonts w:ascii="Cambria Math" w:hAnsi="Cambria Math"/>
+            </w:rPr>
+            <m:t>=</m:t>
+          </m:r>
+          <m:nary>
+            <m:naryPr>
+              <m:chr m:val="⋂"/>
+              <m:supHide m:val="1"/>
+              <m:ctrlPr>
+                <w:rPr>
+                  <w:rFonts w:ascii="Cambria Math" w:hAnsi="Cambria Math"/>
+                  <w:i/>
+                </w:rPr>
+              </m:ctrlPr>
+            </m:naryPr>
+            <m:sub>
+              <m:r>
+                <w:rPr>
+                  <w:rFonts w:ascii="Cambria Math" w:hAnsi="Cambria Math"/>
+                </w:rPr>
+                <m:t>S,B</m:t>
+              </m:r>
+            </m:sub>
+            <m:sup/>
+            <m:e>
+              <m:r>
+                <w:rPr>
+                  <w:rFonts w:ascii="Cambria Math" w:hAnsi="Cambria Math"/>
+                </w:rPr>
+                <m:t>out</m:t>
+              </m:r>
+              <m:d>
+                <m:dPr>
+                  <m:ctrlPr>
+                    <w:rPr>
+                      <w:rFonts w:ascii="Cambria Math" w:hAnsi="Cambria Math"/>
+                      <w:i/>
+                    </w:rPr>
+                  </m:ctrlPr>
+                </m:dPr>
+                <m:e>
+                  <m:r>
+                    <w:rPr>
+                      <w:rFonts w:ascii="Cambria Math" w:hAnsi="Cambria Math"/>
+                    </w:rPr>
+                    <m:t>S</m:t>
+                  </m:r>
+                </m:e>
+              </m:d>
+            </m:e>
+          </m:nary>
+        </m:oMath>
+      </m:oMathPara>
+    </w:p>
+    <w:p>
+      <w:pPr>
+        <w:pStyle w:val="a7"/>
+        <w:bidi/>
+        <w:jc w:val="center"/>
+        <w:rPr>
+          <w:rtl/>
+        </w:rPr>
+      </w:pPr>
+    </w:p>
+    <w:p>
+      <w:pPr>
+        <w:pStyle w:val="a7"/>
+        <w:numPr>
+          <w:ilvl w:val="0"/>
+          <w:numId w:val="1"/>
+        </w:numPr>
+        <w:bidi/>
+      </w:pPr>
+      <w:r>
+        <w:rPr>
+          <w:rFonts w:hint="cs"/>
+          <w:rtl/>
+        </w:rPr>
+        <w:t>מאופן פעולת החיתוך, בכל פעם אנחנו מורידים פריטים מ</w:t>
+      </w:r>
+      <w:r>
+        <w:rPr>
+          <w:rFonts w:hint="cs"/>
+          <w:rtl/>
+        </w:rPr>
+        <w:t>-</w:t>
+      </w:r>
+      <m:oMath>
+        <m:r>
+          <w:rPr>
+            <w:rFonts w:ascii="Cambria Math" w:hAnsi="Cambria Math"/>
+          </w:rPr>
+          <m:t>in</m:t>
+        </m:r>
+        <m:d>
+          <m:dPr>
+            <m:ctrlPr>
+              <w:rPr>
+                <w:rFonts w:ascii="Cambria Math" w:hAnsi="Cambria Math"/>
+                <w:i/>
+              </w:rPr>
+            </m:ctrlPr>
+          </m:dPr>
+          <m:e>
+            <m:r>
+              <w:rPr>
+                <w:rFonts w:ascii="Cambria Math" w:hAnsi="Cambria Math"/>
+              </w:rPr>
+              <m:t>B</m:t>
+            </m:r>
+          </m:e>
+        </m:d>
+        <m:r>
+          <w:rPr>
+            <w:rFonts w:ascii="Cambria Math" w:hAnsi="Cambria Math"/>
+          </w:rPr>
+          <m:t>, out</m:t>
+        </m:r>
+        <m:d>
+          <m:dPr>
+            <m:ctrlPr>
+              <w:rPr>
+                <w:rFonts w:ascii="Cambria Math" w:hAnsi="Cambria Math"/>
+                <w:i/>
+              </w:rPr>
+            </m:ctrlPr>
+          </m:dPr>
+          <m:e>
+            <m:r>
+              <w:rPr>
+                <w:rFonts w:ascii="Cambria Math" w:hAnsi="Cambria Math"/>
+              </w:rPr>
+              <m:t>B</m:t>
+            </m:r>
+          </m:e>
+        </m:d>
+      </m:oMath>
+      <w:r>
+        <w:rPr>
+          <w:rFonts w:hint="cs"/>
+          <w:rtl/>
+        </w:rPr>
+        <w:t>.</w:t>
+      </w:r>
+    </w:p>
+    <w:p>
+      <w:pPr>
+        <w:pStyle w:val="a7"/>
+        <w:bidi/>
+        <w:rPr>
+          <w:rFonts w:eastAsiaTheme="minorEastAsia"/>
+          <w:rtl/>
+        </w:rPr>
+      </w:pPr>
+      <w:r>
+        <w:rPr>
+          <w:rFonts w:hint="cs"/>
+          <w:rtl/>
+        </w:rPr>
+        <w:t xml:space="preserve">לכל בלוק נאתחל: </w:t>
+      </w:r>
+      <m:oMath>
+        <m:r>
+          <w:rPr>
+            <w:rFonts w:ascii="Cambria Math" w:hAnsi="Cambria Math"/>
+          </w:rPr>
+          <m:t>in</m:t>
+        </m:r>
+        <m:d>
+          <m:dPr>
+            <m:ctrlPr>
+              <w:rPr>
+                <w:rFonts w:ascii="Cambria Math" w:hAnsi="Cambria Math"/>
+                <w:i/>
+              </w:rPr>
+            </m:ctrlPr>
+          </m:dPr>
+          <m:e>
+            <m:r>
+              <w:rPr>
+                <w:rFonts w:ascii="Cambria Math" w:hAnsi="Cambria Math"/>
+              </w:rPr>
+              <m:t>B</m:t>
+            </m:r>
+          </m:e>
+        </m:d>
+        <m:r>
+          <w:rPr>
+            <w:rFonts w:ascii="Cambria Math" w:hAnsi="Cambria Math"/>
+          </w:rPr>
+          <m:t>=N</m:t>
+        </m:r>
+      </m:oMath>
+    </w:p>
+    <w:p>
+      <w:pPr>
+        <w:pStyle w:val="a7"/>
+        <w:bidi/>
+      </w:pPr>
+      <w:r>
+        <w:rPr>
+          <w:rFonts w:hint="cs"/>
+          <w:rtl/>
+        </w:rPr>
+        <w:t>האתחול תקף גם עבור הבלוק בסוף התכנית, כי לא יהיו עוד פקודות השמה ולכן כל התנהגות תהיה חוקית.</w:t>
+      </w:r>
+    </w:p>
+    <w:p>
+      <w:pPr>
+        <w:pStyle w:val="a7"/>
+        <w:bidi/>
+        <w:rPr>
+          <w:rtl/>
+        </w:rPr>
+      </w:pPr>
+    </w:p>
+    <w:p>
+      <w:pPr>
+        <w:pStyle w:val="a7"/>
+        <w:numPr>
+          <w:ilvl w:val="0"/>
+          <w:numId w:val="1"/>
+        </w:numPr>
+        <w:bidi/>
+      </w:pPr>
+      <w:r>
+        <w:rPr>
+          <w:rFonts w:hint="cs"/>
+          <w:rtl/>
+        </w:rPr>
+        <w:t xml:space="preserve">נוכל לקבל את קבוצה זו ע"י אנליזת הבלוק של נקודה </w:t>
+      </w:r>
+      <m:oMath>
+        <m:r>
+          <w:rPr>
+            <w:rFonts w:ascii="Cambria Math" w:hAnsi="Cambria Math"/>
+          </w:rPr>
+          <m:t>P</m:t>
+        </m:r>
+      </m:oMath>
+      <w:r>
+        <w:rPr>
+          <w:rFonts w:eastAsiaTheme="minorEastAsia" w:hint="cs"/>
+          <w:rtl/>
+        </w:rPr>
+        <w:t xml:space="preserve"> באופן הבא:</w:t>
+      </w:r>
+    </w:p>
+    <w:p>
+      <w:pPr>
+        <w:pStyle w:val="a7"/>
+        <w:bidi/>
+        <w:jc w:val="center"/>
+        <w:rPr>
+          <w:rFonts w:eastAsiaTheme="minorEastAsia"/>
+          <w:rtl/>
+        </w:rPr>
+      </w:pPr>
+      <m:oMathPara>
+        <m:oMath>
+          <m:r>
+            <w:rPr>
+              <w:rFonts w:ascii="Cambria Math" w:hAnsi="Cambria Math"/>
+            </w:rPr>
+            <m:t>X=</m:t>
+          </m:r>
+          <m:d>
+            <m:dPr>
+              <m:begChr m:val="{"/>
+              <m:endChr m:val="}"/>
+              <m:ctrlPr>
+                <w:rPr>
+                  <w:rFonts w:ascii="Cambria Math" w:hAnsi="Cambria Math"/>
+                  <w:i/>
+                </w:rPr>
+              </m:ctrlPr>
+            </m:dPr>
+            <m:e>
+              <m:r>
+                <w:rPr>
+                  <w:rFonts w:ascii="Cambria Math" w:hAnsi="Cambria Math"/>
+                </w:rPr>
+                <m:t>x|</m:t>
+              </m:r>
+              <m:d>
+                <m:dPr>
+                  <m:ctrlPr>
+                    <w:rPr>
+                      <w:rFonts w:ascii="Cambria Math" w:hAnsi="Cambria Math"/>
+                      <w:i/>
+                    </w:rPr>
+                  </m:ctrlPr>
+                </m:dPr>
+                <m:e>
+                  <m:r>
+                    <w:rPr>
+                      <w:rFonts w:ascii="Cambria Math" w:hAnsi="Cambria Math"/>
+                    </w:rPr>
+                    <m:t>x,g</m:t>
+                  </m:r>
+                </m:e>
+              </m:d>
+              <m:r>
+                <w:rPr>
+                  <w:rFonts w:ascii="Cambria Math" w:hAnsi="Cambria Math"/>
+                </w:rPr>
+                <m:t>∈</m:t>
+              </m:r>
+              <m:r>
+                <w:rPr>
+                  <w:rFonts w:ascii="Cambria Math" w:hAnsi="Cambria Math"/>
+                </w:rPr>
+                <m:t>in</m:t>
+              </m:r>
+              <m:d>
+                <m:dPr>
+                  <m:ctrlPr>
+                    <w:rPr>
+                      <w:rFonts w:ascii="Cambria Math" w:hAnsi="Cambria Math"/>
+                      <w:i/>
+                    </w:rPr>
+                  </m:ctrlPr>
+                </m:dPr>
+                <m:e>
+                  <m:r>
+                    <w:rPr>
+                      <w:rFonts w:ascii="Cambria Math" w:hAnsi="Cambria Math"/>
+                    </w:rPr>
+                    <m:t>B</m:t>
+                  </m:r>
+                </m:e>
+              </m:d>
+              <m:r>
+                <w:rPr>
+                  <w:rFonts w:ascii="Cambria Math" w:hAnsi="Cambria Math"/>
+                </w:rPr>
+                <m:t>∧</m:t>
+              </m:r>
+              <m:d>
+                <m:dPr>
+                  <m:ctrlPr>
+                    <w:rPr>
+                      <w:rFonts w:ascii="Cambria Math" w:hAnsi="Cambria Math"/>
+                      <w:i/>
+                    </w:rPr>
+                  </m:ctrlPr>
+                </m:dPr>
+                <m:e>
+                  <m:r>
+                    <w:rPr>
+                      <w:rFonts w:ascii="Cambria Math" w:hAnsi="Cambria Math"/>
+                    </w:rPr>
+                    <m:t>x,f</m:t>
+                  </m:r>
+                </m:e>
+              </m:d>
+              <m:r>
+                <w:rPr>
+                  <w:rFonts w:ascii="Cambria Math" w:hAnsi="Cambria Math"/>
+                </w:rPr>
+                <m:t>∉in</m:t>
+              </m:r>
+              <m:d>
+                <m:dPr>
+                  <m:ctrlPr>
+                    <w:rPr>
+                      <w:rFonts w:ascii="Cambria Math" w:hAnsi="Cambria Math"/>
+                      <w:i/>
+                    </w:rPr>
+                  </m:ctrlPr>
+                </m:dPr>
+                <m:e>
+                  <m:r>
+                    <w:rPr>
+                      <w:rFonts w:ascii="Cambria Math" w:hAnsi="Cambria Math"/>
+                    </w:rPr>
+                    <m:t>B</m:t>
+                  </m:r>
+                </m:e>
+              </m:d>
+            </m:e>
+          </m:d>
+        </m:oMath>
+      </m:oMathPara>
+    </w:p>
+    <w:p>
+      <w:pPr>
+        <w:pStyle w:val="a7"/>
+        <w:bidi/>
+        <w:rPr>
+          <w:rFonts w:eastAsiaTheme="minorEastAsia"/>
+          <w:rtl/>
+        </w:rPr>
+      </w:pPr>
+      <w:r>
+        <w:rPr>
+          <w:rFonts w:hint="cs"/>
+          <w:rtl/>
+        </w:rPr>
+        <w:lastRenderedPageBreak/>
+        <w:t xml:space="preserve">הקבוצה </w:t>
+      </w:r>
+      <m:oMath>
+        <m:r>
+          <w:rPr>
+            <w:rFonts w:ascii="Cambria Math" w:hAnsi="Cambria Math"/>
+          </w:rPr>
+          <m:t>X</m:t>
+        </m:r>
+      </m:oMath>
+      <w:r>
+        <w:rPr>
+          <w:rFonts w:eastAsiaTheme="minorEastAsia" w:hint="cs"/>
+          <w:rtl/>
+        </w:rPr>
+        <w:t xml:space="preserve"> תהיה קבוצת המשתנים שמתאימים להגדרה המבוקשת.</w:t>
+      </w:r>
+    </w:p>
+    <w:p>
+      <w:pPr>
+        <w:pStyle w:val="a7"/>
+        <w:bidi/>
+        <w:rPr>
+          <w:rFonts w:hint="cs"/>
+          <w:rtl/>
+        </w:rPr>
+      </w:pPr>
+      <w:r>
+        <w:rPr>
+          <w:rFonts w:hint="cs"/>
+          <w:u w:val="single"/>
+          <w:rtl/>
+        </w:rPr>
+        <w:t>הסבר:</w:t>
+      </w:r>
+      <w:r>
+        <w:rPr>
+          <w:rFonts w:hint="cs"/>
+          <w:rtl/>
+        </w:rPr>
+        <w:t xml:space="preserve"> בכל הפעלה של </w:t>
+      </w:r>
+      <m:oMath>
+        <m:sSub>
+          <m:sSubPr>
+            <m:ctrlPr>
+              <w:rPr>
+                <w:rFonts w:ascii="Cambria Math" w:hAnsi="Cambria Math"/>
+                <w:i/>
+              </w:rPr>
+            </m:ctrlPr>
+          </m:sSubPr>
+          <m:e>
+            <m:r>
+              <w:rPr>
+                <w:rFonts w:ascii="Cambria Math" w:hAnsi="Cambria Math"/>
+              </w:rPr>
+              <m:t>f</m:t>
+            </m:r>
+          </m:e>
+          <m:sub>
+            <m:r>
+              <w:rPr>
+                <w:rFonts w:ascii="Cambria Math" w:hAnsi="Cambria Math"/>
+              </w:rPr>
+              <m:t>B</m:t>
+            </m:r>
+          </m:sub>
+        </m:sSub>
+      </m:oMath>
+      <w:r>
+        <w:rPr>
+          <w:rFonts w:eastAsiaTheme="minorEastAsia" w:hint="cs"/>
+          <w:rtl/>
+        </w:rPr>
+        <w:t xml:space="preserve"> אנו מסירים מ-</w:t>
+      </w:r>
+      <m:oMath>
+        <m:r>
+          <w:rPr>
+            <w:rFonts w:ascii="Cambria Math" w:eastAsiaTheme="minorEastAsia" w:hAnsi="Cambria Math"/>
+          </w:rPr>
+          <m:t>in</m:t>
+        </m:r>
+        <m:d>
+          <m:dPr>
+            <m:ctrlPr>
+              <w:rPr>
+                <w:rFonts w:ascii="Cambria Math" w:eastAsiaTheme="minorEastAsia" w:hAnsi="Cambria Math"/>
+                <w:i/>
+              </w:rPr>
+            </m:ctrlPr>
+          </m:dPr>
+          <m:e>
+            <m:r>
+              <w:rPr>
+                <w:rFonts w:ascii="Cambria Math" w:eastAsiaTheme="minorEastAsia" w:hAnsi="Cambria Math"/>
+              </w:rPr>
+              <m:t>B</m:t>
+            </m:r>
+          </m:e>
+        </m:d>
+      </m:oMath>
+      <w:r>
+        <w:rPr>
+          <w:rFonts w:eastAsiaTheme="minorEastAsia" w:hint="cs"/>
+          <w:rtl/>
+        </w:rPr>
+        <w:t xml:space="preserve"> את הזוגות המתארות קריאה לפונקציה. לכן, כדי לוודא ש-</w:t>
+      </w:r>
+      <m:oMath>
+        <m:r>
+          <w:rPr>
+            <w:rFonts w:ascii="Cambria Math" w:eastAsiaTheme="minorEastAsia" w:hAnsi="Cambria Math"/>
+          </w:rPr>
+          <m:t>x.g()</m:t>
+        </m:r>
+      </m:oMath>
+      <w:r>
+        <w:rPr>
+          <w:rFonts w:eastAsiaTheme="minorEastAsia" w:hint="cs"/>
+          <w:rtl/>
+        </w:rPr>
+        <w:t xml:space="preserve"> לא נקראת נרצה לבדוק ש-</w:t>
+      </w:r>
+      <m:oMath>
+        <m:d>
+          <m:dPr>
+            <m:ctrlPr>
+              <w:rPr>
+                <w:rFonts w:ascii="Cambria Math" w:eastAsiaTheme="minorEastAsia" w:hAnsi="Cambria Math"/>
+                <w:i/>
+              </w:rPr>
+            </m:ctrlPr>
+          </m:dPr>
+          <m:e>
+            <m:r>
+              <w:rPr>
+                <w:rFonts w:ascii="Cambria Math" w:eastAsiaTheme="minorEastAsia" w:hAnsi="Cambria Math"/>
+              </w:rPr>
+              <m:t>x,g</m:t>
+            </m:r>
+          </m:e>
+        </m:d>
+      </m:oMath>
+      <w:r>
+        <w:rPr>
+          <w:rFonts w:eastAsiaTheme="minorEastAsia" w:hint="cs"/>
+          <w:rtl/>
+        </w:rPr>
+        <w:t xml:space="preserve"> עדיין נמצא ב-</w:t>
+      </w:r>
+      <m:oMath>
+        <m:r>
+          <w:rPr>
+            <w:rFonts w:ascii="Cambria Math" w:eastAsiaTheme="minorEastAsia" w:hAnsi="Cambria Math"/>
+          </w:rPr>
+          <m:t>in</m:t>
+        </m:r>
+      </m:oMath>
+      <w:r>
+        <w:rPr>
+          <w:rFonts w:eastAsiaTheme="minorEastAsia" w:hint="cs"/>
+          <w:rtl/>
+        </w:rPr>
+        <w:t xml:space="preserve">. בנוסף, נראה לוודא שהפונקציה </w:t>
+      </w:r>
+      <m:oMath>
+        <m:r>
+          <w:rPr>
+            <w:rFonts w:ascii="Cambria Math" w:eastAsiaTheme="minorEastAsia" w:hAnsi="Cambria Math"/>
+          </w:rPr>
+          <m:t>x.f()</m:t>
+        </m:r>
+      </m:oMath>
+      <w:r>
+        <w:rPr>
+          <w:rFonts w:eastAsiaTheme="minorEastAsia" w:hint="cs"/>
+          <w:rtl/>
+        </w:rPr>
+        <w:t xml:space="preserve"> נקראה ולכן נבדוק ש-</w:t>
+      </w:r>
+      <m:oMath>
+        <m:d>
+          <m:dPr>
+            <m:ctrlPr>
+              <w:rPr>
+                <w:rFonts w:ascii="Cambria Math" w:eastAsiaTheme="minorEastAsia" w:hAnsi="Cambria Math"/>
+                <w:i/>
+              </w:rPr>
+            </m:ctrlPr>
+          </m:dPr>
+          <m:e>
+            <m:r>
+              <w:rPr>
+                <w:rFonts w:ascii="Cambria Math" w:eastAsiaTheme="minorEastAsia" w:hAnsi="Cambria Math"/>
+              </w:rPr>
+              <m:t>x,f</m:t>
+            </m:r>
+          </m:e>
+        </m:d>
+      </m:oMath>
+      <w:r>
+        <w:rPr>
+          <w:rFonts w:eastAsiaTheme="minorEastAsia" w:hint="cs"/>
+          <w:rtl/>
+        </w:rPr>
+        <w:t xml:space="preserve"> לא ב-</w:t>
+      </w:r>
+      <m:oMath>
+        <m:r>
+          <w:rPr>
+            <w:rFonts w:ascii="Cambria Math" w:eastAsiaTheme="minorEastAsia" w:hAnsi="Cambria Math"/>
+          </w:rPr>
+          <m:t>in</m:t>
+        </m:r>
+      </m:oMath>
+      <w:r>
+        <w:rPr>
+          <w:rFonts w:eastAsiaTheme="minorEastAsia" w:hint="cs"/>
+          <w:rtl/>
+        </w:rPr>
+        <w:t xml:space="preserve">. מאופן פעולת החיתוך, נקבל שהתכונה חייבת להישמר בכל מסלול שמתחיל בנקודה </w:t>
+      </w:r>
+      <m:oMath>
+        <m:r>
+          <w:rPr>
+            <w:rFonts w:ascii="Cambria Math" w:eastAsiaTheme="minorEastAsia" w:hAnsi="Cambria Math"/>
+          </w:rPr>
+          <m:t>P</m:t>
+        </m:r>
+      </m:oMath>
+      <w:r>
+        <w:rPr>
+          <w:rFonts w:eastAsiaTheme="minorEastAsia" w:hint="cs"/>
+          <w:rtl/>
+        </w:rPr>
+        <w:t>.</w:t>
+      </w:r>
+      <w:bookmarkStart w:id="0" w:name="_GoBack"/>
+      <w:bookmarkEnd w:id="0"/>
     </w:p>
     <w:sectPr>
       <w:pgSz w:w="12240" w:h="15840"/>
@@ -4039,6 +5836,219 @@
     </w:sectPr>
   </w:body>
 </w:document>
+</file>
+
+<file path=word/numbering.xml><?xml version="1.0" encoding="utf-8"?>
+<w:numbering xmlns:wpc="http://schemas.microsoft.com/office/word/2010/wordprocessingCanvas" xmlns:cx="http://schemas.microsoft.com/office/drawing/2014/chartex" xmlns:cx1="http://schemas.microsoft.com/office/drawing/2015/9/8/chartex" xmlns:cx2="http://schemas.microsoft.com/office/drawing/2015/10/21/chartex" xmlns:cx3="http://schemas.microsoft.com/office/drawing/2016/5/9/chartex" xmlns:cx4="http://schemas.microsoft.com/office/drawing/2016/5/10/chartex" xmlns:cx5="http://schemas.microsoft.com/office/drawing/2016/5/11/chartex" xmlns:cx6="http://schemas.microsoft.com/office/drawing/2016/5/12/chartex" xmlns:cx7="http://schemas.microsoft.com/office/drawing/2016/5/13/chartex" xmlns:cx8="http://schemas.microsoft.com/office/drawing/2016/5/14/chartex" xmlns:mc="http://schemas.openxmlformats.org/markup-compatibility/2006" xmlns:aink="http://schemas.microsoft.com/office/drawing/2016/ink" xmlns:am3d="http://schemas.microsoft.com/office/drawing/2017/model3d" xmlns:o="urn:schemas-microsoft-com:office:office" xmlns:r="http://schemas.openxmlformats.org/officeDocument/2006/relationships" xmlns:m="http://schemas.openxmlformats.org/officeDocument/2006/math" xmlns:v="urn:schemas-microsoft-com:vml" xmlns:wp14="http://schemas.microsoft.com/office/word/2010/wordprocessingDrawing" xmlns:wp="http://schemas.openxmlformats.org/drawingml/2006/wordprocessingDrawing" xmlns:w10="urn:schemas-microsoft-com:office:word" xmlns:w="http://schemas.openxmlformats.org/wordprocessingml/2006/main" xmlns:w14="http://schemas.microsoft.com/office/word/2010/wordml" xmlns:w15="http://schemas.microsoft.com/office/word/2012/wordml" xmlns:w16cid="http://schemas.microsoft.com/office/word/2016/wordml/cid" xmlns:w16se="http://schemas.microsoft.com/office/word/2015/wordml/symex" xmlns:wpg="http://schemas.microsoft.com/office/word/2010/wordprocessingGroup" xmlns:wpi="http://schemas.microsoft.com/office/word/2010/wordprocessingInk" xmlns:wne="http://schemas.microsoft.com/office/word/2006/wordml" xmlns:wps="http://schemas.microsoft.com/office/word/2010/wordprocessingShape" mc:Ignorable="w14 w15 w16se w16cid wp14">
+  <w:abstractNum w:abstractNumId="0" w15:restartNumberingAfterBreak="0">
+    <w:nsid w:val="36F34616"/>
+    <w:multiLevelType w:val="hybridMultilevel"/>
+    <w:tmpl w:val="597EB7C4"/>
+    <w:lvl w:ilvl="0" w:tplc="52F6298C">
+      <w:start w:val="1"/>
+      <w:numFmt w:val="hebrew1"/>
+      <w:lvlText w:val="%1."/>
+      <w:lvlJc w:val="left"/>
+      <w:pPr>
+        <w:ind w:left="720" w:hanging="360"/>
+      </w:pPr>
+      <w:rPr>
+        <w:rFonts w:hint="default"/>
+      </w:rPr>
+    </w:lvl>
+    <w:lvl w:ilvl="1" w:tplc="04090019" w:tentative="1">
+      <w:start w:val="1"/>
+      <w:numFmt w:val="lowerLetter"/>
+      <w:lvlText w:val="%2."/>
+      <w:lvlJc w:val="left"/>
+      <w:pPr>
+        <w:ind w:left="1440" w:hanging="360"/>
+      </w:pPr>
+    </w:lvl>
+    <w:lvl w:ilvl="2" w:tplc="0409001B" w:tentative="1">
+      <w:start w:val="1"/>
+      <w:numFmt w:val="lowerRoman"/>
+      <w:lvlText w:val="%3."/>
+      <w:lvlJc w:val="right"/>
+      <w:pPr>
+        <w:ind w:left="2160" w:hanging="180"/>
+      </w:pPr>
+    </w:lvl>
+    <w:lvl w:ilvl="3" w:tplc="0409000F" w:tentative="1">
+      <w:start w:val="1"/>
+      <w:numFmt w:val="decimal"/>
+      <w:lvlText w:val="%4."/>
+      <w:lvlJc w:val="left"/>
+      <w:pPr>
+        <w:ind w:left="2880" w:hanging="360"/>
+      </w:pPr>
+    </w:lvl>
+    <w:lvl w:ilvl="4" w:tplc="04090019" w:tentative="1">
+      <w:start w:val="1"/>
+      <w:numFmt w:val="lowerLetter"/>
+      <w:lvlText w:val="%5."/>
+      <w:lvlJc w:val="left"/>
+      <w:pPr>
+        <w:ind w:left="3600" w:hanging="360"/>
+      </w:pPr>
+    </w:lvl>
+    <w:lvl w:ilvl="5" w:tplc="0409001B" w:tentative="1">
+      <w:start w:val="1"/>
+      <w:numFmt w:val="lowerRoman"/>
+      <w:lvlText w:val="%6."/>
+      <w:lvlJc w:val="right"/>
+      <w:pPr>
+        <w:ind w:left="4320" w:hanging="180"/>
+      </w:pPr>
+    </w:lvl>
+    <w:lvl w:ilvl="6" w:tplc="0409000F" w:tentative="1">
+      <w:start w:val="1"/>
+      <w:numFmt w:val="decimal"/>
+      <w:lvlText w:val="%7."/>
+      <w:lvlJc w:val="left"/>
+      <w:pPr>
+        <w:ind w:left="5040" w:hanging="360"/>
+      </w:pPr>
+    </w:lvl>
+    <w:lvl w:ilvl="7" w:tplc="04090019" w:tentative="1">
+      <w:start w:val="1"/>
+      <w:numFmt w:val="lowerLetter"/>
+      <w:lvlText w:val="%8."/>
+      <w:lvlJc w:val="left"/>
+      <w:pPr>
+        <w:ind w:left="5760" w:hanging="360"/>
+      </w:pPr>
+    </w:lvl>
+    <w:lvl w:ilvl="8" w:tplc="0409001B" w:tentative="1">
+      <w:start w:val="1"/>
+      <w:numFmt w:val="lowerRoman"/>
+      <w:lvlText w:val="%9."/>
+      <w:lvlJc w:val="right"/>
+      <w:pPr>
+        <w:ind w:left="6480" w:hanging="180"/>
+      </w:pPr>
+    </w:lvl>
+  </w:abstractNum>
+  <w:abstractNum w:abstractNumId="1" w15:restartNumberingAfterBreak="0">
+    <w:nsid w:val="3A4778D7"/>
+    <w:multiLevelType w:val="hybridMultilevel"/>
+    <w:tmpl w:val="C5FCDCCE"/>
+    <w:lvl w:ilvl="0" w:tplc="B2AE6608">
+      <w:start w:val="1"/>
+      <w:numFmt w:val="bullet"/>
+      <w:lvlText w:val="-"/>
+      <w:lvlJc w:val="left"/>
+      <w:pPr>
+        <w:ind w:left="1080" w:hanging="360"/>
+      </w:pPr>
+      <w:rPr>
+        <w:rFonts w:ascii="Arial" w:eastAsiaTheme="minorHAnsi" w:hAnsi="Arial" w:cs="Arial" w:hint="default"/>
+      </w:rPr>
+    </w:lvl>
+    <w:lvl w:ilvl="1" w:tplc="04090003" w:tentative="1">
+      <w:start w:val="1"/>
+      <w:numFmt w:val="bullet"/>
+      <w:lvlText w:val="o"/>
+      <w:lvlJc w:val="left"/>
+      <w:pPr>
+        <w:ind w:left="1800" w:hanging="360"/>
+      </w:pPr>
+      <w:rPr>
+        <w:rFonts w:ascii="Courier New" w:hAnsi="Courier New" w:cs="Courier New" w:hint="default"/>
+      </w:rPr>
+    </w:lvl>
+    <w:lvl w:ilvl="2" w:tplc="04090005" w:tentative="1">
+      <w:start w:val="1"/>
+      <w:numFmt w:val="bullet"/>
+      <w:lvlText w:val=""/>
+      <w:lvlJc w:val="left"/>
+      <w:pPr>
+        <w:ind w:left="2520" w:hanging="360"/>
+      </w:pPr>
+      <w:rPr>
+        <w:rFonts w:ascii="Wingdings" w:hAnsi="Wingdings" w:hint="default"/>
+      </w:rPr>
+    </w:lvl>
+    <w:lvl w:ilvl="3" w:tplc="04090001" w:tentative="1">
+      <w:start w:val="1"/>
+      <w:numFmt w:val="bullet"/>
+      <w:lvlText w:val=""/>
+      <w:lvlJc w:val="left"/>
+      <w:pPr>
+        <w:ind w:left="3240" w:hanging="360"/>
+      </w:pPr>
+      <w:rPr>
+        <w:rFonts w:ascii="Symbol" w:hAnsi="Symbol" w:hint="default"/>
+      </w:rPr>
+    </w:lvl>
+    <w:lvl w:ilvl="4" w:tplc="04090003" w:tentative="1">
+      <w:start w:val="1"/>
+      <w:numFmt w:val="bullet"/>
+      <w:lvlText w:val="o"/>
+      <w:lvlJc w:val="left"/>
+      <w:pPr>
+        <w:ind w:left="3960" w:hanging="360"/>
+      </w:pPr>
+      <w:rPr>
+        <w:rFonts w:ascii="Courier New" w:hAnsi="Courier New" w:cs="Courier New" w:hint="default"/>
+      </w:rPr>
+    </w:lvl>
+    <w:lvl w:ilvl="5" w:tplc="04090005" w:tentative="1">
+      <w:start w:val="1"/>
+      <w:numFmt w:val="bullet"/>
+      <w:lvlText w:val=""/>
+      <w:lvlJc w:val="left"/>
+      <w:pPr>
+        <w:ind w:left="4680" w:hanging="360"/>
+      </w:pPr>
+      <w:rPr>
+        <w:rFonts w:ascii="Wingdings" w:hAnsi="Wingdings" w:hint="default"/>
+      </w:rPr>
+    </w:lvl>
+    <w:lvl w:ilvl="6" w:tplc="04090001" w:tentative="1">
+      <w:start w:val="1"/>
+      <w:numFmt w:val="bullet"/>
+      <w:lvlText w:val=""/>
+      <w:lvlJc w:val="left"/>
+      <w:pPr>
+        <w:ind w:left="5400" w:hanging="360"/>
+      </w:pPr>
+      <w:rPr>
+        <w:rFonts w:ascii="Symbol" w:hAnsi="Symbol" w:hint="default"/>
+      </w:rPr>
+    </w:lvl>
+    <w:lvl w:ilvl="7" w:tplc="04090003" w:tentative="1">
+      <w:start w:val="1"/>
+      <w:numFmt w:val="bullet"/>
+      <w:lvlText w:val="o"/>
+      <w:lvlJc w:val="left"/>
+      <w:pPr>
+        <w:ind w:left="6120" w:hanging="360"/>
+      </w:pPr>
+      <w:rPr>
+        <w:rFonts w:ascii="Courier New" w:hAnsi="Courier New" w:cs="Courier New" w:hint="default"/>
+      </w:rPr>
+    </w:lvl>
+    <w:lvl w:ilvl="8" w:tplc="04090005" w:tentative="1">
+      <w:start w:val="1"/>
+      <w:numFmt w:val="bullet"/>
+      <w:lvlText w:val=""/>
+      <w:lvlJc w:val="left"/>
+      <w:pPr>
+        <w:ind w:left="6840" w:hanging="360"/>
+      </w:pPr>
+      <w:rPr>
+        <w:rFonts w:ascii="Wingdings" w:hAnsi="Wingdings" w:hint="default"/>
+      </w:rPr>
+    </w:lvl>
+  </w:abstractNum>
+  <w:num w:numId="1">
+    <w:abstractNumId w:val="0"/>
+  </w:num>
+  <w:num w:numId="2">
+    <w:abstractNumId w:val="1"/>
+  </w:num>
+</w:numbering>
 </file>
 
 <file path=word/styles.xml><?xml version="1.0" encoding="utf-8"?>
@@ -4435,15 +6445,15 @@
     <w:lsdException w:name="Hashtag" w:semiHidden="1" w:unhideWhenUsed="1"/>
     <w:lsdException w:name="Unresolved Mention" w:semiHidden="1" w:unhideWhenUsed="1"/>
   </w:latentStyles>
-  <w:style w:type="paragraph" w:default="1" w:styleId="Normal">
+  <w:style w:type="paragraph" w:default="1" w:styleId="a">
     <w:name w:val="Normal"/>
     <w:qFormat/>
   </w:style>
-  <w:style w:type="paragraph" w:styleId="Heading1">
+  <w:style w:type="paragraph" w:styleId="1">
     <w:name w:val="heading 1"/>
-    <w:basedOn w:val="Normal"/>
-    <w:next w:val="Normal"/>
-    <w:link w:val="Heading1Char"/>
+    <w:basedOn w:val="a"/>
+    <w:next w:val="a"/>
+    <w:link w:val="10"/>
     <w:uiPriority w:val="9"/>
     <w:qFormat/>
     <w:rsid w:val="00DE5D13"/>
@@ -4460,13 +6470,13 @@
       <w:szCs w:val="32"/>
     </w:rPr>
   </w:style>
-  <w:style w:type="character" w:default="1" w:styleId="DefaultParagraphFont">
+  <w:style w:type="character" w:default="1" w:styleId="a0">
     <w:name w:val="Default Paragraph Font"/>
     <w:uiPriority w:val="1"/>
     <w:semiHidden/>
     <w:unhideWhenUsed/>
   </w:style>
-  <w:style w:type="table" w:default="1" w:styleId="TableNormal">
+  <w:style w:type="table" w:default="1" w:styleId="a1">
     <w:name w:val="Normal Table"/>
     <w:uiPriority w:val="99"/>
     <w:semiHidden/>
@@ -4481,16 +6491,16 @@
       </w:tblCellMar>
     </w:tblPr>
   </w:style>
-  <w:style w:type="numbering" w:default="1" w:styleId="NoList">
+  <w:style w:type="numbering" w:default="1" w:styleId="a2">
     <w:name w:val="No List"/>
     <w:uiPriority w:val="99"/>
     <w:semiHidden/>
     <w:unhideWhenUsed/>
   </w:style>
-  <w:style w:type="character" w:customStyle="1" w:styleId="Heading1Char">
-    <w:name w:val="Heading 1 Char"/>
-    <w:basedOn w:val="DefaultParagraphFont"/>
-    <w:link w:val="Heading1"/>
+  <w:style w:type="character" w:customStyle="1" w:styleId="10">
+    <w:name w:val="כותרת 1 תו"/>
+    <w:basedOn w:val="a0"/>
+    <w:link w:val="1"/>
     <w:uiPriority w:val="9"/>
     <w:rsid w:val="00DE5D13"/>
     <w:rPr>
@@ -4500,9 +6510,9 @@
       <w:szCs w:val="32"/>
     </w:rPr>
   </w:style>
-  <w:style w:type="character" w:styleId="PlaceholderText">
+  <w:style w:type="character" w:styleId="a3">
     <w:name w:val="Placeholder Text"/>
-    <w:basedOn w:val="DefaultParagraphFont"/>
+    <w:basedOn w:val="a0"/>
     <w:uiPriority w:val="99"/>
     <w:semiHidden/>
     <w:rsid w:val="00BD78DC"/>
@@ -4510,7 +6520,7 @@
       <w:color w:val="808080"/>
     </w:rPr>
   </w:style>
-  <w:style w:type="paragraph" w:styleId="NoSpacing">
+  <w:style w:type="paragraph" w:styleId="a4">
     <w:name w:val="No Spacing"/>
     <w:uiPriority w:val="1"/>
     <w:qFormat/>
@@ -4519,10 +6529,10 @@
       <w:spacing w:after="0" w:line="240" w:lineRule="auto"/>
     </w:pPr>
   </w:style>
-  <w:style w:type="paragraph" w:styleId="PlainText">
+  <w:style w:type="paragraph" w:styleId="a5">
     <w:name w:val="Plain Text"/>
-    <w:basedOn w:val="Normal"/>
-    <w:link w:val="PlainTextChar"/>
+    <w:basedOn w:val="a"/>
+    <w:link w:val="a6"/>
     <w:uiPriority w:val="99"/>
     <w:unhideWhenUsed/>
     <w:rsid w:val="000F2B0B"/>
@@ -4535,10 +6545,10 @@
       <w:szCs w:val="21"/>
     </w:rPr>
   </w:style>
-  <w:style w:type="character" w:customStyle="1" w:styleId="PlainTextChar">
-    <w:name w:val="Plain Text Char"/>
-    <w:basedOn w:val="DefaultParagraphFont"/>
-    <w:link w:val="PlainText"/>
+  <w:style w:type="character" w:customStyle="1" w:styleId="a6">
+    <w:name w:val="טקסט רגיל תו"/>
+    <w:basedOn w:val="a0"/>
+    <w:link w:val="a5"/>
     <w:uiPriority w:val="99"/>
     <w:rsid w:val="000F2B0B"/>
     <w:rPr>
@@ -4546,6 +6556,17 @@
       <w:sz w:val="21"/>
       <w:szCs w:val="21"/>
     </w:rPr>
+  </w:style>
+  <w:style w:type="paragraph" w:styleId="a7">
+    <w:name w:val="List Paragraph"/>
+    <w:basedOn w:val="a"/>
+    <w:uiPriority w:val="34"/>
+    <w:qFormat/>
+    <w:rsid w:val="00D81416"/>
+    <w:pPr>
+      <w:ind w:left="720"/>
+      <w:contextualSpacing/>
+    </w:pPr>
   </w:style>
 </w:styles>
 </file>

</xml_diff>

<commit_message>
Fixes to Q3 and Q2
</commit_message>
<xml_diff>
--- a/HW4/hw4.docx
+++ b/HW4/hw4.docx
@@ -4136,7 +4136,7 @@
         <w:bidi/>
         <w:jc w:val="center"/>
         <w:rPr>
-          <w:rFonts w:eastAsiaTheme="minorEastAsia" w:hint="cs"/>
+          <w:rFonts w:eastAsiaTheme="minorEastAsia"/>
           <w:i/>
           <w:rtl/>
         </w:rPr>
@@ -4572,7 +4572,6 @@
       <w:pPr>
         <w:pStyle w:val="ListParagraph"/>
         <w:rPr>
-          <w:rFonts w:hint="cs"/>
           <w:rtl/>
         </w:rPr>
       </w:pPr>
@@ -4792,7 +4791,6 @@
           <m:r>
             <w:rPr>
               <w:rFonts w:ascii="Cambria Math" w:hAnsi="Cambria Math"/>
-              <w:highlight w:val="yellow"/>
             </w:rPr>
             <m:t>s</m:t>
           </m:r>
@@ -4930,7 +4928,7 @@
         <w:bidi/>
         <w:jc w:val="center"/>
         <w:rPr>
-          <w:rFonts w:eastAsiaTheme="minorEastAsia" w:hint="cs"/>
+          <w:rFonts w:eastAsiaTheme="minorEastAsia"/>
           <w:i/>
           <w:rtl/>
         </w:rPr>
@@ -5181,7 +5179,6 @@
                 <w:rPr>
                   <w:rFonts w:ascii="Cambria Math" w:hAnsi="Cambria Math"/>
                   <w:i/>
-                  <w:highlight w:val="yellow"/>
                 </w:rPr>
               </m:ctrlPr>
             </m:naryPr>
@@ -5189,7 +5186,6 @@
               <m:r>
                 <w:rPr>
                   <w:rFonts w:ascii="Cambria Math" w:hAnsi="Cambria Math"/>
-                  <w:highlight w:val="yellow"/>
                 </w:rPr>
                 <m:t>B,D∈CFG</m:t>
               </m:r>
@@ -5199,7 +5195,6 @@
               <m:r>
                 <w:rPr>
                   <w:rFonts w:ascii="Cambria Math" w:hAnsi="Cambria Math"/>
-                  <w:highlight w:val="yellow"/>
                 </w:rPr>
                 <m:t>out</m:t>
               </m:r>
@@ -5209,7 +5204,6 @@
                     <w:rPr>
                       <w:rFonts w:ascii="Cambria Math" w:hAnsi="Cambria Math"/>
                       <w:i/>
-                      <w:highlight w:val="yellow"/>
                     </w:rPr>
                   </m:ctrlPr>
                 </m:dPr>
@@ -5217,7 +5211,6 @@
                   <m:r>
                     <w:rPr>
                       <w:rFonts w:ascii="Cambria Math" w:hAnsi="Cambria Math"/>
-                      <w:highlight w:val="yellow"/>
                     </w:rPr>
                     <m:t>D</m:t>
                   </m:r>
@@ -5252,7 +5245,16 @@
           <w:rFonts w:hint="cs"/>
           <w:rtl/>
         </w:rPr>
-        <w:t>מאופן פעולת החיתוך, בכל פעם אנחנו מורידים פריטים מ</w:t>
+        <w:t>מאופן פעולת החי</w:t>
+      </w:r>
+      <w:bookmarkStart w:id="0" w:name="_GoBack"/>
+      <w:bookmarkEnd w:id="0"/>
+      <w:r>
+        <w:rPr>
+          <w:rFonts w:hint="cs"/>
+          <w:rtl/>
+        </w:rPr>
+        <w:t>תוך, בכל פעם אנחנו מורידים פריטים מ</w:t>
       </w:r>
       <w:r>
         <w:rPr>
@@ -5331,7 +5333,6 @@
       <w:r>
         <w:rPr>
           <w:rFonts w:hint="cs"/>
-          <w:highlight w:val="yellow"/>
           <w:rtl/>
         </w:rPr>
         <w:t>לכל בלוק נאתחל</w:t>
@@ -5339,21 +5340,16 @@
       <w:r>
         <w:rPr>
           <w:rFonts w:hint="cs"/>
-          <w:highlight w:val="yellow"/>
           <w:rtl/>
         </w:rPr>
         <w:t xml:space="preserve"> באופן שמרני עבור בעיית </w:t>
       </w:r>
       <w:r>
-        <w:rPr>
-          <w:highlight w:val="yellow"/>
-        </w:rPr>
         <w:t>must</w:t>
       </w:r>
       <w:r>
         <w:rPr>
           <w:rFonts w:hint="cs"/>
-          <w:highlight w:val="yellow"/>
           <w:rtl/>
         </w:rPr>
         <w:t xml:space="preserve">: </w:t>
@@ -5362,7 +5358,6 @@
         <m:r>
           <w:rPr>
             <w:rFonts w:ascii="Cambria Math" w:hAnsi="Cambria Math"/>
-            <w:highlight w:val="yellow"/>
           </w:rPr>
           <m:t>in</m:t>
         </m:r>
@@ -5372,7 +5367,6 @@
               <w:rPr>
                 <w:rFonts w:ascii="Cambria Math" w:hAnsi="Cambria Math"/>
                 <w:i/>
-                <w:highlight w:val="yellow"/>
               </w:rPr>
             </m:ctrlPr>
           </m:dPr>
@@ -5380,7 +5374,6 @@
             <m:r>
               <w:rPr>
                 <w:rFonts w:ascii="Cambria Math" w:hAnsi="Cambria Math"/>
-                <w:highlight w:val="yellow"/>
               </w:rPr>
               <m:t>B</m:t>
             </m:r>
@@ -5389,7 +5382,6 @@
         <m:r>
           <w:rPr>
             <w:rFonts w:ascii="Cambria Math" w:hAnsi="Cambria Math"/>
-            <w:highlight w:val="yellow"/>
           </w:rPr>
           <m:t>=out</m:t>
         </m:r>
@@ -5399,7 +5391,6 @@
               <w:rPr>
                 <w:rFonts w:ascii="Cambria Math" w:hAnsi="Cambria Math"/>
                 <w:i/>
-                <w:highlight w:val="yellow"/>
               </w:rPr>
             </m:ctrlPr>
           </m:dPr>
@@ -5407,7 +5398,6 @@
             <m:r>
               <w:rPr>
                 <w:rFonts w:ascii="Cambria Math" w:hAnsi="Cambria Math"/>
-                <w:highlight w:val="yellow"/>
               </w:rPr>
               <m:t>B</m:t>
             </m:r>
@@ -5416,7 +5406,6 @@
         <m:r>
           <w:rPr>
             <w:rFonts w:ascii="Cambria Math" w:hAnsi="Cambria Math"/>
-            <w:highlight w:val="yellow"/>
           </w:rPr>
           <m:t>=N</m:t>
         </m:r>
@@ -5427,7 +5416,6 @@
         <w:pStyle w:val="ListParagraph"/>
         <w:bidi/>
         <w:rPr>
-          <w:rFonts w:hint="cs"/>
           <w:rtl/>
         </w:rPr>
       </w:pPr>
@@ -5479,8 +5467,6 @@
         </w:rPr>
         <w:t xml:space="preserve"> באופן הבא:</w:t>
       </w:r>
-      <w:bookmarkStart w:id="0" w:name="_GoBack"/>
-      <w:bookmarkEnd w:id="0"/>
     </w:p>
     <w:p>
       <w:pPr>
@@ -5521,9 +5507,32 @@
               <m:r>
                 <w:rPr>
                   <w:rFonts w:ascii="Cambria Math" w:hAnsi="Cambria Math"/>
-                  <w:highlight w:val="yellow"/>
-                </w:rPr>
-                <m:t>∀g,h:</m:t>
+                </w:rPr>
+                <m:t>∀</m:t>
+              </m:r>
+              <m:r>
+                <w:rPr>
+                  <w:rFonts w:ascii="Cambria Math" w:hAnsi="Cambria Math"/>
+                </w:rPr>
+                <m:t>f</m:t>
+              </m:r>
+              <m:r>
+                <w:rPr>
+                  <w:rFonts w:ascii="Cambria Math" w:hAnsi="Cambria Math"/>
+                </w:rPr>
+                <m:t>,</m:t>
+              </m:r>
+              <m:r>
+                <w:rPr>
+                  <w:rFonts w:ascii="Cambria Math" w:hAnsi="Cambria Math"/>
+                </w:rPr>
+                <m:t>g</m:t>
+              </m:r>
+              <m:r>
+                <w:rPr>
+                  <w:rFonts w:ascii="Cambria Math" w:hAnsi="Cambria Math"/>
+                </w:rPr>
+                <m:t>:</m:t>
               </m:r>
               <m:r>
                 <w:rPr>

</xml_diff>